<commit_message>
all updates for LHB, LLB instr
</commit_message>
<xml_diff>
--- a/EX_Unit.docx
+++ b/EX_Unit.docx
@@ -2,28 +2,28 @@
 <file path=word/document.xml><?xml version="1.0" encoding="utf-8"?>
 <w:document xmlns:wpc="http://schemas.microsoft.com/office/word/2010/wordprocessingCanvas" xmlns:mc="http://schemas.openxmlformats.org/markup-compatibility/2006" xmlns:o="urn:schemas-microsoft-com:office:office" xmlns:r="http://schemas.openxmlformats.org/officeDocument/2006/relationships" xmlns:m="http://schemas.openxmlformats.org/officeDocument/2006/math" xmlns:v="urn:schemas-microsoft-com:vml" xmlns:wp14="http://schemas.microsoft.com/office/word/2010/wordprocessingDrawing" xmlns:wp="http://schemas.openxmlformats.org/drawingml/2006/wordprocessingDrawing" xmlns:w10="urn:schemas-microsoft-com:office:word" xmlns:w="http://schemas.openxmlformats.org/wordprocessingml/2006/main" xmlns:w14="http://schemas.microsoft.com/office/word/2010/wordml" xmlns:w15="http://schemas.microsoft.com/office/word/2012/wordml" xmlns:wpg="http://schemas.microsoft.com/office/word/2010/wordprocessingGroup" xmlns:wpi="http://schemas.microsoft.com/office/word/2010/wordprocessingInk" xmlns:wne="http://schemas.microsoft.com/office/word/2006/wordml" xmlns:wps="http://schemas.microsoft.com/office/word/2010/wordprocessingShape" mc:Ignorable="w14 w15 wp14">
   <w:body>
-    <w:bookmarkStart w:id="0" w:name="_GoBack"/>
-    <w:bookmarkEnd w:id="0"/>
     <w:p>
-      <w:r>
-        <w:rPr>
-          <w:noProof/>
-        </w:rPr>
-        <mc:AlternateContent>
-          <mc:Choice Requires="wps">
-            <w:drawing>
-              <wp:anchor distT="0" distB="0" distL="114300" distR="114300" simplePos="0" relativeHeight="251812864" behindDoc="0" locked="0" layoutInCell="1" allowOverlap="1" wp14:anchorId="296168D9" wp14:editId="190017FD">
-                <wp:simplePos x="0" y="0"/>
-                <wp:positionH relativeFrom="column">
-                  <wp:posOffset>7028597</wp:posOffset>
-                </wp:positionH>
-                <wp:positionV relativeFrom="paragraph">
-                  <wp:posOffset>1890784</wp:posOffset>
-                </wp:positionV>
-                <wp:extent cx="832513" cy="285664"/>
-                <wp:effectExtent l="0" t="0" r="0" b="635"/>
-                <wp:wrapNone/>
-                <wp:docPr id="102" name="Text Box 102"/>
+      <w:bookmarkStart w:id="0" w:name="_GoBack"/>
+      <w:bookmarkEnd w:id="0"/>
+      <w:r>
+        <w:rPr>
+          <w:noProof/>
+        </w:rPr>
+        <mc:AlternateContent>
+          <mc:Choice Requires="wps">
+            <w:drawing>
+              <wp:anchor distT="0" distB="0" distL="114300" distR="114300" simplePos="0" relativeHeight="251839488" behindDoc="0" locked="0" layoutInCell="1" allowOverlap="1" wp14:anchorId="49CE7F96" wp14:editId="120176E3">
+                <wp:simplePos x="0" y="0"/>
+                <wp:positionH relativeFrom="column">
+                  <wp:posOffset>4752340</wp:posOffset>
+                </wp:positionH>
+                <wp:positionV relativeFrom="paragraph">
+                  <wp:posOffset>3952875</wp:posOffset>
+                </wp:positionV>
+                <wp:extent cx="790575" cy="295275"/>
+                <wp:effectExtent l="0" t="0" r="0" b="0"/>
+                <wp:wrapNone/>
+                <wp:docPr id="117" name="Text Box 117"/>
                 <wp:cNvGraphicFramePr/>
                 <a:graphic xmlns:a="http://schemas.openxmlformats.org/drawingml/2006/main">
                   <a:graphicData uri="http://schemas.microsoft.com/office/word/2010/wordprocessingShape">
@@ -32,7 +32,7 @@
                       <wps:spPr>
                         <a:xfrm>
                           <a:off x="0" y="0"/>
-                          <a:ext cx="832513" cy="285664"/>
+                          <a:ext cx="790575" cy="295275"/>
                         </a:xfrm>
                         <a:prstGeom prst="rect">
                           <a:avLst/>
@@ -62,9 +62,1583 @@
                           <w:p>
                             <w:proofErr w:type="spellStart"/>
                             <w:r>
+                              <w:t>half_spec</w:t>
+                            </w:r>
+                            <w:proofErr w:type="spellEnd"/>
+                          </w:p>
+                        </w:txbxContent>
+                      </wps:txbx>
+                      <wps:bodyPr rot="0" spcFirstLastPara="0" vertOverflow="overflow" horzOverflow="overflow" vert="horz" wrap="square" lIns="91440" tIns="45720" rIns="91440" bIns="45720" numCol="1" spcCol="0" rtlCol="0" fromWordArt="0" anchor="t" anchorCtr="0" forceAA="0" compatLnSpc="1">
+                        <a:prstTxWarp prst="textNoShape">
+                          <a:avLst/>
+                        </a:prstTxWarp>
+                        <a:noAutofit/>
+                      </wps:bodyPr>
+                    </wps:wsp>
+                  </a:graphicData>
+                </a:graphic>
+                <wp14:sizeRelH relativeFrom="margin">
+                  <wp14:pctWidth>0</wp14:pctWidth>
+                </wp14:sizeRelH>
+                <wp14:sizeRelV relativeFrom="margin">
+                  <wp14:pctHeight>0</wp14:pctHeight>
+                </wp14:sizeRelV>
+              </wp:anchor>
+            </w:drawing>
+          </mc:Choice>
+          <mc:Fallback>
+            <w:pict>
+              <v:shapetype w14:anchorId="49CE7F96" id="_x0000_t202" coordsize="21600,21600" o:spt="202" path="m,l,21600r21600,l21600,xe">
+                <v:stroke joinstyle="miter"/>
+                <v:path gradientshapeok="t" o:connecttype="rect"/>
+              </v:shapetype>
+              <v:shape id="Text Box 117" o:spid="_x0000_s1026" type="#_x0000_t202" style="position:absolute;margin-left:374.2pt;margin-top:311.25pt;width:62.25pt;height:23.25pt;z-index:251839488;visibility:visible;mso-wrap-style:square;mso-width-percent:0;mso-height-percent:0;mso-wrap-distance-left:9pt;mso-wrap-distance-top:0;mso-wrap-distance-right:9pt;mso-wrap-distance-bottom:0;mso-position-horizontal:absolute;mso-position-horizontal-relative:text;mso-position-vertical:absolute;mso-position-vertical-relative:text;mso-width-percent:0;mso-height-percent:0;mso-width-relative:margin;mso-height-relative:margin;v-text-anchor:top" o:gfxdata="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" filled="f" stroked="f" strokeweight=".5pt">
+                <v:textbox>
+                  <w:txbxContent>
+                    <w:p>
+                      <w:proofErr w:type="spellStart"/>
+                      <w:r>
+                        <w:t>half_spec</w:t>
+                      </w:r>
+                      <w:proofErr w:type="spellEnd"/>
+                    </w:p>
+                  </w:txbxContent>
+                </v:textbox>
+              </v:shape>
+            </w:pict>
+          </mc:Fallback>
+        </mc:AlternateContent>
+      </w:r>
+      <w:r>
+        <w:rPr>
+          <w:noProof/>
+        </w:rPr>
+        <mc:AlternateContent>
+          <mc:Choice Requires="wps">
+            <w:drawing>
+              <wp:anchor distT="0" distB="0" distL="114300" distR="114300" simplePos="0" relativeHeight="251837440" behindDoc="0" locked="0" layoutInCell="1" allowOverlap="1" wp14:anchorId="214E5D80" wp14:editId="5665AC06">
+                <wp:simplePos x="0" y="0"/>
+                <wp:positionH relativeFrom="column">
+                  <wp:posOffset>4638675</wp:posOffset>
+                </wp:positionH>
+                <wp:positionV relativeFrom="paragraph">
+                  <wp:posOffset>4191000</wp:posOffset>
+                </wp:positionV>
+                <wp:extent cx="495300" cy="0"/>
+                <wp:effectExtent l="38100" t="76200" r="0" b="95250"/>
+                <wp:wrapNone/>
+                <wp:docPr id="116" name="Straight Arrow Connector 116"/>
+                <wp:cNvGraphicFramePr/>
+                <a:graphic xmlns:a="http://schemas.openxmlformats.org/drawingml/2006/main">
+                  <a:graphicData uri="http://schemas.microsoft.com/office/word/2010/wordprocessingShape">
+                    <wps:wsp>
+                      <wps:cNvCnPr/>
+                      <wps:spPr>
+                        <a:xfrm flipH="1">
+                          <a:off x="0" y="0"/>
+                          <a:ext cx="495300" cy="0"/>
+                        </a:xfrm>
+                        <a:prstGeom prst="straightConnector1">
+                          <a:avLst/>
+                        </a:prstGeom>
+                        <a:ln>
+                          <a:tailEnd type="triangle"/>
+                        </a:ln>
+                      </wps:spPr>
+                      <wps:style>
+                        <a:lnRef idx="1">
+                          <a:schemeClr val="accent1"/>
+                        </a:lnRef>
+                        <a:fillRef idx="0">
+                          <a:schemeClr val="accent1"/>
+                        </a:fillRef>
+                        <a:effectRef idx="0">
+                          <a:schemeClr val="accent1"/>
+                        </a:effectRef>
+                        <a:fontRef idx="minor">
+                          <a:schemeClr val="tx1"/>
+                        </a:fontRef>
+                      </wps:style>
+                      <wps:bodyPr/>
+                    </wps:wsp>
+                  </a:graphicData>
+                </a:graphic>
+              </wp:anchor>
+            </w:drawing>
+          </mc:Choice>
+          <mc:Fallback>
+            <w:pict>
+              <v:shapetype w14:anchorId="0A3DE542" id="_x0000_t32" coordsize="21600,21600" o:spt="32" o:oned="t" path="m,l21600,21600e" filled="f">
+                <v:path arrowok="t" fillok="f" o:connecttype="none"/>
+                <o:lock v:ext="edit" shapetype="t"/>
+              </v:shapetype>
+              <v:shape id="Straight Arrow Connector 116" o:spid="_x0000_s1026" type="#_x0000_t32" style="position:absolute;margin-left:365.25pt;margin-top:330pt;width:39pt;height:0;flip:x;z-index:251837440;visibility:visible;mso-wrap-style:square;mso-wrap-distance-left:9pt;mso-wrap-distance-top:0;mso-wrap-distance-right:9pt;mso-wrap-distance-bottom:0;mso-position-horizontal:absolute;mso-position-horizontal-relative:text;mso-position-vertical:absolute;mso-position-vertical-relative:text" o:gfxdata="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" strokecolor="#5b9bd5 [3204]" strokeweight=".5pt">
+                <v:stroke endarrow="block" joinstyle="miter"/>
+              </v:shape>
+            </w:pict>
+          </mc:Fallback>
+        </mc:AlternateContent>
+      </w:r>
+      <w:r>
+        <w:rPr>
+          <w:noProof/>
+        </w:rPr>
+        <mc:AlternateContent>
+          <mc:Choice Requires="wps">
+            <w:drawing>
+              <wp:anchor distT="0" distB="0" distL="114300" distR="114300" simplePos="0" relativeHeight="251836416" behindDoc="0" locked="0" layoutInCell="1" allowOverlap="1" wp14:anchorId="158548AF" wp14:editId="354227A2">
+                <wp:simplePos x="0" y="0"/>
+                <wp:positionH relativeFrom="column">
+                  <wp:posOffset>5939155</wp:posOffset>
+                </wp:positionH>
+                <wp:positionV relativeFrom="paragraph">
+                  <wp:posOffset>2666365</wp:posOffset>
+                </wp:positionV>
+                <wp:extent cx="762000" cy="257175"/>
+                <wp:effectExtent l="0" t="0" r="0" b="0"/>
+                <wp:wrapNone/>
+                <wp:docPr id="115" name="Text Box 115"/>
+                <wp:cNvGraphicFramePr/>
+                <a:graphic xmlns:a="http://schemas.openxmlformats.org/drawingml/2006/main">
+                  <a:graphicData uri="http://schemas.microsoft.com/office/word/2010/wordprocessingShape">
+                    <wps:wsp>
+                      <wps:cNvSpPr txBox="1"/>
+                      <wps:spPr>
+                        <a:xfrm>
+                          <a:off x="0" y="0"/>
+                          <a:ext cx="762000" cy="257175"/>
+                        </a:xfrm>
+                        <a:prstGeom prst="rect">
+                          <a:avLst/>
+                        </a:prstGeom>
+                        <a:noFill/>
+                        <a:ln w="6350">
+                          <a:noFill/>
+                        </a:ln>
+                        <a:effectLst/>
+                      </wps:spPr>
+                      <wps:style>
+                        <a:lnRef idx="0">
+                          <a:schemeClr val="accent1"/>
+                        </a:lnRef>
+                        <a:fillRef idx="0">
+                          <a:schemeClr val="accent1"/>
+                        </a:fillRef>
+                        <a:effectRef idx="0">
+                          <a:schemeClr val="accent1"/>
+                        </a:effectRef>
+                        <a:fontRef idx="minor">
+                          <a:schemeClr val="dk1"/>
+                        </a:fontRef>
+                      </wps:style>
+                      <wps:txbx>
+                        <w:txbxContent>
+                          <w:p>
+                            <w:proofErr w:type="spellStart"/>
+                            <w:r>
+                              <w:t>load_half</w:t>
+                            </w:r>
+                            <w:proofErr w:type="spellEnd"/>
+                          </w:p>
+                        </w:txbxContent>
+                      </wps:txbx>
+                      <wps:bodyPr rot="0" spcFirstLastPara="0" vertOverflow="overflow" horzOverflow="overflow" vert="horz" wrap="square" lIns="91440" tIns="45720" rIns="91440" bIns="45720" numCol="1" spcCol="0" rtlCol="0" fromWordArt="0" anchor="t" anchorCtr="0" forceAA="0" compatLnSpc="1">
+                        <a:prstTxWarp prst="textNoShape">
+                          <a:avLst/>
+                        </a:prstTxWarp>
+                        <a:noAutofit/>
+                      </wps:bodyPr>
+                    </wps:wsp>
+                  </a:graphicData>
+                </a:graphic>
+                <wp14:sizeRelH relativeFrom="margin">
+                  <wp14:pctWidth>0</wp14:pctWidth>
+                </wp14:sizeRelH>
+                <wp14:sizeRelV relativeFrom="margin">
+                  <wp14:pctHeight>0</wp14:pctHeight>
+                </wp14:sizeRelV>
+              </wp:anchor>
+            </w:drawing>
+          </mc:Choice>
+          <mc:Fallback>
+            <w:pict>
+              <v:shape w14:anchorId="158548AF" id="Text Box 115" o:spid="_x0000_s1027" type="#_x0000_t202" style="position:absolute;margin-left:467.65pt;margin-top:209.95pt;width:60pt;height:20.25pt;z-index:251836416;visibility:visible;mso-wrap-style:square;mso-width-percent:0;mso-height-percent:0;mso-wrap-distance-left:9pt;mso-wrap-distance-top:0;mso-wrap-distance-right:9pt;mso-wrap-distance-bottom:0;mso-position-horizontal:absolute;mso-position-horizontal-relative:text;mso-position-vertical:absolute;mso-position-vertical-relative:text;mso-width-percent:0;mso-height-percent:0;mso-width-relative:margin;mso-height-relative:margin;v-text-anchor:top" o:gfxdata="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" filled="f" stroked="f" strokeweight=".5pt">
+                <v:textbox>
+                  <w:txbxContent>
+                    <w:p>
+                      <w:proofErr w:type="spellStart"/>
+                      <w:r>
+                        <w:t>load_half</w:t>
+                      </w:r>
+                      <w:proofErr w:type="spellEnd"/>
+                    </w:p>
+                  </w:txbxContent>
+                </v:textbox>
+              </v:shape>
+            </w:pict>
+          </mc:Fallback>
+        </mc:AlternateContent>
+      </w:r>
+      <w:r>
+        <w:rPr>
+          <w:noProof/>
+        </w:rPr>
+        <mc:AlternateContent>
+          <mc:Choice Requires="wps">
+            <w:drawing>
+              <wp:anchor distT="0" distB="0" distL="114300" distR="114300" simplePos="0" relativeHeight="251834368" behindDoc="0" locked="0" layoutInCell="1" allowOverlap="1" wp14:anchorId="45F74552" wp14:editId="3A2B41F7">
+                <wp:simplePos x="0" y="0"/>
+                <wp:positionH relativeFrom="column">
+                  <wp:posOffset>6315075</wp:posOffset>
+                </wp:positionH>
+                <wp:positionV relativeFrom="paragraph">
+                  <wp:posOffset>2876550</wp:posOffset>
+                </wp:positionV>
+                <wp:extent cx="0" cy="266700"/>
+                <wp:effectExtent l="76200" t="0" r="57150" b="57150"/>
+                <wp:wrapNone/>
+                <wp:docPr id="114" name="Straight Arrow Connector 114"/>
+                <wp:cNvGraphicFramePr/>
+                <a:graphic xmlns:a="http://schemas.openxmlformats.org/drawingml/2006/main">
+                  <a:graphicData uri="http://schemas.microsoft.com/office/word/2010/wordprocessingShape">
+                    <wps:wsp>
+                      <wps:cNvCnPr/>
+                      <wps:spPr>
+                        <a:xfrm>
+                          <a:off x="0" y="0"/>
+                          <a:ext cx="0" cy="266700"/>
+                        </a:xfrm>
+                        <a:prstGeom prst="straightConnector1">
+                          <a:avLst/>
+                        </a:prstGeom>
+                        <a:ln>
+                          <a:tailEnd type="triangle"/>
+                        </a:ln>
+                      </wps:spPr>
+                      <wps:style>
+                        <a:lnRef idx="1">
+                          <a:schemeClr val="accent1"/>
+                        </a:lnRef>
+                        <a:fillRef idx="0">
+                          <a:schemeClr val="accent1"/>
+                        </a:fillRef>
+                        <a:effectRef idx="0">
+                          <a:schemeClr val="accent1"/>
+                        </a:effectRef>
+                        <a:fontRef idx="minor">
+                          <a:schemeClr val="tx1"/>
+                        </a:fontRef>
+                      </wps:style>
+                      <wps:bodyPr/>
+                    </wps:wsp>
+                  </a:graphicData>
+                </a:graphic>
+              </wp:anchor>
+            </w:drawing>
+          </mc:Choice>
+          <mc:Fallback>
+            <w:pict>
+              <v:shape w14:anchorId="49B8B8FF" id="Straight Arrow Connector 114" o:spid="_x0000_s1026" type="#_x0000_t32" style="position:absolute;margin-left:497.25pt;margin-top:226.5pt;width:0;height:21pt;z-index:251834368;visibility:visible;mso-wrap-style:square;mso-wrap-distance-left:9pt;mso-wrap-distance-top:0;mso-wrap-distance-right:9pt;mso-wrap-distance-bottom:0;mso-position-horizontal:absolute;mso-position-horizontal-relative:text;mso-position-vertical:absolute;mso-position-vertical-relative:text" o:gfxdata="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" strokecolor="#5b9bd5 [3204]" strokeweight=".5pt">
+                <v:stroke endarrow="block" joinstyle="miter"/>
+              </v:shape>
+            </w:pict>
+          </mc:Fallback>
+        </mc:AlternateContent>
+      </w:r>
+      <w:r>
+        <w:rPr>
+          <w:noProof/>
+        </w:rPr>
+        <mc:AlternateContent>
+          <mc:Choice Requires="wps">
+            <w:drawing>
+              <wp:anchor distT="0" distB="0" distL="114300" distR="114300" simplePos="0" relativeHeight="251833344" behindDoc="0" locked="0" layoutInCell="1" allowOverlap="1" wp14:anchorId="288E7F24" wp14:editId="7DB05CD2">
+                <wp:simplePos x="0" y="0"/>
+                <wp:positionH relativeFrom="column">
+                  <wp:posOffset>4912995</wp:posOffset>
+                </wp:positionH>
+                <wp:positionV relativeFrom="paragraph">
+                  <wp:posOffset>3448050</wp:posOffset>
+                </wp:positionV>
+                <wp:extent cx="1133475" cy="247650"/>
+                <wp:effectExtent l="0" t="0" r="0" b="0"/>
+                <wp:wrapNone/>
+                <wp:docPr id="113" name="Text Box 113"/>
+                <wp:cNvGraphicFramePr/>
+                <a:graphic xmlns:a="http://schemas.openxmlformats.org/drawingml/2006/main">
+                  <a:graphicData uri="http://schemas.microsoft.com/office/word/2010/wordprocessingShape">
+                    <wps:wsp>
+                      <wps:cNvSpPr txBox="1"/>
+                      <wps:spPr>
+                        <a:xfrm>
+                          <a:off x="0" y="0"/>
+                          <a:ext cx="1133475" cy="247650"/>
+                        </a:xfrm>
+                        <a:prstGeom prst="rect">
+                          <a:avLst/>
+                        </a:prstGeom>
+                        <a:noFill/>
+                        <a:ln w="6350">
+                          <a:noFill/>
+                        </a:ln>
+                        <a:effectLst/>
+                      </wps:spPr>
+                      <wps:style>
+                        <a:lnRef idx="0">
+                          <a:schemeClr val="accent1"/>
+                        </a:lnRef>
+                        <a:fillRef idx="0">
+                          <a:schemeClr val="accent1"/>
+                        </a:fillRef>
+                        <a:effectRef idx="0">
+                          <a:schemeClr val="accent1"/>
+                        </a:effectRef>
+                        <a:fontRef idx="minor">
+                          <a:schemeClr val="dk1"/>
+                        </a:fontRef>
+                      </wps:style>
+                      <wps:txbx>
+                        <w:txbxContent>
+                          <w:p>
+                            <w:proofErr w:type="spellStart"/>
+                            <w:r>
+                              <w:t>load_half_result</w:t>
+                            </w:r>
+                            <w:proofErr w:type="spellEnd"/>
+                          </w:p>
+                        </w:txbxContent>
+                      </wps:txbx>
+                      <wps:bodyPr rot="0" spcFirstLastPara="0" vertOverflow="overflow" horzOverflow="overflow" vert="horz" wrap="square" lIns="91440" tIns="45720" rIns="91440" bIns="45720" numCol="1" spcCol="0" rtlCol="0" fromWordArt="0" anchor="t" anchorCtr="0" forceAA="0" compatLnSpc="1">
+                        <a:prstTxWarp prst="textNoShape">
+                          <a:avLst/>
+                        </a:prstTxWarp>
+                        <a:noAutofit/>
+                      </wps:bodyPr>
+                    </wps:wsp>
+                  </a:graphicData>
+                </a:graphic>
+                <wp14:sizeRelH relativeFrom="margin">
+                  <wp14:pctWidth>0</wp14:pctWidth>
+                </wp14:sizeRelH>
+                <wp14:sizeRelV relativeFrom="margin">
+                  <wp14:pctHeight>0</wp14:pctHeight>
+                </wp14:sizeRelV>
+              </wp:anchor>
+            </w:drawing>
+          </mc:Choice>
+          <mc:Fallback>
+            <w:pict>
+              <v:shape w14:anchorId="288E7F24" id="Text Box 113" o:spid="_x0000_s1028" type="#_x0000_t202" style="position:absolute;margin-left:386.85pt;margin-top:271.5pt;width:89.25pt;height:19.5pt;z-index:251833344;visibility:visible;mso-wrap-style:square;mso-width-percent:0;mso-height-percent:0;mso-wrap-distance-left:9pt;mso-wrap-distance-top:0;mso-wrap-distance-right:9pt;mso-wrap-distance-bottom:0;mso-position-horizontal:absolute;mso-position-horizontal-relative:text;mso-position-vertical:absolute;mso-position-vertical-relative:text;mso-width-percent:0;mso-height-percent:0;mso-width-relative:margin;mso-height-relative:margin;v-text-anchor:top" o:gfxdata="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" filled="f" stroked="f" strokeweight=".5pt">
+                <v:textbox>
+                  <w:txbxContent>
+                    <w:p>
+                      <w:proofErr w:type="spellStart"/>
+                      <w:r>
+                        <w:t>load_half_result</w:t>
+                      </w:r>
+                      <w:proofErr w:type="spellEnd"/>
+                    </w:p>
+                  </w:txbxContent>
+                </v:textbox>
+              </v:shape>
+            </w:pict>
+          </mc:Fallback>
+        </mc:AlternateContent>
+      </w:r>
+      <w:r>
+        <w:rPr>
+          <w:noProof/>
+        </w:rPr>
+        <mc:AlternateContent>
+          <mc:Choice Requires="wps">
+            <w:drawing>
+              <wp:anchor distT="0" distB="0" distL="114300" distR="114300" simplePos="0" relativeHeight="251831296" behindDoc="0" locked="0" layoutInCell="1" allowOverlap="1" wp14:anchorId="33EFFCE0" wp14:editId="18C4FA97">
+                <wp:simplePos x="0" y="0"/>
+                <wp:positionH relativeFrom="column">
+                  <wp:posOffset>5381624</wp:posOffset>
+                </wp:positionH>
+                <wp:positionV relativeFrom="paragraph">
+                  <wp:posOffset>3076575</wp:posOffset>
+                </wp:positionV>
+                <wp:extent cx="666750" cy="266700"/>
+                <wp:effectExtent l="0" t="0" r="0" b="0"/>
+                <wp:wrapNone/>
+                <wp:docPr id="112" name="Text Box 112"/>
+                <wp:cNvGraphicFramePr/>
+                <a:graphic xmlns:a="http://schemas.openxmlformats.org/drawingml/2006/main">
+                  <a:graphicData uri="http://schemas.microsoft.com/office/word/2010/wordprocessingShape">
+                    <wps:wsp>
+                      <wps:cNvSpPr txBox="1"/>
+                      <wps:spPr>
+                        <a:xfrm>
+                          <a:off x="0" y="0"/>
+                          <a:ext cx="666750" cy="266700"/>
+                        </a:xfrm>
+                        <a:prstGeom prst="rect">
+                          <a:avLst/>
+                        </a:prstGeom>
+                        <a:noFill/>
+                        <a:ln w="6350">
+                          <a:noFill/>
+                        </a:ln>
+                        <a:effectLst/>
+                      </wps:spPr>
+                      <wps:style>
+                        <a:lnRef idx="0">
+                          <a:schemeClr val="accent1"/>
+                        </a:lnRef>
+                        <a:fillRef idx="0">
+                          <a:schemeClr val="accent1"/>
+                        </a:fillRef>
+                        <a:effectRef idx="0">
+                          <a:schemeClr val="accent1"/>
+                        </a:effectRef>
+                        <a:fontRef idx="minor">
+                          <a:schemeClr val="dk1"/>
+                        </a:fontRef>
+                      </wps:style>
+                      <wps:txbx>
+                        <w:txbxContent>
+                          <w:p>
+                            <w:proofErr w:type="spellStart"/>
+                            <w:r>
+                              <w:t>alu_</w:t>
+                            </w:r>
+                            <w:r>
+                              <w:t>out</w:t>
+                            </w:r>
+                            <w:proofErr w:type="spellEnd"/>
+                          </w:p>
+                        </w:txbxContent>
+                      </wps:txbx>
+                      <wps:bodyPr rot="0" spcFirstLastPara="0" vertOverflow="overflow" horzOverflow="overflow" vert="horz" wrap="square" lIns="91440" tIns="45720" rIns="91440" bIns="45720" numCol="1" spcCol="0" rtlCol="0" fromWordArt="0" anchor="t" anchorCtr="0" forceAA="0" compatLnSpc="1">
+                        <a:prstTxWarp prst="textNoShape">
+                          <a:avLst/>
+                        </a:prstTxWarp>
+                        <a:noAutofit/>
+                      </wps:bodyPr>
+                    </wps:wsp>
+                  </a:graphicData>
+                </a:graphic>
+                <wp14:sizeRelH relativeFrom="margin">
+                  <wp14:pctWidth>0</wp14:pctWidth>
+                </wp14:sizeRelH>
+              </wp:anchor>
+            </w:drawing>
+          </mc:Choice>
+          <mc:Fallback>
+            <w:pict>
+              <v:shape w14:anchorId="33EFFCE0" id="Text Box 112" o:spid="_x0000_s1029" type="#_x0000_t202" style="position:absolute;margin-left:423.75pt;margin-top:242.25pt;width:52.5pt;height:21pt;z-index:251831296;visibility:visible;mso-wrap-style:square;mso-width-percent:0;mso-wrap-distance-left:9pt;mso-wrap-distance-top:0;mso-wrap-distance-right:9pt;mso-wrap-distance-bottom:0;mso-position-horizontal:absolute;mso-position-horizontal-relative:text;mso-position-vertical:absolute;mso-position-vertical-relative:text;mso-width-percent:0;mso-width-relative:margin;v-text-anchor:top" o:gfxdata="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" filled="f" stroked="f" strokeweight=".5pt">
+                <v:textbox>
+                  <w:txbxContent>
+                    <w:p>
+                      <w:proofErr w:type="spellStart"/>
+                      <w:r>
+                        <w:t>alu_</w:t>
+                      </w:r>
+                      <w:r>
+                        <w:t>out</w:t>
+                      </w:r>
+                      <w:proofErr w:type="spellEnd"/>
+                    </w:p>
+                  </w:txbxContent>
+                </v:textbox>
+              </v:shape>
+            </w:pict>
+          </mc:Fallback>
+        </mc:AlternateContent>
+      </w:r>
+      <w:r>
+        <w:rPr>
+          <w:noProof/>
+        </w:rPr>
+        <mc:AlternateContent>
+          <mc:Choice Requires="wps">
+            <w:drawing>
+              <wp:anchor distT="0" distB="0" distL="114300" distR="114300" simplePos="0" relativeHeight="251761664" behindDoc="0" locked="0" layoutInCell="1" allowOverlap="1" wp14:anchorId="73042033" wp14:editId="0054333D">
+                <wp:simplePos x="0" y="0"/>
+                <wp:positionH relativeFrom="column">
+                  <wp:posOffset>6679883</wp:posOffset>
+                </wp:positionH>
+                <wp:positionV relativeFrom="paragraph">
+                  <wp:posOffset>3286125</wp:posOffset>
+                </wp:positionV>
+                <wp:extent cx="781050" cy="266700"/>
+                <wp:effectExtent l="0" t="0" r="0" b="0"/>
+                <wp:wrapNone/>
+                <wp:docPr id="65" name="Text Box 65"/>
+                <wp:cNvGraphicFramePr/>
+                <a:graphic xmlns:a="http://schemas.openxmlformats.org/drawingml/2006/main">
+                  <a:graphicData uri="http://schemas.microsoft.com/office/word/2010/wordprocessingShape">
+                    <wps:wsp>
+                      <wps:cNvSpPr txBox="1"/>
+                      <wps:spPr>
+                        <a:xfrm>
+                          <a:off x="0" y="0"/>
+                          <a:ext cx="781050" cy="266700"/>
+                        </a:xfrm>
+                        <a:prstGeom prst="rect">
+                          <a:avLst/>
+                        </a:prstGeom>
+                        <a:noFill/>
+                        <a:ln w="6350">
+                          <a:noFill/>
+                        </a:ln>
+                        <a:effectLst/>
+                      </wps:spPr>
+                      <wps:style>
+                        <a:lnRef idx="0">
+                          <a:schemeClr val="accent1"/>
+                        </a:lnRef>
+                        <a:fillRef idx="0">
+                          <a:schemeClr val="accent1"/>
+                        </a:fillRef>
+                        <a:effectRef idx="0">
+                          <a:schemeClr val="accent1"/>
+                        </a:effectRef>
+                        <a:fontRef idx="minor">
+                          <a:schemeClr val="dk1"/>
+                        </a:fontRef>
+                      </wps:style>
+                      <wps:txbx>
+                        <w:txbxContent>
+                          <w:p>
+                            <w:proofErr w:type="spellStart"/>
+                            <w:r>
+                              <w:t>alu_result</w:t>
+                            </w:r>
+                            <w:proofErr w:type="spellEnd"/>
+                          </w:p>
+                        </w:txbxContent>
+                      </wps:txbx>
+                      <wps:bodyPr rot="0" spcFirstLastPara="0" vertOverflow="overflow" horzOverflow="overflow" vert="horz" wrap="square" lIns="91440" tIns="45720" rIns="91440" bIns="45720" numCol="1" spcCol="0" rtlCol="0" fromWordArt="0" anchor="t" anchorCtr="0" forceAA="0" compatLnSpc="1">
+                        <a:prstTxWarp prst="textNoShape">
+                          <a:avLst/>
+                        </a:prstTxWarp>
+                        <a:noAutofit/>
+                      </wps:bodyPr>
+                    </wps:wsp>
+                  </a:graphicData>
+                </a:graphic>
+                <wp14:sizeRelH relativeFrom="margin">
+                  <wp14:pctWidth>0</wp14:pctWidth>
+                </wp14:sizeRelH>
+              </wp:anchor>
+            </w:drawing>
+          </mc:Choice>
+          <mc:Fallback>
+            <w:pict>
+              <v:shape w14:anchorId="73042033" id="Text Box 65" o:spid="_x0000_s1030" type="#_x0000_t202" style="position:absolute;margin-left:526pt;margin-top:258.75pt;width:61.5pt;height:21pt;z-index:251761664;visibility:visible;mso-wrap-style:square;mso-width-percent:0;mso-wrap-distance-left:9pt;mso-wrap-distance-top:0;mso-wrap-distance-right:9pt;mso-wrap-distance-bottom:0;mso-position-horizontal:absolute;mso-position-horizontal-relative:text;mso-position-vertical:absolute;mso-position-vertical-relative:text;mso-width-percent:0;mso-width-relative:margin;v-text-anchor:top" o:gfxdata="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" filled="f" stroked="f" strokeweight=".5pt">
+                <v:textbox>
+                  <w:txbxContent>
+                    <w:p>
+                      <w:proofErr w:type="spellStart"/>
+                      <w:r>
+                        <w:t>alu_result</w:t>
+                      </w:r>
+                      <w:proofErr w:type="spellEnd"/>
+                    </w:p>
+                  </w:txbxContent>
+                </v:textbox>
+              </v:shape>
+            </w:pict>
+          </mc:Fallback>
+        </mc:AlternateContent>
+      </w:r>
+      <w:r>
+        <w:rPr>
+          <w:noProof/>
+        </w:rPr>
+        <mc:AlternateContent>
+          <mc:Choice Requires="wps">
+            <w:drawing>
+              <wp:anchor distT="0" distB="0" distL="114300" distR="114300" simplePos="0" relativeHeight="251829248" behindDoc="0" locked="0" layoutInCell="1" allowOverlap="1" wp14:anchorId="4A023311" wp14:editId="516DE885">
+                <wp:simplePos x="0" y="0"/>
+                <wp:positionH relativeFrom="column">
+                  <wp:posOffset>3923665</wp:posOffset>
+                </wp:positionH>
+                <wp:positionV relativeFrom="paragraph">
+                  <wp:posOffset>3305175</wp:posOffset>
+                </wp:positionV>
+                <wp:extent cx="2295525" cy="0"/>
+                <wp:effectExtent l="0" t="76200" r="9525" b="95250"/>
+                <wp:wrapNone/>
+                <wp:docPr id="111" name="Straight Arrow Connector 111"/>
+                <wp:cNvGraphicFramePr/>
+                <a:graphic xmlns:a="http://schemas.openxmlformats.org/drawingml/2006/main">
+                  <a:graphicData uri="http://schemas.microsoft.com/office/word/2010/wordprocessingShape">
+                    <wps:wsp>
+                      <wps:cNvCnPr/>
+                      <wps:spPr>
+                        <a:xfrm>
+                          <a:off x="0" y="0"/>
+                          <a:ext cx="2295525" cy="0"/>
+                        </a:xfrm>
+                        <a:prstGeom prst="straightConnector1">
+                          <a:avLst/>
+                        </a:prstGeom>
+                        <a:ln>
+                          <a:tailEnd type="triangle"/>
+                        </a:ln>
+                      </wps:spPr>
+                      <wps:style>
+                        <a:lnRef idx="1">
+                          <a:schemeClr val="accent1"/>
+                        </a:lnRef>
+                        <a:fillRef idx="0">
+                          <a:schemeClr val="accent1"/>
+                        </a:fillRef>
+                        <a:effectRef idx="0">
+                          <a:schemeClr val="accent1"/>
+                        </a:effectRef>
+                        <a:fontRef idx="minor">
+                          <a:schemeClr val="tx1"/>
+                        </a:fontRef>
+                      </wps:style>
+                      <wps:bodyPr/>
+                    </wps:wsp>
+                  </a:graphicData>
+                </a:graphic>
+              </wp:anchor>
+            </w:drawing>
+          </mc:Choice>
+          <mc:Fallback>
+            <w:pict>
+              <v:shape w14:anchorId="12E7D9D5" id="Straight Arrow Connector 111" o:spid="_x0000_s1026" type="#_x0000_t32" style="position:absolute;margin-left:308.95pt;margin-top:260.25pt;width:180.75pt;height:0;z-index:251829248;visibility:visible;mso-wrap-style:square;mso-wrap-distance-left:9pt;mso-wrap-distance-top:0;mso-wrap-distance-right:9pt;mso-wrap-distance-bottom:0;mso-position-horizontal:absolute;mso-position-horizontal-relative:text;mso-position-vertical:absolute;mso-position-vertical-relative:text" o:gfxdata="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" strokecolor="#5b9bd5 [3204]" strokeweight=".5pt">
+                <v:stroke endarrow="block" joinstyle="miter"/>
+              </v:shape>
+            </w:pict>
+          </mc:Fallback>
+        </mc:AlternateContent>
+      </w:r>
+      <w:r>
+        <w:rPr>
+          <w:noProof/>
+        </w:rPr>
+        <mc:AlternateContent>
+          <mc:Choice Requires="wps">
+            <w:drawing>
+              <wp:anchor distT="0" distB="0" distL="114300" distR="114300" simplePos="0" relativeHeight="251828224" behindDoc="0" locked="0" layoutInCell="1" allowOverlap="1" wp14:anchorId="007E0BE4" wp14:editId="7E9AC792">
+                <wp:simplePos x="0" y="0"/>
+                <wp:positionH relativeFrom="column">
+                  <wp:posOffset>4467225</wp:posOffset>
+                </wp:positionH>
+                <wp:positionV relativeFrom="paragraph">
+                  <wp:posOffset>3676650</wp:posOffset>
+                </wp:positionV>
+                <wp:extent cx="1752600" cy="0"/>
+                <wp:effectExtent l="0" t="76200" r="19050" b="95250"/>
+                <wp:wrapNone/>
+                <wp:docPr id="110" name="Straight Arrow Connector 110"/>
+                <wp:cNvGraphicFramePr/>
+                <a:graphic xmlns:a="http://schemas.openxmlformats.org/drawingml/2006/main">
+                  <a:graphicData uri="http://schemas.microsoft.com/office/word/2010/wordprocessingShape">
+                    <wps:wsp>
+                      <wps:cNvCnPr/>
+                      <wps:spPr>
+                        <a:xfrm>
+                          <a:off x="0" y="0"/>
+                          <a:ext cx="1752600" cy="0"/>
+                        </a:xfrm>
+                        <a:prstGeom prst="straightConnector1">
+                          <a:avLst/>
+                        </a:prstGeom>
+                        <a:ln>
+                          <a:tailEnd type="triangle"/>
+                        </a:ln>
+                      </wps:spPr>
+                      <wps:style>
+                        <a:lnRef idx="1">
+                          <a:schemeClr val="accent1"/>
+                        </a:lnRef>
+                        <a:fillRef idx="0">
+                          <a:schemeClr val="accent1"/>
+                        </a:fillRef>
+                        <a:effectRef idx="0">
+                          <a:schemeClr val="accent1"/>
+                        </a:effectRef>
+                        <a:fontRef idx="minor">
+                          <a:schemeClr val="tx1"/>
+                        </a:fontRef>
+                      </wps:style>
+                      <wps:bodyPr/>
+                    </wps:wsp>
+                  </a:graphicData>
+                </a:graphic>
+              </wp:anchor>
+            </w:drawing>
+          </mc:Choice>
+          <mc:Fallback>
+            <w:pict>
+              <v:shape w14:anchorId="0DDBAFCB" id="Straight Arrow Connector 110" o:spid="_x0000_s1026" type="#_x0000_t32" style="position:absolute;margin-left:351.75pt;margin-top:289.5pt;width:138pt;height:0;z-index:251828224;visibility:visible;mso-wrap-style:square;mso-wrap-distance-left:9pt;mso-wrap-distance-top:0;mso-wrap-distance-right:9pt;mso-wrap-distance-bottom:0;mso-position-horizontal:absolute;mso-position-horizontal-relative:text;mso-position-vertical:absolute;mso-position-vertical-relative:text" o:gfxdata="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" strokecolor="#5b9bd5 [3204]" strokeweight=".5pt">
+                <v:stroke endarrow="block" joinstyle="miter"/>
+              </v:shape>
+            </w:pict>
+          </mc:Fallback>
+        </mc:AlternateContent>
+      </w:r>
+      <w:r>
+        <w:rPr>
+          <w:noProof/>
+        </w:rPr>
+        <mc:AlternateContent>
+          <mc:Choice Requires="wps">
+            <w:drawing>
+              <wp:anchor distT="0" distB="0" distL="114300" distR="114300" simplePos="0" relativeHeight="251827200" behindDoc="0" locked="0" layoutInCell="1" allowOverlap="1" wp14:anchorId="12E73084" wp14:editId="4A3CFC5D">
+                <wp:simplePos x="0" y="0"/>
+                <wp:positionH relativeFrom="column">
+                  <wp:posOffset>4467225</wp:posOffset>
+                </wp:positionH>
+                <wp:positionV relativeFrom="paragraph">
+                  <wp:posOffset>3676650</wp:posOffset>
+                </wp:positionV>
+                <wp:extent cx="0" cy="295275"/>
+                <wp:effectExtent l="0" t="0" r="19050" b="9525"/>
+                <wp:wrapNone/>
+                <wp:docPr id="109" name="Straight Connector 109"/>
+                <wp:cNvGraphicFramePr/>
+                <a:graphic xmlns:a="http://schemas.openxmlformats.org/drawingml/2006/main">
+                  <a:graphicData uri="http://schemas.microsoft.com/office/word/2010/wordprocessingShape">
+                    <wps:wsp>
+                      <wps:cNvCnPr/>
+                      <wps:spPr>
+                        <a:xfrm flipV="1">
+                          <a:off x="0" y="0"/>
+                          <a:ext cx="0" cy="295275"/>
+                        </a:xfrm>
+                        <a:prstGeom prst="line">
+                          <a:avLst/>
+                        </a:prstGeom>
+                      </wps:spPr>
+                      <wps:style>
+                        <a:lnRef idx="1">
+                          <a:schemeClr val="accent1"/>
+                        </a:lnRef>
+                        <a:fillRef idx="0">
+                          <a:schemeClr val="accent1"/>
+                        </a:fillRef>
+                        <a:effectRef idx="0">
+                          <a:schemeClr val="accent1"/>
+                        </a:effectRef>
+                        <a:fontRef idx="minor">
+                          <a:schemeClr val="tx1"/>
+                        </a:fontRef>
+                      </wps:style>
+                      <wps:bodyPr/>
+                    </wps:wsp>
+                  </a:graphicData>
+                </a:graphic>
+              </wp:anchor>
+            </w:drawing>
+          </mc:Choice>
+          <mc:Fallback>
+            <w:pict>
+              <v:line w14:anchorId="1028D59D" id="Straight Connector 109" o:spid="_x0000_s1026" style="position:absolute;flip:y;z-index:251827200;visibility:visible;mso-wrap-style:square;mso-wrap-distance-left:9pt;mso-wrap-distance-top:0;mso-wrap-distance-right:9pt;mso-wrap-distance-bottom:0;mso-position-horizontal:absolute;mso-position-horizontal-relative:text;mso-position-vertical:absolute;mso-position-vertical-relative:text" from="351.75pt,289.5pt" to="351.75pt,312.75pt" o:gfxdata="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" strokecolor="#5b9bd5 [3204]" strokeweight=".5pt">
+                <v:stroke joinstyle="miter"/>
+              </v:line>
+            </w:pict>
+          </mc:Fallback>
+        </mc:AlternateContent>
+      </w:r>
+      <w:r>
+        <w:rPr>
+          <w:noProof/>
+        </w:rPr>
+        <mc:AlternateContent>
+          <mc:Choice Requires="wps">
+            <w:drawing>
+              <wp:anchor distT="0" distB="0" distL="114300" distR="114300" simplePos="0" relativeHeight="251826176" behindDoc="0" locked="0" layoutInCell="1" allowOverlap="1" wp14:anchorId="20AA4F68" wp14:editId="40B51788">
+                <wp:simplePos x="0" y="0"/>
+                <wp:positionH relativeFrom="column">
+                  <wp:posOffset>4248150</wp:posOffset>
+                </wp:positionH>
+                <wp:positionV relativeFrom="paragraph">
+                  <wp:posOffset>3971925</wp:posOffset>
+                </wp:positionV>
+                <wp:extent cx="447675" cy="552450"/>
+                <wp:effectExtent l="0" t="0" r="0" b="0"/>
+                <wp:wrapNone/>
+                <wp:docPr id="108" name="Text Box 108"/>
+                <wp:cNvGraphicFramePr/>
+                <a:graphic xmlns:a="http://schemas.openxmlformats.org/drawingml/2006/main">
+                  <a:graphicData uri="http://schemas.microsoft.com/office/word/2010/wordprocessingShape">
+                    <wps:wsp>
+                      <wps:cNvSpPr txBox="1"/>
+                      <wps:spPr>
+                        <a:xfrm>
+                          <a:off x="0" y="0"/>
+                          <a:ext cx="447675" cy="552450"/>
+                        </a:xfrm>
+                        <a:prstGeom prst="rect">
+                          <a:avLst/>
+                        </a:prstGeom>
+                        <a:noFill/>
+                        <a:ln w="6350">
+                          <a:noFill/>
+                        </a:ln>
+                        <a:effectLst/>
+                      </wps:spPr>
+                      <wps:style>
+                        <a:lnRef idx="0">
+                          <a:schemeClr val="accent1"/>
+                        </a:lnRef>
+                        <a:fillRef idx="0">
+                          <a:schemeClr val="accent1"/>
+                        </a:fillRef>
+                        <a:effectRef idx="0">
+                          <a:schemeClr val="accent1"/>
+                        </a:effectRef>
+                        <a:fontRef idx="minor">
+                          <a:schemeClr val="dk1"/>
+                        </a:fontRef>
+                      </wps:style>
+                      <wps:txbx>
+                        <w:txbxContent>
+                          <w:p>
+                            <w:pPr>
+                              <w:spacing w:after="0"/>
+                            </w:pPr>
+                            <w:r>
+                              <w:t>LHB</w:t>
+                            </w:r>
+                          </w:p>
+                          <w:p>
+                            <w:r>
+                              <w:t>LLB</w:t>
+                            </w:r>
+                          </w:p>
+                        </w:txbxContent>
+                      </wps:txbx>
+                      <wps:bodyPr rot="0" spcFirstLastPara="0" vertOverflow="overflow" horzOverflow="overflow" vert="horz" wrap="square" lIns="91440" tIns="45720" rIns="91440" bIns="45720" numCol="1" spcCol="0" rtlCol="0" fromWordArt="0" anchor="t" anchorCtr="0" forceAA="0" compatLnSpc="1">
+                        <a:prstTxWarp prst="textNoShape">
+                          <a:avLst/>
+                        </a:prstTxWarp>
+                        <a:noAutofit/>
+                      </wps:bodyPr>
+                    </wps:wsp>
+                  </a:graphicData>
+                </a:graphic>
+                <wp14:sizeRelH relativeFrom="margin">
+                  <wp14:pctWidth>0</wp14:pctWidth>
+                </wp14:sizeRelH>
+                <wp14:sizeRelV relativeFrom="margin">
+                  <wp14:pctHeight>0</wp14:pctHeight>
+                </wp14:sizeRelV>
+              </wp:anchor>
+            </w:drawing>
+          </mc:Choice>
+          <mc:Fallback>
+            <w:pict>
+              <v:shape w14:anchorId="20AA4F68" id="Text Box 108" o:spid="_x0000_s1031" type="#_x0000_t202" style="position:absolute;margin-left:334.5pt;margin-top:312.75pt;width:35.25pt;height:43.5pt;z-index:251826176;visibility:visible;mso-wrap-style:square;mso-width-percent:0;mso-height-percent:0;mso-wrap-distance-left:9pt;mso-wrap-distance-top:0;mso-wrap-distance-right:9pt;mso-wrap-distance-bottom:0;mso-position-horizontal:absolute;mso-position-horizontal-relative:text;mso-position-vertical:absolute;mso-position-vertical-relative:text;mso-width-percent:0;mso-height-percent:0;mso-width-relative:margin;mso-height-relative:margin;v-text-anchor:top" o:gfxdata="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" filled="f" stroked="f" strokeweight=".5pt">
+                <v:textbox>
+                  <w:txbxContent>
+                    <w:p>
+                      <w:pPr>
+                        <w:spacing w:after="0"/>
+                      </w:pPr>
+                      <w:r>
+                        <w:t>LHB</w:t>
+                      </w:r>
+                    </w:p>
+                    <w:p>
+                      <w:r>
+                        <w:t>LLB</w:t>
+                      </w:r>
+                    </w:p>
+                  </w:txbxContent>
+                </v:textbox>
+              </v:shape>
+            </w:pict>
+          </mc:Fallback>
+        </mc:AlternateContent>
+      </w:r>
+      <w:r>
+        <w:rPr>
+          <w:noProof/>
+        </w:rPr>
+        <mc:AlternateContent>
+          <mc:Choice Requires="wps">
+            <w:drawing>
+              <wp:anchor distT="0" distB="0" distL="114300" distR="114300" simplePos="0" relativeHeight="251824128" behindDoc="0" locked="0" layoutInCell="1" allowOverlap="1" wp14:anchorId="7E549292" wp14:editId="0D87E6E6">
+                <wp:simplePos x="0" y="0"/>
+                <wp:positionH relativeFrom="column">
+                  <wp:posOffset>4272280</wp:posOffset>
+                </wp:positionH>
+                <wp:positionV relativeFrom="paragraph">
+                  <wp:posOffset>3973830</wp:posOffset>
+                </wp:positionV>
+                <wp:extent cx="361950" cy="435927"/>
+                <wp:effectExtent l="0" t="0" r="19050" b="21590"/>
+                <wp:wrapNone/>
+                <wp:docPr id="107" name="Rectangle 107"/>
+                <wp:cNvGraphicFramePr/>
+                <a:graphic xmlns:a="http://schemas.openxmlformats.org/drawingml/2006/main">
+                  <a:graphicData uri="http://schemas.microsoft.com/office/word/2010/wordprocessingShape">
+                    <wps:wsp>
+                      <wps:cNvSpPr/>
+                      <wps:spPr>
+                        <a:xfrm>
+                          <a:off x="0" y="0"/>
+                          <a:ext cx="361950" cy="435927"/>
+                        </a:xfrm>
+                        <a:prstGeom prst="rect">
+                          <a:avLst/>
+                        </a:prstGeom>
+                      </wps:spPr>
+                      <wps:style>
+                        <a:lnRef idx="2">
+                          <a:schemeClr val="accent1">
+                            <a:shade val="50000"/>
+                          </a:schemeClr>
+                        </a:lnRef>
+                        <a:fillRef idx="1">
+                          <a:schemeClr val="accent1"/>
+                        </a:fillRef>
+                        <a:effectRef idx="0">
+                          <a:schemeClr val="accent1"/>
+                        </a:effectRef>
+                        <a:fontRef idx="minor">
+                          <a:schemeClr val="lt1"/>
+                        </a:fontRef>
+                      </wps:style>
+                      <wps:bodyPr rot="0" spcFirstLastPara="0" vertOverflow="overflow" horzOverflow="overflow" vert="horz" wrap="square" lIns="91440" tIns="45720" rIns="91440" bIns="45720" numCol="1" spcCol="0" rtlCol="0" fromWordArt="0" anchor="ctr" anchorCtr="0" forceAA="0" compatLnSpc="1">
+                        <a:prstTxWarp prst="textNoShape">
+                          <a:avLst/>
+                        </a:prstTxWarp>
+                        <a:noAutofit/>
+                      </wps:bodyPr>
+                    </wps:wsp>
+                  </a:graphicData>
+                </a:graphic>
+              </wp:anchor>
+            </w:drawing>
+          </mc:Choice>
+          <mc:Fallback>
+            <w:pict>
+              <v:rect w14:anchorId="773D1762" id="Rectangle 107" o:spid="_x0000_s1026" style="position:absolute;margin-left:336.4pt;margin-top:312.9pt;width:28.5pt;height:34.3pt;z-index:251824128;visibility:visible;mso-wrap-style:square;mso-wrap-distance-left:9pt;mso-wrap-distance-top:0;mso-wrap-distance-right:9pt;mso-wrap-distance-bottom:0;mso-position-horizontal:absolute;mso-position-horizontal-relative:text;mso-position-vertical:absolute;mso-position-vertical-relative:text;v-text-anchor:middle" o:gfxdata="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" fillcolor="#5b9bd5 [3204]" strokecolor="#1f4d78 [1604]" strokeweight="1pt"/>
+            </w:pict>
+          </mc:Fallback>
+        </mc:AlternateContent>
+      </w:r>
+      <w:r>
+        <w:rPr>
+          <w:noProof/>
+        </w:rPr>
+        <mc:AlternateContent>
+          <mc:Choice Requires="wps">
+            <w:drawing>
+              <wp:anchor distT="0" distB="0" distL="114300" distR="114300" simplePos="0" relativeHeight="251823104" behindDoc="0" locked="0" layoutInCell="1" allowOverlap="1" wp14:anchorId="31B1C2C6" wp14:editId="0B89E8C5">
+                <wp:simplePos x="0" y="0"/>
+                <wp:positionH relativeFrom="column">
+                  <wp:posOffset>3957320</wp:posOffset>
+                </wp:positionH>
+                <wp:positionV relativeFrom="paragraph">
+                  <wp:posOffset>4191000</wp:posOffset>
+                </wp:positionV>
+                <wp:extent cx="319405" cy="0"/>
+                <wp:effectExtent l="0" t="76200" r="23495" b="95250"/>
+                <wp:wrapNone/>
+                <wp:docPr id="106" name="Straight Arrow Connector 106"/>
+                <wp:cNvGraphicFramePr/>
+                <a:graphic xmlns:a="http://schemas.openxmlformats.org/drawingml/2006/main">
+                  <a:graphicData uri="http://schemas.microsoft.com/office/word/2010/wordprocessingShape">
+                    <wps:wsp>
+                      <wps:cNvCnPr/>
+                      <wps:spPr>
+                        <a:xfrm>
+                          <a:off x="0" y="0"/>
+                          <a:ext cx="319405" cy="0"/>
+                        </a:xfrm>
+                        <a:prstGeom prst="straightConnector1">
+                          <a:avLst/>
+                        </a:prstGeom>
+                        <a:ln>
+                          <a:tailEnd type="triangle"/>
+                        </a:ln>
+                      </wps:spPr>
+                      <wps:style>
+                        <a:lnRef idx="1">
+                          <a:schemeClr val="accent1"/>
+                        </a:lnRef>
+                        <a:fillRef idx="0">
+                          <a:schemeClr val="accent1"/>
+                        </a:fillRef>
+                        <a:effectRef idx="0">
+                          <a:schemeClr val="accent1"/>
+                        </a:effectRef>
+                        <a:fontRef idx="minor">
+                          <a:schemeClr val="tx1"/>
+                        </a:fontRef>
+                      </wps:style>
+                      <wps:bodyPr/>
+                    </wps:wsp>
+                  </a:graphicData>
+                </a:graphic>
+              </wp:anchor>
+            </w:drawing>
+          </mc:Choice>
+          <mc:Fallback>
+            <w:pict>
+              <v:shape w14:anchorId="39DAED44" id="Straight Arrow Connector 106" o:spid="_x0000_s1026" type="#_x0000_t32" style="position:absolute;margin-left:311.6pt;margin-top:330pt;width:25.15pt;height:0;z-index:251823104;visibility:visible;mso-wrap-style:square;mso-wrap-distance-left:9pt;mso-wrap-distance-top:0;mso-wrap-distance-right:9pt;mso-wrap-distance-bottom:0;mso-position-horizontal:absolute;mso-position-horizontal-relative:text;mso-position-vertical:absolute;mso-position-vertical-relative:text" o:gfxdata="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" strokecolor="#5b9bd5 [3204]" strokeweight=".5pt">
+                <v:stroke endarrow="block" joinstyle="miter"/>
+              </v:shape>
+            </w:pict>
+          </mc:Fallback>
+        </mc:AlternateContent>
+      </w:r>
+      <w:r>
+        <w:rPr>
+          <w:noProof/>
+        </w:rPr>
+        <mc:AlternateContent>
+          <mc:Choice Requires="wps">
+            <w:drawing>
+              <wp:anchor distT="0" distB="0" distL="114300" distR="114300" simplePos="0" relativeHeight="251822080" behindDoc="0" locked="0" layoutInCell="1" allowOverlap="1" wp14:anchorId="44B381F1" wp14:editId="358CD31E">
+                <wp:simplePos x="0" y="0"/>
+                <wp:positionH relativeFrom="column">
+                  <wp:posOffset>3943350</wp:posOffset>
+                </wp:positionH>
+                <wp:positionV relativeFrom="paragraph">
+                  <wp:posOffset>4191000</wp:posOffset>
+                </wp:positionV>
+                <wp:extent cx="0" cy="381317"/>
+                <wp:effectExtent l="0" t="0" r="19050" b="19050"/>
+                <wp:wrapNone/>
+                <wp:docPr id="105" name="Straight Connector 105"/>
+                <wp:cNvGraphicFramePr/>
+                <a:graphic xmlns:a="http://schemas.openxmlformats.org/drawingml/2006/main">
+                  <a:graphicData uri="http://schemas.microsoft.com/office/word/2010/wordprocessingShape">
+                    <wps:wsp>
+                      <wps:cNvCnPr/>
+                      <wps:spPr>
+                        <a:xfrm flipV="1">
+                          <a:off x="0" y="0"/>
+                          <a:ext cx="0" cy="381317"/>
+                        </a:xfrm>
+                        <a:prstGeom prst="line">
+                          <a:avLst/>
+                        </a:prstGeom>
+                      </wps:spPr>
+                      <wps:style>
+                        <a:lnRef idx="1">
+                          <a:schemeClr val="accent1"/>
+                        </a:lnRef>
+                        <a:fillRef idx="0">
+                          <a:schemeClr val="accent1"/>
+                        </a:fillRef>
+                        <a:effectRef idx="0">
+                          <a:schemeClr val="accent1"/>
+                        </a:effectRef>
+                        <a:fontRef idx="minor">
+                          <a:schemeClr val="tx1"/>
+                        </a:fontRef>
+                      </wps:style>
+                      <wps:bodyPr/>
+                    </wps:wsp>
+                  </a:graphicData>
+                </a:graphic>
+              </wp:anchor>
+            </w:drawing>
+          </mc:Choice>
+          <mc:Fallback>
+            <w:pict>
+              <v:line w14:anchorId="427B2858" id="Straight Connector 105" o:spid="_x0000_s1026" style="position:absolute;flip:y;z-index:251822080;visibility:visible;mso-wrap-style:square;mso-wrap-distance-left:9pt;mso-wrap-distance-top:0;mso-wrap-distance-right:9pt;mso-wrap-distance-bottom:0;mso-position-horizontal:absolute;mso-position-horizontal-relative:text;mso-position-vertical:absolute;mso-position-vertical-relative:text" from="310.5pt,330pt" to="310.5pt,5in" o:gfxdata="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" strokecolor="#5b9bd5 [3204]" strokeweight=".5pt">
+                <v:stroke joinstyle="miter"/>
+              </v:line>
+            </w:pict>
+          </mc:Fallback>
+        </mc:AlternateContent>
+      </w:r>
+      <w:r>
+        <w:rPr>
+          <w:noProof/>
+        </w:rPr>
+        <mc:AlternateContent>
+          <mc:Choice Requires="wps">
+            <w:drawing>
+              <wp:anchor distT="0" distB="0" distL="114300" distR="114300" simplePos="0" relativeHeight="251821056" behindDoc="0" locked="0" layoutInCell="1" allowOverlap="1" wp14:anchorId="768BF432" wp14:editId="72241B3F">
+                <wp:simplePos x="0" y="0"/>
+                <wp:positionH relativeFrom="column">
+                  <wp:posOffset>1628774</wp:posOffset>
+                </wp:positionH>
+                <wp:positionV relativeFrom="paragraph">
+                  <wp:posOffset>4572317</wp:posOffset>
+                </wp:positionV>
+                <wp:extent cx="2314575" cy="0"/>
+                <wp:effectExtent l="0" t="0" r="28575" b="19050"/>
+                <wp:wrapNone/>
+                <wp:docPr id="104" name="Straight Connector 104"/>
+                <wp:cNvGraphicFramePr/>
+                <a:graphic xmlns:a="http://schemas.openxmlformats.org/drawingml/2006/main">
+                  <a:graphicData uri="http://schemas.microsoft.com/office/word/2010/wordprocessingShape">
+                    <wps:wsp>
+                      <wps:cNvCnPr/>
+                      <wps:spPr>
+                        <a:xfrm>
+                          <a:off x="0" y="0"/>
+                          <a:ext cx="2314575" cy="0"/>
+                        </a:xfrm>
+                        <a:prstGeom prst="line">
+                          <a:avLst/>
+                        </a:prstGeom>
+                      </wps:spPr>
+                      <wps:style>
+                        <a:lnRef idx="1">
+                          <a:schemeClr val="accent1"/>
+                        </a:lnRef>
+                        <a:fillRef idx="0">
+                          <a:schemeClr val="accent1"/>
+                        </a:fillRef>
+                        <a:effectRef idx="0">
+                          <a:schemeClr val="accent1"/>
+                        </a:effectRef>
+                        <a:fontRef idx="minor">
+                          <a:schemeClr val="tx1"/>
+                        </a:fontRef>
+                      </wps:style>
+                      <wps:bodyPr/>
+                    </wps:wsp>
+                  </a:graphicData>
+                </a:graphic>
+              </wp:anchor>
+            </w:drawing>
+          </mc:Choice>
+          <mc:Fallback>
+            <w:pict>
+              <v:line w14:anchorId="07F7811C" id="Straight Connector 104" o:spid="_x0000_s1026" style="position:absolute;z-index:251821056;visibility:visible;mso-wrap-style:square;mso-wrap-distance-left:9pt;mso-wrap-distance-top:0;mso-wrap-distance-right:9pt;mso-wrap-distance-bottom:0;mso-position-horizontal:absolute;mso-position-horizontal-relative:text;mso-position-vertical:absolute;mso-position-vertical-relative:text" from="128.25pt,5in" to="310.5pt,5in" o:gfxdata="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" strokecolor="#5b9bd5 [3204]" strokeweight=".5pt">
+                <v:stroke joinstyle="miter"/>
+              </v:line>
+            </w:pict>
+          </mc:Fallback>
+        </mc:AlternateContent>
+      </w:r>
+      <w:r>
+        <w:rPr>
+          <w:noProof/>
+        </w:rPr>
+        <mc:AlternateContent>
+          <mc:Choice Requires="wps">
+            <w:drawing>
+              <wp:anchor distT="0" distB="0" distL="114300" distR="114300" simplePos="0" relativeHeight="251820032" behindDoc="0" locked="0" layoutInCell="1" allowOverlap="1" wp14:anchorId="6E362E1B" wp14:editId="2F93A324">
+                <wp:simplePos x="0" y="0"/>
+                <wp:positionH relativeFrom="column">
+                  <wp:posOffset>4467225</wp:posOffset>
+                </wp:positionH>
+                <wp:positionV relativeFrom="paragraph">
+                  <wp:posOffset>4419600</wp:posOffset>
+                </wp:positionV>
+                <wp:extent cx="0" cy="552450"/>
+                <wp:effectExtent l="76200" t="38100" r="57150" b="19050"/>
+                <wp:wrapNone/>
+                <wp:docPr id="103" name="Straight Arrow Connector 103"/>
+                <wp:cNvGraphicFramePr/>
+                <a:graphic xmlns:a="http://schemas.openxmlformats.org/drawingml/2006/main">
+                  <a:graphicData uri="http://schemas.microsoft.com/office/word/2010/wordprocessingShape">
+                    <wps:wsp>
+                      <wps:cNvCnPr/>
+                      <wps:spPr>
+                        <a:xfrm flipV="1">
+                          <a:off x="0" y="0"/>
+                          <a:ext cx="0" cy="552450"/>
+                        </a:xfrm>
+                        <a:prstGeom prst="straightConnector1">
+                          <a:avLst/>
+                        </a:prstGeom>
+                        <a:ln>
+                          <a:tailEnd type="triangle"/>
+                        </a:ln>
+                      </wps:spPr>
+                      <wps:style>
+                        <a:lnRef idx="1">
+                          <a:schemeClr val="accent1"/>
+                        </a:lnRef>
+                        <a:fillRef idx="0">
+                          <a:schemeClr val="accent1"/>
+                        </a:fillRef>
+                        <a:effectRef idx="0">
+                          <a:schemeClr val="accent1"/>
+                        </a:effectRef>
+                        <a:fontRef idx="minor">
+                          <a:schemeClr val="tx1"/>
+                        </a:fontRef>
+                      </wps:style>
+                      <wps:bodyPr/>
+                    </wps:wsp>
+                  </a:graphicData>
+                </a:graphic>
+              </wp:anchor>
+            </w:drawing>
+          </mc:Choice>
+          <mc:Fallback>
+            <w:pict>
+              <v:shape w14:anchorId="668613B7" id="Straight Arrow Connector 103" o:spid="_x0000_s1026" type="#_x0000_t32" style="position:absolute;margin-left:351.75pt;margin-top:348pt;width:0;height:43.5pt;flip:y;z-index:251820032;visibility:visible;mso-wrap-style:square;mso-wrap-distance-left:9pt;mso-wrap-distance-top:0;mso-wrap-distance-right:9pt;mso-wrap-distance-bottom:0;mso-position-horizontal:absolute;mso-position-horizontal-relative:text;mso-position-vertical:absolute;mso-position-vertical-relative:text" o:gfxdata="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" strokecolor="#5b9bd5 [3204]" strokeweight=".5pt">
+                <v:stroke endarrow="block" joinstyle="miter"/>
+              </v:shape>
+            </w:pict>
+          </mc:Fallback>
+        </mc:AlternateContent>
+      </w:r>
+      <w:r>
+        <w:rPr>
+          <w:noProof/>
+        </w:rPr>
+        <mc:AlternateContent>
+          <mc:Choice Requires="wps">
+            <w:drawing>
+              <wp:anchor distT="0" distB="0" distL="114300" distR="114300" simplePos="0" relativeHeight="251703296" behindDoc="0" locked="0" layoutInCell="1" allowOverlap="1" wp14:anchorId="4DE6741E" wp14:editId="1D018D26">
+                <wp:simplePos x="0" y="0"/>
+                <wp:positionH relativeFrom="column">
+                  <wp:posOffset>285750</wp:posOffset>
+                </wp:positionH>
+                <wp:positionV relativeFrom="paragraph">
+                  <wp:posOffset>4762500</wp:posOffset>
+                </wp:positionV>
+                <wp:extent cx="1057275" cy="266700"/>
+                <wp:effectExtent l="0" t="0" r="0" b="0"/>
+                <wp:wrapNone/>
+                <wp:docPr id="35" name="Text Box 35"/>
+                <wp:cNvGraphicFramePr/>
+                <a:graphic xmlns:a="http://schemas.openxmlformats.org/drawingml/2006/main">
+                  <a:graphicData uri="http://schemas.microsoft.com/office/word/2010/wordprocessingShape">
+                    <wps:wsp>
+                      <wps:cNvSpPr txBox="1"/>
+                      <wps:spPr>
+                        <a:xfrm>
+                          <a:off x="0" y="0"/>
+                          <a:ext cx="1057275" cy="266700"/>
+                        </a:xfrm>
+                        <a:prstGeom prst="rect">
+                          <a:avLst/>
+                        </a:prstGeom>
+                        <a:noFill/>
+                        <a:ln w="6350">
+                          <a:noFill/>
+                        </a:ln>
+                        <a:effectLst/>
+                      </wps:spPr>
+                      <wps:style>
+                        <a:lnRef idx="0">
+                          <a:schemeClr val="accent1"/>
+                        </a:lnRef>
+                        <a:fillRef idx="0">
+                          <a:schemeClr val="accent1"/>
+                        </a:fillRef>
+                        <a:effectRef idx="0">
+                          <a:schemeClr val="accent1"/>
+                        </a:effectRef>
+                        <a:fontRef idx="minor">
+                          <a:schemeClr val="dk1"/>
+                        </a:fontRef>
+                      </wps:style>
+                      <wps:txbx>
+                        <w:txbxContent>
+                          <w:p>
+                            <w:proofErr w:type="spellStart"/>
+                            <w:r>
+                              <w:t>load_half_imm</w:t>
+                            </w:r>
+                            <w:proofErr w:type="spellEnd"/>
+                          </w:p>
+                        </w:txbxContent>
+                      </wps:txbx>
+                      <wps:bodyPr rot="0" spcFirstLastPara="0" vertOverflow="overflow" horzOverflow="overflow" vert="horz" wrap="square" lIns="91440" tIns="45720" rIns="91440" bIns="45720" numCol="1" spcCol="0" rtlCol="0" fromWordArt="0" anchor="t" anchorCtr="0" forceAA="0" compatLnSpc="1">
+                        <a:prstTxWarp prst="textNoShape">
+                          <a:avLst/>
+                        </a:prstTxWarp>
+                        <a:noAutofit/>
+                      </wps:bodyPr>
+                    </wps:wsp>
+                  </a:graphicData>
+                </a:graphic>
+                <wp14:sizeRelH relativeFrom="margin">
+                  <wp14:pctWidth>0</wp14:pctWidth>
+                </wp14:sizeRelH>
+              </wp:anchor>
+            </w:drawing>
+          </mc:Choice>
+          <mc:Fallback>
+            <w:pict>
+              <v:shape w14:anchorId="4DE6741E" id="Text Box 35" o:spid="_x0000_s1032" type="#_x0000_t202" style="position:absolute;margin-left:22.5pt;margin-top:375pt;width:83.25pt;height:21pt;z-index:251703296;visibility:visible;mso-wrap-style:square;mso-width-percent:0;mso-wrap-distance-left:9pt;mso-wrap-distance-top:0;mso-wrap-distance-right:9pt;mso-wrap-distance-bottom:0;mso-position-horizontal:absolute;mso-position-horizontal-relative:text;mso-position-vertical:absolute;mso-position-vertical-relative:text;mso-width-percent:0;mso-width-relative:margin;v-text-anchor:top" o:gfxdata="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" filled="f" stroked="f" strokeweight=".5pt">
+                <v:textbox>
+                  <w:txbxContent>
+                    <w:p>
+                      <w:proofErr w:type="spellStart"/>
+                      <w:r>
+                        <w:t>load_half_imm</w:t>
+                      </w:r>
+                      <w:proofErr w:type="spellEnd"/>
+                    </w:p>
+                  </w:txbxContent>
+                </v:textbox>
+              </v:shape>
+            </w:pict>
+          </mc:Fallback>
+        </mc:AlternateContent>
+      </w:r>
+      <w:r>
+        <w:rPr>
+          <w:noProof/>
+        </w:rPr>
+        <mc:AlternateContent>
+          <mc:Choice Requires="wps">
+            <w:drawing>
+              <wp:anchor distT="0" distB="0" distL="114300" distR="114300" simplePos="0" relativeHeight="251816960" behindDoc="0" locked="0" layoutInCell="1" allowOverlap="1" wp14:anchorId="5F90B402" wp14:editId="4D569C53">
+                <wp:simplePos x="0" y="0"/>
+                <wp:positionH relativeFrom="column">
+                  <wp:posOffset>323849</wp:posOffset>
+                </wp:positionH>
+                <wp:positionV relativeFrom="paragraph">
+                  <wp:posOffset>4981575</wp:posOffset>
+                </wp:positionV>
+                <wp:extent cx="4143375" cy="0"/>
+                <wp:effectExtent l="0" t="0" r="28575" b="19050"/>
+                <wp:wrapNone/>
+                <wp:docPr id="86" name="Straight Connector 86"/>
+                <wp:cNvGraphicFramePr/>
+                <a:graphic xmlns:a="http://schemas.openxmlformats.org/drawingml/2006/main">
+                  <a:graphicData uri="http://schemas.microsoft.com/office/word/2010/wordprocessingShape">
+                    <wps:wsp>
+                      <wps:cNvCnPr/>
+                      <wps:spPr>
+                        <a:xfrm>
+                          <a:off x="0" y="0"/>
+                          <a:ext cx="4143375" cy="0"/>
+                        </a:xfrm>
+                        <a:prstGeom prst="line">
+                          <a:avLst/>
+                        </a:prstGeom>
+                      </wps:spPr>
+                      <wps:style>
+                        <a:lnRef idx="1">
+                          <a:schemeClr val="accent1"/>
+                        </a:lnRef>
+                        <a:fillRef idx="0">
+                          <a:schemeClr val="accent1"/>
+                        </a:fillRef>
+                        <a:effectRef idx="0">
+                          <a:schemeClr val="accent1"/>
+                        </a:effectRef>
+                        <a:fontRef idx="minor">
+                          <a:schemeClr val="tx1"/>
+                        </a:fontRef>
+                      </wps:style>
+                      <wps:bodyPr/>
+                    </wps:wsp>
+                  </a:graphicData>
+                </a:graphic>
+              </wp:anchor>
+            </w:drawing>
+          </mc:Choice>
+          <mc:Fallback>
+            <w:pict>
+              <v:line w14:anchorId="7285E2D5" id="Straight Connector 86" o:spid="_x0000_s1026" style="position:absolute;z-index:251816960;visibility:visible;mso-wrap-style:square;mso-wrap-distance-left:9pt;mso-wrap-distance-top:0;mso-wrap-distance-right:9pt;mso-wrap-distance-bottom:0;mso-position-horizontal:absolute;mso-position-horizontal-relative:text;mso-position-vertical:absolute;mso-position-vertical-relative:text" from="25.5pt,392.25pt" to="351.75pt,392.25pt" o:gfxdata="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" strokecolor="#5b9bd5 [3204]" strokeweight=".5pt">
+                <v:stroke joinstyle="miter"/>
+              </v:line>
+            </w:pict>
+          </mc:Fallback>
+        </mc:AlternateContent>
+      </w:r>
+      <w:r>
+        <w:rPr>
+          <w:noProof/>
+        </w:rPr>
+        <mc:AlternateContent>
+          <mc:Choice Requires="wps">
+            <w:drawing>
+              <wp:anchor distT="0" distB="0" distL="114300" distR="114300" simplePos="0" relativeHeight="251815936" behindDoc="0" locked="0" layoutInCell="1" allowOverlap="1" wp14:anchorId="0EB7EFB3" wp14:editId="41736DCF">
+                <wp:simplePos x="0" y="0"/>
+                <wp:positionH relativeFrom="column">
+                  <wp:posOffset>6410324</wp:posOffset>
+                </wp:positionH>
+                <wp:positionV relativeFrom="paragraph">
+                  <wp:posOffset>3514725</wp:posOffset>
+                </wp:positionV>
+                <wp:extent cx="1476375" cy="0"/>
+                <wp:effectExtent l="0" t="76200" r="9525" b="95250"/>
+                <wp:wrapNone/>
+                <wp:docPr id="85" name="Straight Arrow Connector 85"/>
+                <wp:cNvGraphicFramePr/>
+                <a:graphic xmlns:a="http://schemas.openxmlformats.org/drawingml/2006/main">
+                  <a:graphicData uri="http://schemas.microsoft.com/office/word/2010/wordprocessingShape">
+                    <wps:wsp>
+                      <wps:cNvCnPr/>
+                      <wps:spPr>
+                        <a:xfrm>
+                          <a:off x="0" y="0"/>
+                          <a:ext cx="1476375" cy="0"/>
+                        </a:xfrm>
+                        <a:prstGeom prst="straightConnector1">
+                          <a:avLst/>
+                        </a:prstGeom>
+                        <a:ln>
+                          <a:tailEnd type="triangle"/>
+                        </a:ln>
+                      </wps:spPr>
+                      <wps:style>
+                        <a:lnRef idx="1">
+                          <a:schemeClr val="accent1"/>
+                        </a:lnRef>
+                        <a:fillRef idx="0">
+                          <a:schemeClr val="accent1"/>
+                        </a:fillRef>
+                        <a:effectRef idx="0">
+                          <a:schemeClr val="accent1"/>
+                        </a:effectRef>
+                        <a:fontRef idx="minor">
+                          <a:schemeClr val="tx1"/>
+                        </a:fontRef>
+                      </wps:style>
+                      <wps:bodyPr/>
+                    </wps:wsp>
+                  </a:graphicData>
+                </a:graphic>
+              </wp:anchor>
+            </w:drawing>
+          </mc:Choice>
+          <mc:Fallback>
+            <w:pict>
+              <v:shape w14:anchorId="37FAE595" id="Straight Arrow Connector 85" o:spid="_x0000_s1026" type="#_x0000_t32" style="position:absolute;margin-left:504.75pt;margin-top:276.75pt;width:116.25pt;height:0;z-index:251815936;visibility:visible;mso-wrap-style:square;mso-wrap-distance-left:9pt;mso-wrap-distance-top:0;mso-wrap-distance-right:9pt;mso-wrap-distance-bottom:0;mso-position-horizontal:absolute;mso-position-horizontal-relative:text;mso-position-vertical:absolute;mso-position-vertical-relative:text" o:gfxdata="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" strokecolor="#5b9bd5 [3204]" strokeweight=".5pt">
+                <v:stroke endarrow="block" joinstyle="miter"/>
+              </v:shape>
+            </w:pict>
+          </mc:Fallback>
+        </mc:AlternateContent>
+      </w:r>
+      <w:r>
+        <w:rPr>
+          <w:noProof/>
+        </w:rPr>
+        <mc:AlternateContent>
+          <mc:Choice Requires="wps">
+            <w:drawing>
+              <wp:anchor distT="0" distB="0" distL="114300" distR="114300" simplePos="0" relativeHeight="251814912" behindDoc="0" locked="0" layoutInCell="1" allowOverlap="1" wp14:anchorId="0448787E" wp14:editId="6B432887">
+                <wp:simplePos x="0" y="0"/>
+                <wp:positionH relativeFrom="column">
+                  <wp:posOffset>5934075</wp:posOffset>
+                </wp:positionH>
+                <wp:positionV relativeFrom="paragraph">
+                  <wp:posOffset>3400108</wp:posOffset>
+                </wp:positionV>
+                <wp:extent cx="773430" cy="183515"/>
+                <wp:effectExtent l="9207" t="9843" r="16828" b="35877"/>
+                <wp:wrapNone/>
+                <wp:docPr id="71" name="Trapezoid 71"/>
+                <wp:cNvGraphicFramePr/>
+                <a:graphic xmlns:a="http://schemas.openxmlformats.org/drawingml/2006/main">
+                  <a:graphicData uri="http://schemas.microsoft.com/office/word/2010/wordprocessingShape">
+                    <wps:wsp>
+                      <wps:cNvSpPr/>
+                      <wps:spPr>
+                        <a:xfrm rot="5400000">
+                          <a:off x="0" y="0"/>
+                          <a:ext cx="773430" cy="183515"/>
+                        </a:xfrm>
+                        <a:prstGeom prst="trapezoid">
+                          <a:avLst/>
+                        </a:prstGeom>
+                      </wps:spPr>
+                      <wps:style>
+                        <a:lnRef idx="2">
+                          <a:schemeClr val="accent1">
+                            <a:shade val="50000"/>
+                          </a:schemeClr>
+                        </a:lnRef>
+                        <a:fillRef idx="1">
+                          <a:schemeClr val="accent1"/>
+                        </a:fillRef>
+                        <a:effectRef idx="0">
+                          <a:schemeClr val="accent1"/>
+                        </a:effectRef>
+                        <a:fontRef idx="minor">
+                          <a:schemeClr val="lt1"/>
+                        </a:fontRef>
+                      </wps:style>
+                      <wps:bodyPr rot="0" spcFirstLastPara="0" vertOverflow="overflow" horzOverflow="overflow" vert="horz" wrap="square" lIns="91440" tIns="45720" rIns="91440" bIns="45720" numCol="1" spcCol="0" rtlCol="0" fromWordArt="0" anchor="ctr" anchorCtr="0" forceAA="0" compatLnSpc="1">
+                        <a:prstTxWarp prst="textNoShape">
+                          <a:avLst/>
+                        </a:prstTxWarp>
+                        <a:noAutofit/>
+                      </wps:bodyPr>
+                    </wps:wsp>
+                  </a:graphicData>
+                </a:graphic>
+                <wp14:sizeRelH relativeFrom="margin">
+                  <wp14:pctWidth>0</wp14:pctWidth>
+                </wp14:sizeRelH>
+                <wp14:sizeRelV relativeFrom="margin">
+                  <wp14:pctHeight>0</wp14:pctHeight>
+                </wp14:sizeRelV>
+              </wp:anchor>
+            </w:drawing>
+          </mc:Choice>
+          <mc:Fallback>
+            <w:pict>
+              <v:shape w14:anchorId="02A2F295" id="Trapezoid 71" o:spid="_x0000_s1026" style="position:absolute;margin-left:467.25pt;margin-top:267.75pt;width:60.9pt;height:14.45pt;rotation:90;z-index:251814912;visibility:visible;mso-wrap-style:square;mso-width-percent:0;mso-height-percent:0;mso-wrap-distance-left:9pt;mso-wrap-distance-top:0;mso-wrap-distance-right:9pt;mso-wrap-distance-bottom:0;mso-position-horizontal:absolute;mso-position-horizontal-relative:text;mso-position-vertical:absolute;mso-position-vertical-relative:text;mso-width-percent:0;mso-height-percent:0;mso-width-relative:margin;mso-height-relative:margin;v-text-anchor:middle" coordsize="773430,183515" o:gfxdata="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" path="m,183515l45879,,727551,r45879,183515l,183515xe" fillcolor="#5b9bd5 [3204]" strokecolor="#1f4d78 [1604]" strokeweight="1pt">
+                <v:stroke joinstyle="miter"/>
+                <v:path arrowok="t" o:connecttype="custom" o:connectlocs="0,183515;45879,0;727551,0;773430,183515;0,183515" o:connectangles="0,0,0,0,0"/>
+              </v:shape>
+            </w:pict>
+          </mc:Fallback>
+        </mc:AlternateContent>
+      </w:r>
+      <w:r>
+        <w:rPr>
+          <w:noProof/>
+        </w:rPr>
+        <mc:AlternateContent>
+          <mc:Choice Requires="wps">
+            <w:drawing>
+              <wp:anchor distT="0" distB="0" distL="114300" distR="114300" simplePos="0" relativeHeight="251812864" behindDoc="0" locked="0" layoutInCell="1" allowOverlap="1" wp14:anchorId="0A76AA13" wp14:editId="05674517">
+                <wp:simplePos x="0" y="0"/>
+                <wp:positionH relativeFrom="column">
+                  <wp:posOffset>7028597</wp:posOffset>
+                </wp:positionH>
+                <wp:positionV relativeFrom="paragraph">
+                  <wp:posOffset>1890784</wp:posOffset>
+                </wp:positionV>
+                <wp:extent cx="832513" cy="285664"/>
+                <wp:effectExtent l="0" t="0" r="0" b="635"/>
+                <wp:wrapNone/>
+                <wp:docPr id="102" name="Text Box 102"/>
+                <wp:cNvGraphicFramePr/>
+                <a:graphic xmlns:a="http://schemas.openxmlformats.org/drawingml/2006/main">
+                  <a:graphicData uri="http://schemas.microsoft.com/office/word/2010/wordprocessingShape">
+                    <wps:wsp>
+                      <wps:cNvSpPr txBox="1"/>
+                      <wps:spPr>
+                        <a:xfrm>
+                          <a:off x="0" y="0"/>
+                          <a:ext cx="832513" cy="285664"/>
+                        </a:xfrm>
+                        <a:prstGeom prst="rect">
+                          <a:avLst/>
+                        </a:prstGeom>
+                        <a:noFill/>
+                        <a:ln w="6350">
+                          <a:noFill/>
+                        </a:ln>
+                        <a:effectLst/>
+                      </wps:spPr>
+                      <wps:style>
+                        <a:lnRef idx="0">
+                          <a:schemeClr val="accent1"/>
+                        </a:lnRef>
+                        <a:fillRef idx="0">
+                          <a:schemeClr val="accent1"/>
+                        </a:fillRef>
+                        <a:effectRef idx="0">
+                          <a:schemeClr val="accent1"/>
+                        </a:effectRef>
+                        <a:fontRef idx="minor">
+                          <a:schemeClr val="dk1"/>
+                        </a:fontRef>
+                      </wps:style>
+                      <wps:txbx>
+                        <w:txbxContent>
+                          <w:p>
+                            <w:r>
                               <w:t>reg_rd_out</w:t>
                             </w:r>
-                            <w:proofErr w:type="spellEnd"/>
                           </w:p>
                         </w:txbxContent>
                       </wps:txbx>
@@ -119,7 +1693,7 @@
         <mc:AlternateContent>
           <mc:Choice Requires="wps">
             <w:drawing>
-              <wp:anchor distT="0" distB="0" distL="114300" distR="114300" simplePos="0" relativeHeight="251810816" behindDoc="0" locked="0" layoutInCell="1" allowOverlap="1" wp14:anchorId="33A4FF81" wp14:editId="5BEAD359">
+              <wp:anchor distT="0" distB="0" distL="114300" distR="114300" simplePos="0" relativeHeight="251810816" behindDoc="0" locked="0" layoutInCell="1" allowOverlap="1" wp14:anchorId="65D240F2" wp14:editId="4E126997">
                 <wp:simplePos x="0" y="0"/>
                 <wp:positionH relativeFrom="column">
                   <wp:posOffset>5895321</wp:posOffset>
@@ -219,7 +1793,7 @@
         <mc:AlternateContent>
           <mc:Choice Requires="wps">
             <w:drawing>
-              <wp:anchor distT="0" distB="0" distL="114300" distR="114300" simplePos="0" relativeHeight="251808768" behindDoc="0" locked="0" layoutInCell="1" allowOverlap="1" wp14:anchorId="5ABAF537" wp14:editId="515E30CC">
+              <wp:anchor distT="0" distB="0" distL="114300" distR="114300" simplePos="0" relativeHeight="251808768" behindDoc="0" locked="0" layoutInCell="1" allowOverlap="1" wp14:anchorId="3369B25A" wp14:editId="78EC0121">
                 <wp:simplePos x="0" y="0"/>
                 <wp:positionH relativeFrom="column">
                   <wp:posOffset>6004636</wp:posOffset>
@@ -315,7 +1889,7 @@
         <mc:AlternateContent>
           <mc:Choice Requires="wps">
             <w:drawing>
-              <wp:anchor distT="0" distB="0" distL="114300" distR="114300" simplePos="0" relativeHeight="251806720" behindDoc="0" locked="0" layoutInCell="1" allowOverlap="1" wp14:anchorId="2582D894" wp14:editId="27BB70C5">
+              <wp:anchor distT="0" distB="0" distL="114300" distR="114300" simplePos="0" relativeHeight="251806720" behindDoc="0" locked="0" layoutInCell="1" allowOverlap="1" wp14:anchorId="10F45869" wp14:editId="08F06CB8">
                 <wp:simplePos x="0" y="0"/>
                 <wp:positionH relativeFrom="column">
                   <wp:posOffset>6075415</wp:posOffset>
@@ -385,7 +1959,7 @@
         <mc:AlternateContent>
           <mc:Choice Requires="wps">
             <w:drawing>
-              <wp:anchor distT="0" distB="0" distL="114300" distR="114300" simplePos="0" relativeHeight="251804672" behindDoc="0" locked="0" layoutInCell="1" allowOverlap="1" wp14:anchorId="5CE20896" wp14:editId="66704638">
+              <wp:anchor distT="0" distB="0" distL="114300" distR="114300" simplePos="0" relativeHeight="251804672" behindDoc="0" locked="0" layoutInCell="1" allowOverlap="1" wp14:anchorId="0A8787A5" wp14:editId="0C6B6C48">
                 <wp:simplePos x="0" y="0"/>
                 <wp:positionH relativeFrom="column">
                   <wp:posOffset>6075073</wp:posOffset>
@@ -451,7 +2025,7 @@
         <mc:AlternateContent>
           <mc:Choice Requires="wps">
             <w:drawing>
-              <wp:anchor distT="0" distB="0" distL="114300" distR="114300" simplePos="0" relativeHeight="251803648" behindDoc="0" locked="0" layoutInCell="1" allowOverlap="1" wp14:anchorId="7C42C97A" wp14:editId="2938462E">
+              <wp:anchor distT="0" distB="0" distL="114300" distR="114300" simplePos="0" relativeHeight="251803648" behindDoc="0" locked="0" layoutInCell="1" allowOverlap="1" wp14:anchorId="1025C77F" wp14:editId="1463159A">
                 <wp:simplePos x="0" y="0"/>
                 <wp:positionH relativeFrom="column">
                   <wp:posOffset>6933063</wp:posOffset>
@@ -517,7 +2091,7 @@
         <mc:AlternateContent>
           <mc:Choice Requires="wps">
             <w:drawing>
-              <wp:anchor distT="0" distB="0" distL="114300" distR="114300" simplePos="0" relativeHeight="251789312" behindDoc="0" locked="0" layoutInCell="1" allowOverlap="1" wp14:anchorId="6EE92C19" wp14:editId="024DAFAD">
+              <wp:anchor distT="0" distB="0" distL="114300" distR="114300" simplePos="0" relativeHeight="251789312" behindDoc="0" locked="0" layoutInCell="1" allowOverlap="1" wp14:anchorId="38406CD8" wp14:editId="1A9C6147">
                 <wp:simplePos x="0" y="0"/>
                 <wp:positionH relativeFrom="column">
                   <wp:posOffset>7000667</wp:posOffset>
@@ -583,7 +2157,7 @@
         <mc:AlternateContent>
           <mc:Choice Requires="wps">
             <w:drawing>
-              <wp:anchor distT="0" distB="0" distL="114300" distR="114300" simplePos="0" relativeHeight="251788288" behindDoc="0" locked="0" layoutInCell="1" allowOverlap="1" wp14:anchorId="7959253C" wp14:editId="6BF66123">
+              <wp:anchor distT="0" distB="0" distL="114300" distR="114300" simplePos="0" relativeHeight="251788288" behindDoc="0" locked="0" layoutInCell="1" allowOverlap="1" wp14:anchorId="7C4CAD37" wp14:editId="249E21AD">
                 <wp:simplePos x="0" y="0"/>
                 <wp:positionH relativeFrom="column">
                   <wp:posOffset>6510338</wp:posOffset>
@@ -660,7 +2234,7 @@
         <mc:AlternateContent>
           <mc:Choice Requires="wps">
             <w:drawing>
-              <wp:anchor distT="0" distB="0" distL="114300" distR="114300" simplePos="0" relativeHeight="251800576" behindDoc="0" locked="0" layoutInCell="1" allowOverlap="1" wp14:anchorId="65F973AC" wp14:editId="2DD78658">
+              <wp:anchor distT="0" distB="0" distL="114300" distR="114300" simplePos="0" relativeHeight="251800576" behindDoc="0" locked="0" layoutInCell="1" allowOverlap="1" wp14:anchorId="617EA5B7" wp14:editId="52A83C57">
                 <wp:simplePos x="0" y="0"/>
                 <wp:positionH relativeFrom="column">
                   <wp:posOffset>5254360</wp:posOffset>
@@ -760,7 +2334,7 @@
         <mc:AlternateContent>
           <mc:Choice Requires="wps">
             <w:drawing>
-              <wp:anchor distT="0" distB="0" distL="114300" distR="114300" simplePos="0" relativeHeight="251802624" behindDoc="0" locked="0" layoutInCell="1" allowOverlap="1" wp14:anchorId="4049B749" wp14:editId="670932C6">
+              <wp:anchor distT="0" distB="0" distL="114300" distR="114300" simplePos="0" relativeHeight="251802624" behindDoc="0" locked="0" layoutInCell="1" allowOverlap="1" wp14:anchorId="1B1FADCC" wp14:editId="295B3CEF">
                 <wp:simplePos x="0" y="0"/>
                 <wp:positionH relativeFrom="column">
                   <wp:posOffset>5404475</wp:posOffset>
@@ -860,7 +2434,7 @@
         <mc:AlternateContent>
           <mc:Choice Requires="wps">
             <w:drawing>
-              <wp:anchor distT="0" distB="0" distL="114300" distR="114300" simplePos="0" relativeHeight="251798528" behindDoc="0" locked="0" layoutInCell="1" allowOverlap="1" wp14:anchorId="66EDCC2A" wp14:editId="4BBE5939">
+              <wp:anchor distT="0" distB="0" distL="114300" distR="114300" simplePos="0" relativeHeight="251798528" behindDoc="0" locked="0" layoutInCell="1" allowOverlap="1" wp14:anchorId="2C3D5DCA" wp14:editId="4943D45E">
                 <wp:simplePos x="0" y="0"/>
                 <wp:positionH relativeFrom="column">
                   <wp:posOffset>5706479</wp:posOffset>
@@ -923,7 +2497,7 @@
         <mc:AlternateContent>
           <mc:Choice Requires="wps">
             <w:drawing>
-              <wp:anchor distT="0" distB="0" distL="114300" distR="114300" simplePos="0" relativeHeight="251796480" behindDoc="0" locked="0" layoutInCell="1" allowOverlap="1" wp14:anchorId="6071C41C" wp14:editId="077D4F4D">
+              <wp:anchor distT="0" distB="0" distL="114300" distR="114300" simplePos="0" relativeHeight="251796480" behindDoc="0" locked="0" layoutInCell="1" allowOverlap="1" wp14:anchorId="4A36E6A6" wp14:editId="373B599A">
                 <wp:simplePos x="0" y="0"/>
                 <wp:positionH relativeFrom="column">
                   <wp:posOffset>5704764</wp:posOffset>
@@ -986,7 +2560,7 @@
         <mc:AlternateContent>
           <mc:Choice Requires="wps">
             <w:drawing>
-              <wp:anchor distT="0" distB="0" distL="114300" distR="114300" simplePos="0" relativeHeight="251793408" behindDoc="0" locked="0" layoutInCell="1" allowOverlap="1" wp14:anchorId="6D57EA60" wp14:editId="60C767EC">
+              <wp:anchor distT="0" distB="0" distL="114300" distR="114300" simplePos="0" relativeHeight="251793408" behindDoc="0" locked="0" layoutInCell="1" allowOverlap="1" wp14:anchorId="7AE946FA" wp14:editId="6254E373">
                 <wp:simplePos x="0" y="0"/>
                 <wp:positionH relativeFrom="column">
                   <wp:posOffset>5704744</wp:posOffset>
@@ -1052,7 +2626,7 @@
         <mc:AlternateContent>
           <mc:Choice Requires="wps">
             <w:drawing>
-              <wp:anchor distT="0" distB="0" distL="114300" distR="114300" simplePos="0" relativeHeight="251795456" behindDoc="0" locked="0" layoutInCell="1" allowOverlap="1" wp14:anchorId="5CEABD19" wp14:editId="3465454B">
+              <wp:anchor distT="0" distB="0" distL="114300" distR="114300" simplePos="0" relativeHeight="251795456" behindDoc="0" locked="0" layoutInCell="1" allowOverlap="1" wp14:anchorId="6DA68BB7" wp14:editId="294ADCA0">
                 <wp:simplePos x="0" y="0"/>
                 <wp:positionH relativeFrom="column">
                   <wp:posOffset>5707019</wp:posOffset>
@@ -1118,7 +2692,7 @@
         <mc:AlternateContent>
           <mc:Choice Requires="wps">
             <w:drawing>
-              <wp:anchor distT="0" distB="0" distL="114300" distR="114300" simplePos="0" relativeHeight="251792384" behindDoc="0" locked="0" layoutInCell="1" allowOverlap="1" wp14:anchorId="2C202697" wp14:editId="68752840">
+              <wp:anchor distT="0" distB="0" distL="114300" distR="114300" simplePos="0" relativeHeight="251792384" behindDoc="0" locked="0" layoutInCell="1" allowOverlap="1" wp14:anchorId="37FEA464" wp14:editId="3EF567FF">
                 <wp:simplePos x="0" y="0"/>
                 <wp:positionH relativeFrom="column">
                   <wp:posOffset>6045493</wp:posOffset>
@@ -1196,7 +2770,7 @@
         <mc:AlternateContent>
           <mc:Choice Requires="wps">
             <w:drawing>
-              <wp:anchor distT="0" distB="0" distL="114300" distR="114300" simplePos="0" relativeHeight="251791360" behindDoc="0" locked="0" layoutInCell="1" allowOverlap="1" wp14:anchorId="7195FE55" wp14:editId="224AEFFA">
+              <wp:anchor distT="0" distB="0" distL="114300" distR="114300" simplePos="0" relativeHeight="251791360" behindDoc="0" locked="0" layoutInCell="1" allowOverlap="1" wp14:anchorId="67A3690B" wp14:editId="0301A8CF">
                 <wp:simplePos x="0" y="0"/>
                 <wp:positionH relativeFrom="column">
                   <wp:posOffset>6387152</wp:posOffset>
@@ -1259,7 +2833,7 @@
         <mc:AlternateContent>
           <mc:Choice Requires="wps">
             <w:drawing>
-              <wp:anchor distT="0" distB="0" distL="114300" distR="114300" simplePos="0" relativeHeight="251781120" behindDoc="0" locked="0" layoutInCell="1" allowOverlap="1" wp14:anchorId="2FE50F48" wp14:editId="0187FF3F">
+              <wp:anchor distT="0" distB="0" distL="114300" distR="114300" simplePos="0" relativeHeight="251781120" behindDoc="0" locked="0" layoutInCell="1" allowOverlap="1" wp14:anchorId="71B5D08F" wp14:editId="670EE31A">
                 <wp:simplePos x="0" y="0"/>
                 <wp:positionH relativeFrom="column">
                   <wp:posOffset>5800033</wp:posOffset>
@@ -1387,7 +2961,7 @@
         <mc:AlternateContent>
           <mc:Choice Requires="wps">
             <w:drawing>
-              <wp:anchor distT="0" distB="0" distL="114300" distR="114300" simplePos="0" relativeHeight="251786240" behindDoc="0" locked="0" layoutInCell="1" allowOverlap="1" wp14:anchorId="5957CF4E" wp14:editId="18B8BEC1">
+              <wp:anchor distT="0" distB="0" distL="114300" distR="114300" simplePos="0" relativeHeight="251786240" behindDoc="0" locked="0" layoutInCell="1" allowOverlap="1" wp14:anchorId="412B559B" wp14:editId="367FEA22">
                 <wp:simplePos x="0" y="0"/>
                 <wp:positionH relativeFrom="column">
                   <wp:posOffset>5733338</wp:posOffset>
@@ -1453,7 +3027,7 @@
         <mc:AlternateContent>
           <mc:Choice Requires="wps">
             <w:drawing>
-              <wp:anchor distT="0" distB="0" distL="114300" distR="114300" simplePos="0" relativeHeight="251735040" behindDoc="0" locked="0" layoutInCell="1" allowOverlap="1" wp14:anchorId="5B2CCA5D" wp14:editId="605C2F12">
+              <wp:anchor distT="0" distB="0" distL="114300" distR="114300" simplePos="0" relativeHeight="251735040" behindDoc="0" locked="0" layoutInCell="1" allowOverlap="1" wp14:anchorId="6445F77C" wp14:editId="6B3447C8">
                 <wp:simplePos x="0" y="0"/>
                 <wp:positionH relativeFrom="column">
                   <wp:posOffset>6471598</wp:posOffset>
@@ -1557,7 +3131,7 @@
         <mc:AlternateContent>
           <mc:Choice Requires="wps">
             <w:drawing>
-              <wp:anchor distT="0" distB="0" distL="114300" distR="114300" simplePos="0" relativeHeight="251722752" behindDoc="0" locked="0" layoutInCell="1" allowOverlap="1" wp14:anchorId="01586599" wp14:editId="373E531C">
+              <wp:anchor distT="0" distB="0" distL="114300" distR="114300" simplePos="0" relativeHeight="251722752" behindDoc="0" locked="0" layoutInCell="1" allowOverlap="1" wp14:anchorId="4FB2A789" wp14:editId="13D2118F">
                 <wp:simplePos x="0" y="0"/>
                 <wp:positionH relativeFrom="column">
                   <wp:posOffset>402564</wp:posOffset>
@@ -1673,7 +3247,7 @@
         <mc:AlternateContent>
           <mc:Choice Requires="wps">
             <w:drawing>
-              <wp:anchor distT="0" distB="0" distL="114300" distR="114300" simplePos="0" relativeHeight="251724800" behindDoc="0" locked="0" layoutInCell="1" allowOverlap="1" wp14:anchorId="6D07194F" wp14:editId="4462E396">
+              <wp:anchor distT="0" distB="0" distL="114300" distR="114300" simplePos="0" relativeHeight="251724800" behindDoc="0" locked="0" layoutInCell="1" allowOverlap="1" wp14:anchorId="7CF845CE" wp14:editId="5B9AEC24">
                 <wp:simplePos x="0" y="0"/>
                 <wp:positionH relativeFrom="column">
                   <wp:posOffset>440769</wp:posOffset>
@@ -1789,7 +3363,7 @@
         <mc:AlternateContent>
           <mc:Choice Requires="wps">
             <w:drawing>
-              <wp:anchor distT="0" distB="0" distL="114300" distR="114300" simplePos="0" relativeHeight="251763712" behindDoc="0" locked="0" layoutInCell="1" allowOverlap="1" wp14:anchorId="20C1BCF2" wp14:editId="437A6662">
+              <wp:anchor distT="0" distB="0" distL="114300" distR="114300" simplePos="0" relativeHeight="251763712" behindDoc="0" locked="0" layoutInCell="1" allowOverlap="1" wp14:anchorId="6162081A" wp14:editId="08DDC449">
                 <wp:simplePos x="0" y="0"/>
                 <wp:positionH relativeFrom="column">
                   <wp:posOffset>808232</wp:posOffset>
@@ -1901,7 +3475,7 @@
         <mc:AlternateContent>
           <mc:Choice Requires="wps">
             <w:drawing>
-              <wp:anchor distT="0" distB="0" distL="114300" distR="114300" simplePos="0" relativeHeight="251785216" behindDoc="0" locked="0" layoutInCell="1" allowOverlap="1" wp14:anchorId="49B6889B" wp14:editId="7AA37553">
+              <wp:anchor distT="0" distB="0" distL="114300" distR="114300" simplePos="0" relativeHeight="251785216" behindDoc="0" locked="0" layoutInCell="1" allowOverlap="1" wp14:anchorId="3EBFDB25" wp14:editId="6146DDE0">
                 <wp:simplePos x="0" y="0"/>
                 <wp:positionH relativeFrom="column">
                   <wp:posOffset>4791075</wp:posOffset>
@@ -1998,7 +3572,7 @@
         <mc:AlternateContent>
           <mc:Choice Requires="wps">
             <w:drawing>
-              <wp:anchor distT="0" distB="0" distL="114300" distR="114300" simplePos="0" relativeHeight="251783168" behindDoc="0" locked="0" layoutInCell="1" allowOverlap="1" wp14:anchorId="6BD8FB3E" wp14:editId="7E2B70BB">
+              <wp:anchor distT="0" distB="0" distL="114300" distR="114300" simplePos="0" relativeHeight="251783168" behindDoc="0" locked="0" layoutInCell="1" allowOverlap="1" wp14:anchorId="76BAC67E" wp14:editId="765DD418">
                 <wp:simplePos x="0" y="0"/>
                 <wp:positionH relativeFrom="column">
                   <wp:posOffset>4991100</wp:posOffset>
@@ -2095,7 +3669,7 @@
         <mc:AlternateContent>
           <mc:Choice Requires="wps">
             <w:drawing>
-              <wp:anchor distT="0" distB="0" distL="114300" distR="114300" simplePos="0" relativeHeight="251776000" behindDoc="0" locked="0" layoutInCell="1" allowOverlap="1" wp14:anchorId="6390B5D6" wp14:editId="419CAEFB">
+              <wp:anchor distT="0" distB="0" distL="114300" distR="114300" simplePos="0" relativeHeight="251776000" behindDoc="0" locked="0" layoutInCell="1" allowOverlap="1" wp14:anchorId="089E9488" wp14:editId="46B4E9F7">
                 <wp:simplePos x="0" y="0"/>
                 <wp:positionH relativeFrom="column">
                   <wp:posOffset>1619250</wp:posOffset>
@@ -2161,7 +3735,7 @@
         <mc:AlternateContent>
           <mc:Choice Requires="wps">
             <w:drawing>
-              <wp:anchor distT="0" distB="0" distL="114300" distR="114300" simplePos="0" relativeHeight="251779072" behindDoc="0" locked="0" layoutInCell="1" allowOverlap="1" wp14:anchorId="32F19DAA" wp14:editId="7A3A4B5C">
+              <wp:anchor distT="0" distB="0" distL="114300" distR="114300" simplePos="0" relativeHeight="251779072" behindDoc="0" locked="0" layoutInCell="1" allowOverlap="1" wp14:anchorId="25808A4A" wp14:editId="4F45FF64">
                 <wp:simplePos x="0" y="0"/>
                 <wp:positionH relativeFrom="column">
                   <wp:posOffset>6315075</wp:posOffset>
@@ -2227,7 +3801,7 @@
         <mc:AlternateContent>
           <mc:Choice Requires="wps">
             <w:drawing>
-              <wp:anchor distT="0" distB="0" distL="114300" distR="114300" simplePos="0" relativeHeight="251707392" behindDoc="0" locked="0" layoutInCell="1" allowOverlap="1" wp14:anchorId="296A0900" wp14:editId="63E81326">
+              <wp:anchor distT="0" distB="0" distL="114300" distR="114300" simplePos="0" relativeHeight="251707392" behindDoc="0" locked="0" layoutInCell="1" allowOverlap="1" wp14:anchorId="4B63763F" wp14:editId="41BC1D56">
                 <wp:simplePos x="0" y="0"/>
                 <wp:positionH relativeFrom="column">
                   <wp:posOffset>500785</wp:posOffset>
@@ -2324,7 +3898,7 @@
         <mc:AlternateContent>
           <mc:Choice Requires="wps">
             <w:drawing>
-              <wp:anchor distT="0" distB="0" distL="114300" distR="114300" simplePos="0" relativeHeight="251771904" behindDoc="0" locked="0" layoutInCell="1" allowOverlap="1" wp14:anchorId="593383F3" wp14:editId="2859F7BE">
+              <wp:anchor distT="0" distB="0" distL="114300" distR="114300" simplePos="0" relativeHeight="251771904" behindDoc="0" locked="0" layoutInCell="1" allowOverlap="1" wp14:anchorId="68BE4CE6" wp14:editId="6798F988">
                 <wp:simplePos x="0" y="0"/>
                 <wp:positionH relativeFrom="column">
                   <wp:posOffset>6734175</wp:posOffset>
@@ -2421,7 +3995,7 @@
         <mc:AlternateContent>
           <mc:Choice Requires="wps">
             <w:drawing>
-              <wp:anchor distT="0" distB="0" distL="114300" distR="114300" simplePos="0" relativeHeight="251774976" behindDoc="0" locked="0" layoutInCell="1" allowOverlap="1" wp14:anchorId="1E81EE2C" wp14:editId="799ABFA9">
+              <wp:anchor distT="0" distB="0" distL="114300" distR="114300" simplePos="0" relativeHeight="251774976" behindDoc="0" locked="0" layoutInCell="1" allowOverlap="1" wp14:anchorId="72A9B869" wp14:editId="74148476">
                 <wp:simplePos x="0" y="0"/>
                 <wp:positionH relativeFrom="column">
                   <wp:posOffset>6409690</wp:posOffset>
@@ -2487,7 +4061,7 @@
         <mc:AlternateContent>
           <mc:Choice Requires="wps">
             <w:drawing>
-              <wp:anchor distT="0" distB="0" distL="114300" distR="114300" simplePos="0" relativeHeight="251773952" behindDoc="0" locked="0" layoutInCell="1" allowOverlap="1" wp14:anchorId="40B7A0A5" wp14:editId="5F9AA34B">
+              <wp:anchor distT="0" distB="0" distL="114300" distR="114300" simplePos="0" relativeHeight="251773952" behindDoc="0" locked="0" layoutInCell="1" allowOverlap="1" wp14:anchorId="522A877F" wp14:editId="449CEAE1">
                 <wp:simplePos x="0" y="0"/>
                 <wp:positionH relativeFrom="column">
                   <wp:posOffset>5931218</wp:posOffset>
@@ -2564,7 +4138,7 @@
         <mc:AlternateContent>
           <mc:Choice Requires="wps">
             <w:drawing>
-              <wp:anchor distT="0" distB="0" distL="114300" distR="114300" simplePos="0" relativeHeight="251778048" behindDoc="0" locked="0" layoutInCell="1" allowOverlap="1" wp14:anchorId="4A776DC8" wp14:editId="62BB5CF5">
+              <wp:anchor distT="0" distB="0" distL="114300" distR="114300" simplePos="0" relativeHeight="251778048" behindDoc="0" locked="0" layoutInCell="1" allowOverlap="1" wp14:anchorId="52EB881D" wp14:editId="30D19A3A">
                 <wp:simplePos x="0" y="0"/>
                 <wp:positionH relativeFrom="column">
                   <wp:posOffset>2381250</wp:posOffset>
@@ -2630,7 +4204,7 @@
         <mc:AlternateContent>
           <mc:Choice Requires="wps">
             <w:drawing>
-              <wp:anchor distT="0" distB="0" distL="114300" distR="114300" simplePos="0" relativeHeight="251777024" behindDoc="0" locked="0" layoutInCell="1" allowOverlap="1" wp14:anchorId="48EA11E6" wp14:editId="56BD77CD">
+              <wp:anchor distT="0" distB="0" distL="114300" distR="114300" simplePos="0" relativeHeight="251777024" behindDoc="0" locked="0" layoutInCell="1" allowOverlap="1" wp14:anchorId="741666CD" wp14:editId="1A72CE78">
                 <wp:simplePos x="0" y="0"/>
                 <wp:positionH relativeFrom="column">
                   <wp:posOffset>2381250</wp:posOffset>
@@ -2693,7 +4267,7 @@
         <mc:AlternateContent>
           <mc:Choice Requires="wps">
             <w:drawing>
-              <wp:anchor distT="0" distB="0" distL="114300" distR="114300" simplePos="0" relativeHeight="251768832" behindDoc="0" locked="0" layoutInCell="1" allowOverlap="1" wp14:anchorId="3DA9C5BF" wp14:editId="3513F4CC">
+              <wp:anchor distT="0" distB="0" distL="114300" distR="114300" simplePos="0" relativeHeight="251768832" behindDoc="0" locked="0" layoutInCell="1" allowOverlap="1" wp14:anchorId="41679F25" wp14:editId="3F512835">
                 <wp:simplePos x="0" y="0"/>
                 <wp:positionH relativeFrom="column">
                   <wp:posOffset>1619250</wp:posOffset>
@@ -2756,7 +4330,7 @@
         <mc:AlternateContent>
           <mc:Choice Requires="wps">
             <w:drawing>
-              <wp:anchor distT="0" distB="0" distL="114300" distR="114300" simplePos="0" relativeHeight="251767808" behindDoc="0" locked="0" layoutInCell="1" allowOverlap="1" wp14:anchorId="59A309BA" wp14:editId="5EB919AF">
+              <wp:anchor distT="0" distB="0" distL="114300" distR="114300" simplePos="0" relativeHeight="251767808" behindDoc="0" locked="0" layoutInCell="1" allowOverlap="1" wp14:anchorId="278043F6" wp14:editId="7EBBEB83">
                 <wp:simplePos x="0" y="0"/>
                 <wp:positionH relativeFrom="column">
                   <wp:posOffset>1285875</wp:posOffset>
@@ -2856,7 +4430,7 @@
         <mc:AlternateContent>
           <mc:Choice Requires="wps">
             <w:drawing>
-              <wp:anchor distT="0" distB="0" distL="114300" distR="114300" simplePos="0" relativeHeight="251743232" behindDoc="0" locked="0" layoutInCell="1" allowOverlap="1" wp14:anchorId="7E1B24BD" wp14:editId="725D6284">
+              <wp:anchor distT="0" distB="0" distL="114300" distR="114300" simplePos="0" relativeHeight="251743232" behindDoc="0" locked="0" layoutInCell="1" allowOverlap="1" wp14:anchorId="0A46F4CF" wp14:editId="5F2A522F">
                 <wp:simplePos x="0" y="0"/>
                 <wp:positionH relativeFrom="column">
                   <wp:posOffset>1581150</wp:posOffset>
@@ -2956,7 +4530,7 @@
         <mc:AlternateContent>
           <mc:Choice Requires="wps">
             <w:drawing>
-              <wp:anchor distT="0" distB="0" distL="114300" distR="114300" simplePos="0" relativeHeight="251741184" behindDoc="0" locked="0" layoutInCell="1" allowOverlap="1" wp14:anchorId="03994589" wp14:editId="2A0D5BAF">
+              <wp:anchor distT="0" distB="0" distL="114300" distR="114300" simplePos="0" relativeHeight="251741184" behindDoc="0" locked="0" layoutInCell="1" allowOverlap="1" wp14:anchorId="759FBC9F" wp14:editId="0C142104">
                 <wp:simplePos x="0" y="0"/>
                 <wp:positionH relativeFrom="column">
                   <wp:posOffset>1475740</wp:posOffset>
@@ -3053,7 +4627,7 @@
         <mc:AlternateContent>
           <mc:Choice Requires="wps">
             <w:drawing>
-              <wp:anchor distT="0" distB="0" distL="114300" distR="114300" simplePos="0" relativeHeight="251736064" behindDoc="0" locked="0" layoutInCell="1" allowOverlap="1" wp14:anchorId="5D8303EA" wp14:editId="063A22D2">
+              <wp:anchor distT="0" distB="0" distL="114300" distR="114300" simplePos="0" relativeHeight="251736064" behindDoc="0" locked="0" layoutInCell="1" allowOverlap="1" wp14:anchorId="7B4356AA" wp14:editId="6160AB25">
                 <wp:simplePos x="0" y="0"/>
                 <wp:positionH relativeFrom="column">
                   <wp:posOffset>3143250</wp:posOffset>
@@ -3119,7 +4693,7 @@
         <mc:AlternateContent>
           <mc:Choice Requires="wps">
             <w:drawing>
-              <wp:anchor distT="0" distB="0" distL="114300" distR="114300" simplePos="0" relativeHeight="251737088" behindDoc="0" locked="0" layoutInCell="1" allowOverlap="1" wp14:anchorId="7F567A99" wp14:editId="33AA3525">
+              <wp:anchor distT="0" distB="0" distL="114300" distR="114300" simplePos="0" relativeHeight="251737088" behindDoc="0" locked="0" layoutInCell="1" allowOverlap="1" wp14:anchorId="5492A027" wp14:editId="1816DFB9">
                 <wp:simplePos x="0" y="0"/>
                 <wp:positionH relativeFrom="column">
                   <wp:posOffset>285750</wp:posOffset>
@@ -3185,7 +4759,7 @@
         <mc:AlternateContent>
           <mc:Choice Requires="wps">
             <w:drawing>
-              <wp:anchor distT="0" distB="0" distL="114300" distR="114300" simplePos="0" relativeHeight="251765760" behindDoc="0" locked="0" layoutInCell="1" allowOverlap="1" wp14:anchorId="23C5A622" wp14:editId="70832A16">
+              <wp:anchor distT="0" distB="0" distL="114300" distR="114300" simplePos="0" relativeHeight="251765760" behindDoc="0" locked="0" layoutInCell="1" allowOverlap="1" wp14:anchorId="409170BB" wp14:editId="269E9C70">
                 <wp:simplePos x="0" y="0"/>
                 <wp:positionH relativeFrom="column">
                   <wp:posOffset>276225</wp:posOffset>
@@ -3251,7 +4825,7 @@
         <mc:AlternateContent>
           <mc:Choice Requires="wps">
             <w:drawing>
-              <wp:anchor distT="0" distB="0" distL="114300" distR="114300" simplePos="0" relativeHeight="251764736" behindDoc="0" locked="0" layoutInCell="1" allowOverlap="1" wp14:anchorId="72F26F9F" wp14:editId="59B11AAD">
+              <wp:anchor distT="0" distB="0" distL="114300" distR="114300" simplePos="0" relativeHeight="251764736" behindDoc="0" locked="0" layoutInCell="1" allowOverlap="1" wp14:anchorId="2DE43ABF" wp14:editId="27AE84DC">
                 <wp:simplePos x="0" y="0"/>
                 <wp:positionH relativeFrom="column">
                   <wp:posOffset>3343275</wp:posOffset>
@@ -3300,7 +4874,7 @@
           </mc:Choice>
           <mc:Fallback>
             <w:pict>
-              <v:line w14:anchorId="41B124E5" id="Straight Connector 67" o:spid="_x0000_s1026" style="position:absolute;flip:y;z-index:251764736;visibility:visible;mso-wrap-style:square;mso-wrap-distance-left:9pt;mso-wrap-distance-top:0;mso-wrap-distance-right:9pt;mso-wrap-distance-bottom:0;mso-position-horizontal:absolute;mso-position-horizontal-relative:text;mso-position-vertical:absolute;mso-position-vertical-relative:text" from="263.25pt,-36.75pt" to="263.25pt,27pt" o:gfxdata="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" strokecolor="#5b9bd5 [3204]" strokeweight=".5pt">
+              <v:line w14:anchorId="06A35D7B" id="Straight Connector 67" o:spid="_x0000_s1026" style="position:absolute;flip:y;z-index:251764736;visibility:visible;mso-wrap-style:square;mso-wrap-distance-left:9pt;mso-wrap-distance-top:0;mso-wrap-distance-right:9pt;mso-wrap-distance-bottom:0;mso-position-horizontal:absolute;mso-position-horizontal-relative:text;mso-position-vertical:absolute;mso-position-vertical-relative:text" from="263.25pt,-36.75pt" to="263.25pt,27pt" o:gfxdata="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" strokecolor="#5b9bd5 [3204]" strokeweight=".5pt">
                 <v:stroke joinstyle="miter"/>
               </v:line>
             </w:pict>
@@ -3314,104 +4888,7 @@
         <mc:AlternateContent>
           <mc:Choice Requires="wps">
             <w:drawing>
-              <wp:anchor distT="0" distB="0" distL="114300" distR="114300" simplePos="0" relativeHeight="251761664" behindDoc="0" locked="0" layoutInCell="1" allowOverlap="1" wp14:anchorId="7A5938AF" wp14:editId="4BE0899C">
-                <wp:simplePos x="0" y="0"/>
-                <wp:positionH relativeFrom="column">
-                  <wp:posOffset>6410325</wp:posOffset>
-                </wp:positionH>
-                <wp:positionV relativeFrom="paragraph">
-                  <wp:posOffset>3276600</wp:posOffset>
-                </wp:positionV>
-                <wp:extent cx="781050" cy="266700"/>
-                <wp:effectExtent l="0" t="0" r="0" b="0"/>
-                <wp:wrapNone/>
-                <wp:docPr id="65" name="Text Box 65"/>
-                <wp:cNvGraphicFramePr/>
-                <a:graphic xmlns:a="http://schemas.openxmlformats.org/drawingml/2006/main">
-                  <a:graphicData uri="http://schemas.microsoft.com/office/word/2010/wordprocessingShape">
-                    <wps:wsp>
-                      <wps:cNvSpPr txBox="1"/>
-                      <wps:spPr>
-                        <a:xfrm>
-                          <a:off x="0" y="0"/>
-                          <a:ext cx="781050" cy="266700"/>
-                        </a:xfrm>
-                        <a:prstGeom prst="rect">
-                          <a:avLst/>
-                        </a:prstGeom>
-                        <a:noFill/>
-                        <a:ln w="6350">
-                          <a:noFill/>
-                        </a:ln>
-                        <a:effectLst/>
-                      </wps:spPr>
-                      <wps:style>
-                        <a:lnRef idx="0">
-                          <a:schemeClr val="accent1"/>
-                        </a:lnRef>
-                        <a:fillRef idx="0">
-                          <a:schemeClr val="accent1"/>
-                        </a:fillRef>
-                        <a:effectRef idx="0">
-                          <a:schemeClr val="accent1"/>
-                        </a:effectRef>
-                        <a:fontRef idx="minor">
-                          <a:schemeClr val="dk1"/>
-                        </a:fontRef>
-                      </wps:style>
-                      <wps:txbx>
-                        <w:txbxContent>
-                          <w:p>
-                            <w:proofErr w:type="spellStart"/>
-                            <w:r>
-                              <w:t>alu_result</w:t>
-                            </w:r>
-                            <w:proofErr w:type="spellEnd"/>
-                          </w:p>
-                        </w:txbxContent>
-                      </wps:txbx>
-                      <wps:bodyPr rot="0" spcFirstLastPara="0" vertOverflow="overflow" horzOverflow="overflow" vert="horz" wrap="square" lIns="91440" tIns="45720" rIns="91440" bIns="45720" numCol="1" spcCol="0" rtlCol="0" fromWordArt="0" anchor="t" anchorCtr="0" forceAA="0" compatLnSpc="1">
-                        <a:prstTxWarp prst="textNoShape">
-                          <a:avLst/>
-                        </a:prstTxWarp>
-                        <a:noAutofit/>
-                      </wps:bodyPr>
-                    </wps:wsp>
-                  </a:graphicData>
-                </a:graphic>
-                <wp14:sizeRelH relativeFrom="margin">
-                  <wp14:pctWidth>0</wp14:pctWidth>
-                </wp14:sizeRelH>
-              </wp:anchor>
-            </w:drawing>
-          </mc:Choice>
-          <mc:Fallback>
-            <w:pict>
-              <v:shape w14:anchorId="71968676" id="Text Box 65" o:spid="_x0000_s1031" type="#_x0000_t202" style="position:absolute;margin-left:504.75pt;margin-top:258pt;width:61.5pt;height:21pt;z-index:251761664;visibility:visible;mso-wrap-style:square;mso-width-percent:0;mso-wrap-distance-left:9pt;mso-wrap-distance-top:0;mso-wrap-distance-right:9pt;mso-wrap-distance-bottom:0;mso-position-horizontal:absolute;mso-position-horizontal-relative:text;mso-position-vertical:absolute;mso-position-vertical-relative:text;mso-width-percent:0;mso-width-relative:margin;v-text-anchor:top" o:gfxdata="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" filled="f" stroked="f" strokeweight=".5pt">
-                <v:textbox>
-                  <w:txbxContent>
-                    <w:p>
-                      <w:proofErr w:type="spellStart"/>
-                      <w:r>
-                        <w:t>alu_result</w:t>
-                      </w:r>
-                      <w:proofErr w:type="spellEnd"/>
-                    </w:p>
-                  </w:txbxContent>
-                </v:textbox>
-              </v:shape>
-            </w:pict>
-          </mc:Fallback>
-        </mc:AlternateContent>
-      </w:r>
-      <w:r>
-        <w:rPr>
-          <w:noProof/>
-        </w:rPr>
-        <mc:AlternateContent>
-          <mc:Choice Requires="wps">
-            <w:drawing>
-              <wp:anchor distT="0" distB="0" distL="114300" distR="114300" simplePos="0" relativeHeight="251759616" behindDoc="0" locked="0" layoutInCell="1" allowOverlap="1" wp14:anchorId="000BFF37" wp14:editId="674A96C7">
+              <wp:anchor distT="0" distB="0" distL="114300" distR="114300" simplePos="0" relativeHeight="251759616" behindDoc="0" locked="0" layoutInCell="1" allowOverlap="1" wp14:anchorId="32362EEE" wp14:editId="63B3356E">
                 <wp:simplePos x="0" y="0"/>
                 <wp:positionH relativeFrom="column">
                   <wp:posOffset>466725</wp:posOffset>
@@ -3508,7 +4985,7 @@
         <mc:AlternateContent>
           <mc:Choice Requires="wps">
             <w:drawing>
-              <wp:anchor distT="0" distB="0" distL="114300" distR="114300" simplePos="0" relativeHeight="251757568" behindDoc="0" locked="0" layoutInCell="1" allowOverlap="1" wp14:anchorId="33873A2B" wp14:editId="65CF5DFC">
+              <wp:anchor distT="0" distB="0" distL="114300" distR="114300" simplePos="0" relativeHeight="251757568" behindDoc="0" locked="0" layoutInCell="1" allowOverlap="1" wp14:anchorId="6D15960C" wp14:editId="702A496F">
                 <wp:simplePos x="0" y="0"/>
                 <wp:positionH relativeFrom="column">
                   <wp:posOffset>314325</wp:posOffset>
@@ -3571,7 +5048,7 @@
         <mc:AlternateContent>
           <mc:Choice Requires="wps">
             <w:drawing>
-              <wp:anchor distT="0" distB="0" distL="114300" distR="114300" simplePos="0" relativeHeight="251756544" behindDoc="0" locked="0" layoutInCell="1" allowOverlap="1" wp14:anchorId="5F5568A2" wp14:editId="6A9BF1C1">
+              <wp:anchor distT="0" distB="0" distL="114300" distR="114300" simplePos="0" relativeHeight="251756544" behindDoc="0" locked="0" layoutInCell="1" allowOverlap="1" wp14:anchorId="215029ED" wp14:editId="1B6533A7">
                 <wp:simplePos x="0" y="0"/>
                 <wp:positionH relativeFrom="column">
                   <wp:posOffset>1962150</wp:posOffset>
@@ -3637,7 +5114,7 @@
         <mc:AlternateContent>
           <mc:Choice Requires="wps">
             <w:drawing>
-              <wp:anchor distT="0" distB="0" distL="114300" distR="114300" simplePos="0" relativeHeight="251755520" behindDoc="0" locked="0" layoutInCell="1" allowOverlap="1" wp14:anchorId="7B967052" wp14:editId="555FF99E">
+              <wp:anchor distT="0" distB="0" distL="114300" distR="114300" simplePos="0" relativeHeight="251755520" behindDoc="0" locked="0" layoutInCell="1" allowOverlap="1" wp14:anchorId="147B5D3F" wp14:editId="5BB4E99D">
                 <wp:simplePos x="0" y="0"/>
                 <wp:positionH relativeFrom="column">
                   <wp:posOffset>3209925</wp:posOffset>
@@ -3730,7 +5207,7 @@
         <mc:AlternateContent>
           <mc:Choice Requires="wps">
             <w:drawing>
-              <wp:anchor distT="0" distB="0" distL="114300" distR="114300" simplePos="0" relativeHeight="251753472" behindDoc="0" locked="0" layoutInCell="1" allowOverlap="1" wp14:anchorId="5DF7F7BE" wp14:editId="0CE80998">
+              <wp:anchor distT="0" distB="0" distL="114300" distR="114300" simplePos="0" relativeHeight="251753472" behindDoc="0" locked="0" layoutInCell="1" allowOverlap="1" wp14:anchorId="467320EC" wp14:editId="49C2E55C">
                 <wp:simplePos x="0" y="0"/>
                 <wp:positionH relativeFrom="column">
                   <wp:posOffset>2962275</wp:posOffset>
@@ -3827,7 +5304,7 @@
         <mc:AlternateContent>
           <mc:Choice Requires="wps">
             <w:drawing>
-              <wp:anchor distT="0" distB="0" distL="114300" distR="114300" simplePos="0" relativeHeight="251751424" behindDoc="0" locked="0" layoutInCell="1" allowOverlap="1" wp14:anchorId="3CC4D054" wp14:editId="657904A0">
+              <wp:anchor distT="0" distB="0" distL="114300" distR="114300" simplePos="0" relativeHeight="251751424" behindDoc="0" locked="0" layoutInCell="1" allowOverlap="1" wp14:anchorId="54E5DC47" wp14:editId="1140722D">
                 <wp:simplePos x="0" y="0"/>
                 <wp:positionH relativeFrom="column">
                   <wp:posOffset>4752975</wp:posOffset>
@@ -3924,7 +5401,7 @@
         <mc:AlternateContent>
           <mc:Choice Requires="wps">
             <w:drawing>
-              <wp:anchor distT="0" distB="0" distL="114300" distR="114300" simplePos="0" relativeHeight="251749376" behindDoc="0" locked="0" layoutInCell="1" allowOverlap="1" wp14:anchorId="6EB34D5B" wp14:editId="6FAB9717">
+              <wp:anchor distT="0" distB="0" distL="114300" distR="114300" simplePos="0" relativeHeight="251749376" behindDoc="0" locked="0" layoutInCell="1" allowOverlap="1" wp14:anchorId="7068EEC7" wp14:editId="049D3E9C">
                 <wp:simplePos x="0" y="0"/>
                 <wp:positionH relativeFrom="column">
                   <wp:posOffset>4180840</wp:posOffset>
@@ -4021,7 +5498,7 @@
         <mc:AlternateContent>
           <mc:Choice Requires="wps">
             <w:drawing>
-              <wp:anchor distT="0" distB="0" distL="114300" distR="114300" simplePos="0" relativeHeight="251747328" behindDoc="0" locked="0" layoutInCell="1" allowOverlap="1" wp14:anchorId="24D03116" wp14:editId="61F7E9D7">
+              <wp:anchor distT="0" distB="0" distL="114300" distR="114300" simplePos="0" relativeHeight="251747328" behindDoc="0" locked="0" layoutInCell="1" allowOverlap="1" wp14:anchorId="1F7792F5" wp14:editId="494D81E4">
                 <wp:simplePos x="0" y="0"/>
                 <wp:positionH relativeFrom="column">
                   <wp:posOffset>4171950</wp:posOffset>
@@ -4118,7 +5595,7 @@
         <mc:AlternateContent>
           <mc:Choice Requires="wps">
             <w:drawing>
-              <wp:anchor distT="0" distB="0" distL="114300" distR="114300" simplePos="0" relativeHeight="251745280" behindDoc="0" locked="0" layoutInCell="1" allowOverlap="1" wp14:anchorId="7ED2B691" wp14:editId="74B2D43B">
+              <wp:anchor distT="0" distB="0" distL="114300" distR="114300" simplePos="0" relativeHeight="251745280" behindDoc="0" locked="0" layoutInCell="1" allowOverlap="1" wp14:anchorId="3D7CED35" wp14:editId="7CA4DAE0">
                 <wp:simplePos x="0" y="0"/>
                 <wp:positionH relativeFrom="column">
                   <wp:posOffset>3176905</wp:posOffset>
@@ -4215,7 +5692,7 @@
         <mc:AlternateContent>
           <mc:Choice Requires="wps">
             <w:drawing>
-              <wp:anchor distT="0" distB="0" distL="114300" distR="114300" simplePos="0" relativeHeight="251739136" behindDoc="0" locked="0" layoutInCell="1" allowOverlap="1" wp14:anchorId="0B84C982" wp14:editId="00332D43">
+              <wp:anchor distT="0" distB="0" distL="114300" distR="114300" simplePos="0" relativeHeight="251739136" behindDoc="0" locked="0" layoutInCell="1" allowOverlap="1" wp14:anchorId="5B6DAE4C" wp14:editId="19C47B3E">
                 <wp:simplePos x="0" y="0"/>
                 <wp:positionH relativeFrom="column">
                   <wp:posOffset>285750</wp:posOffset>
@@ -4281,7 +5758,7 @@
         <mc:AlternateContent>
           <mc:Choice Requires="wps">
             <w:drawing>
-              <wp:anchor distT="0" distB="0" distL="114300" distR="114300" simplePos="0" relativeHeight="251738112" behindDoc="0" locked="0" layoutInCell="1" allowOverlap="1" wp14:anchorId="465C1D2F" wp14:editId="56D8769B">
+              <wp:anchor distT="0" distB="0" distL="114300" distR="114300" simplePos="0" relativeHeight="251738112" behindDoc="0" locked="0" layoutInCell="1" allowOverlap="1" wp14:anchorId="21B8C700" wp14:editId="48B71DCC">
                 <wp:simplePos x="0" y="0"/>
                 <wp:positionH relativeFrom="column">
                   <wp:posOffset>2933700</wp:posOffset>
@@ -4344,7 +5821,7 @@
         <mc:AlternateContent>
           <mc:Choice Requires="wps">
             <w:drawing>
-              <wp:anchor distT="0" distB="0" distL="114300" distR="114300" simplePos="0" relativeHeight="251732992" behindDoc="0" locked="0" layoutInCell="1" allowOverlap="1" wp14:anchorId="0546E057" wp14:editId="0B192660">
+              <wp:anchor distT="0" distB="0" distL="114300" distR="114300" simplePos="0" relativeHeight="251732992" behindDoc="0" locked="0" layoutInCell="1" allowOverlap="1" wp14:anchorId="33FEE9EF" wp14:editId="556152F6">
                 <wp:simplePos x="0" y="0"/>
                 <wp:positionH relativeFrom="column">
                   <wp:posOffset>6219826</wp:posOffset>
@@ -4441,7 +5918,7 @@
         <mc:AlternateContent>
           <mc:Choice Requires="wps">
             <w:drawing>
-              <wp:anchor distT="0" distB="0" distL="114300" distR="114300" simplePos="0" relativeHeight="251730944" behindDoc="0" locked="0" layoutInCell="1" allowOverlap="1" wp14:anchorId="1B861432" wp14:editId="01C17CC3">
+              <wp:anchor distT="0" distB="0" distL="114300" distR="114300" simplePos="0" relativeHeight="251730944" behindDoc="0" locked="0" layoutInCell="1" allowOverlap="1" wp14:anchorId="11B878BE" wp14:editId="6CFCCE8A">
                 <wp:simplePos x="0" y="0"/>
                 <wp:positionH relativeFrom="column">
                   <wp:posOffset>3686175</wp:posOffset>
@@ -4504,7 +5981,7 @@
         <mc:AlternateContent>
           <mc:Choice Requires="wps">
             <w:drawing>
-              <wp:anchor distT="0" distB="0" distL="114300" distR="114300" simplePos="0" relativeHeight="251729920" behindDoc="0" locked="0" layoutInCell="1" allowOverlap="1" wp14:anchorId="76DBF9F6" wp14:editId="70114A41">
+              <wp:anchor distT="0" distB="0" distL="114300" distR="114300" simplePos="0" relativeHeight="251729920" behindDoc="0" locked="0" layoutInCell="1" allowOverlap="1" wp14:anchorId="398C62D8" wp14:editId="59B8C2B9">
                 <wp:simplePos x="0" y="0"/>
                 <wp:positionH relativeFrom="column">
                   <wp:posOffset>3895724</wp:posOffset>
@@ -4567,7 +6044,7 @@
         <mc:AlternateContent>
           <mc:Choice Requires="wps">
             <w:drawing>
-              <wp:anchor distT="0" distB="0" distL="114300" distR="114300" simplePos="0" relativeHeight="251727872" behindDoc="0" locked="0" layoutInCell="1" allowOverlap="1" wp14:anchorId="625A8224" wp14:editId="453F99E3">
+              <wp:anchor distT="0" distB="0" distL="114300" distR="114300" simplePos="0" relativeHeight="251727872" behindDoc="0" locked="0" layoutInCell="1" allowOverlap="1" wp14:anchorId="20130D46" wp14:editId="15F0F6A5">
                 <wp:simplePos x="0" y="0"/>
                 <wp:positionH relativeFrom="column">
                   <wp:posOffset>3886200</wp:posOffset>
@@ -4633,7 +6110,7 @@
         <mc:AlternateContent>
           <mc:Choice Requires="wps">
             <w:drawing>
-              <wp:anchor distT="0" distB="0" distL="114300" distR="114300" simplePos="0" relativeHeight="251728896" behindDoc="0" locked="0" layoutInCell="1" allowOverlap="1" wp14:anchorId="33FF6824" wp14:editId="684AFC46">
+              <wp:anchor distT="0" distB="0" distL="114300" distR="114300" simplePos="0" relativeHeight="251728896" behindDoc="0" locked="0" layoutInCell="1" allowOverlap="1" wp14:anchorId="5832E4F7" wp14:editId="3386CD72">
                 <wp:simplePos x="0" y="0"/>
                 <wp:positionH relativeFrom="column">
                   <wp:posOffset>3686175</wp:posOffset>
@@ -4699,7 +6176,7 @@
         <mc:AlternateContent>
           <mc:Choice Requires="wps">
             <w:drawing>
-              <wp:anchor distT="0" distB="0" distL="114300" distR="114300" simplePos="0" relativeHeight="251726848" behindDoc="0" locked="0" layoutInCell="1" allowOverlap="1" wp14:anchorId="1FBD0969" wp14:editId="321EBDEA">
+              <wp:anchor distT="0" distB="0" distL="114300" distR="114300" simplePos="0" relativeHeight="251726848" behindDoc="0" locked="0" layoutInCell="1" allowOverlap="1" wp14:anchorId="55844F9A" wp14:editId="4FEEA1D5">
                 <wp:simplePos x="0" y="0"/>
                 <wp:positionH relativeFrom="column">
                   <wp:posOffset>466725</wp:posOffset>
@@ -4796,18 +6273,18 @@
         <mc:AlternateContent>
           <mc:Choice Requires="wps">
             <w:drawing>
-              <wp:anchor distT="0" distB="0" distL="114300" distR="114300" simplePos="0" relativeHeight="251720704" behindDoc="0" locked="0" layoutInCell="1" allowOverlap="1" wp14:anchorId="04D71135" wp14:editId="49BBD075">
-                <wp:simplePos x="0" y="0"/>
-                <wp:positionH relativeFrom="column">
-                  <wp:posOffset>3957319</wp:posOffset>
-                </wp:positionH>
-                <wp:positionV relativeFrom="paragraph">
-                  <wp:posOffset>3505200</wp:posOffset>
-                </wp:positionV>
-                <wp:extent cx="3938905" cy="0"/>
-                <wp:effectExtent l="0" t="76200" r="23495" b="95250"/>
-                <wp:wrapNone/>
-                <wp:docPr id="47" name="Straight Arrow Connector 47"/>
+              <wp:anchor distT="0" distB="0" distL="114300" distR="114300" simplePos="0" relativeHeight="251717632" behindDoc="0" locked="0" layoutInCell="1" allowOverlap="1" wp14:anchorId="10C34EE2" wp14:editId="2FB5FA29">
+                <wp:simplePos x="0" y="0"/>
+                <wp:positionH relativeFrom="column">
+                  <wp:posOffset>3657600</wp:posOffset>
+                </wp:positionH>
+                <wp:positionV relativeFrom="paragraph">
+                  <wp:posOffset>2000250</wp:posOffset>
+                </wp:positionV>
+                <wp:extent cx="1085850" cy="0"/>
+                <wp:effectExtent l="0" t="76200" r="19050" b="95250"/>
+                <wp:wrapNone/>
+                <wp:docPr id="44" name="Straight Arrow Connector 44"/>
                 <wp:cNvGraphicFramePr/>
                 <a:graphic xmlns:a="http://schemas.openxmlformats.org/drawingml/2006/main">
                   <a:graphicData uri="http://schemas.microsoft.com/office/word/2010/wordprocessingShape">
@@ -4816,7 +6293,7 @@
                       <wps:spPr>
                         <a:xfrm>
                           <a:off x="0" y="0"/>
-                          <a:ext cx="3938905" cy="0"/>
+                          <a:ext cx="1085850" cy="0"/>
                         </a:xfrm>
                         <a:prstGeom prst="straightConnector1">
                           <a:avLst/>
@@ -4848,11 +6325,7 @@
           </mc:Choice>
           <mc:Fallback>
             <w:pict>
-              <v:shapetype w14:anchorId="3DE43A75" id="_x0000_t32" coordsize="21600,21600" o:spt="32" o:oned="t" path="m,l21600,21600e" filled="f">
-                <v:path arrowok="t" fillok="f" o:connecttype="none"/>
-                <o:lock v:ext="edit" shapetype="t"/>
-              </v:shapetype>
-              <v:shape id="Straight Arrow Connector 47" o:spid="_x0000_s1026" type="#_x0000_t32" style="position:absolute;margin-left:311.6pt;margin-top:276pt;width:310.15pt;height:0;z-index:251720704;visibility:visible;mso-wrap-style:square;mso-wrap-distance-left:9pt;mso-wrap-distance-top:0;mso-wrap-distance-right:9pt;mso-wrap-distance-bottom:0;mso-position-horizontal:absolute;mso-position-horizontal-relative:text;mso-position-vertical:absolute;mso-position-vertical-relative:text" o:gfxdata="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" strokecolor="#5b9bd5 [3204]" strokeweight=".5pt">
+              <v:shape w14:anchorId="12264CE8" id="Straight Arrow Connector 44" o:spid="_x0000_s1026" type="#_x0000_t32" style="position:absolute;margin-left:4in;margin-top:157.5pt;width:85.5pt;height:0;z-index:251717632;visibility:visible;mso-wrap-style:square;mso-wrap-distance-left:9pt;mso-wrap-distance-top:0;mso-wrap-distance-right:9pt;mso-wrap-distance-bottom:0;mso-position-horizontal:absolute;mso-position-horizontal-relative:text;mso-position-vertical:absolute;mso-position-vertical-relative:text" o:gfxdata="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" strokecolor="#5b9bd5 [3204]" strokeweight=".5pt">
                 <v:stroke endarrow="block" joinstyle="miter"/>
               </v:shape>
             </w:pict>
@@ -4866,27 +6339,27 @@
         <mc:AlternateContent>
           <mc:Choice Requires="wps">
             <w:drawing>
-              <wp:anchor distT="0" distB="0" distL="114300" distR="114300" simplePos="0" relativeHeight="251717632" behindDoc="0" locked="0" layoutInCell="1" allowOverlap="1" wp14:anchorId="4538E6CE" wp14:editId="32FB3F8F">
-                <wp:simplePos x="0" y="0"/>
-                <wp:positionH relativeFrom="column">
-                  <wp:posOffset>3657600</wp:posOffset>
-                </wp:positionH>
-                <wp:positionV relativeFrom="paragraph">
-                  <wp:posOffset>2000250</wp:posOffset>
-                </wp:positionV>
-                <wp:extent cx="1085850" cy="0"/>
-                <wp:effectExtent l="0" t="76200" r="19050" b="95250"/>
-                <wp:wrapNone/>
-                <wp:docPr id="44" name="Straight Arrow Connector 44"/>
+              <wp:anchor distT="0" distB="0" distL="114300" distR="114300" simplePos="0" relativeHeight="251719680" behindDoc="0" locked="0" layoutInCell="1" allowOverlap="1" wp14:anchorId="734ACA5D" wp14:editId="174238F7">
+                <wp:simplePos x="0" y="0"/>
+                <wp:positionH relativeFrom="column">
+                  <wp:posOffset>4086225</wp:posOffset>
+                </wp:positionH>
+                <wp:positionV relativeFrom="paragraph">
+                  <wp:posOffset>876300</wp:posOffset>
+                </wp:positionV>
+                <wp:extent cx="1038225" cy="0"/>
+                <wp:effectExtent l="38100" t="76200" r="0" b="95250"/>
+                <wp:wrapNone/>
+                <wp:docPr id="46" name="Straight Arrow Connector 46"/>
                 <wp:cNvGraphicFramePr/>
                 <a:graphic xmlns:a="http://schemas.openxmlformats.org/drawingml/2006/main">
                   <a:graphicData uri="http://schemas.microsoft.com/office/word/2010/wordprocessingShape">
                     <wps:wsp>
                       <wps:cNvCnPr/>
                       <wps:spPr>
-                        <a:xfrm>
-                          <a:off x="0" y="0"/>
-                          <a:ext cx="1085850" cy="0"/>
+                        <a:xfrm flipH="1">
+                          <a:off x="0" y="0"/>
+                          <a:ext cx="1038225" cy="0"/>
                         </a:xfrm>
                         <a:prstGeom prst="straightConnector1">
                           <a:avLst/>
@@ -4918,72 +6391,6 @@
           </mc:Choice>
           <mc:Fallback>
             <w:pict>
-              <v:shape w14:anchorId="2F05DF0A" id="Straight Arrow Connector 44" o:spid="_x0000_s1026" type="#_x0000_t32" style="position:absolute;margin-left:4in;margin-top:157.5pt;width:85.5pt;height:0;z-index:251717632;visibility:visible;mso-wrap-style:square;mso-wrap-distance-left:9pt;mso-wrap-distance-top:0;mso-wrap-distance-right:9pt;mso-wrap-distance-bottom:0;mso-position-horizontal:absolute;mso-position-horizontal-relative:text;mso-position-vertical:absolute;mso-position-vertical-relative:text" o:gfxdata="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" strokecolor="#5b9bd5 [3204]" strokeweight=".5pt">
-                <v:stroke endarrow="block" joinstyle="miter"/>
-              </v:shape>
-            </w:pict>
-          </mc:Fallback>
-        </mc:AlternateContent>
-      </w:r>
-      <w:r>
-        <w:rPr>
-          <w:noProof/>
-        </w:rPr>
-        <mc:AlternateContent>
-          <mc:Choice Requires="wps">
-            <w:drawing>
-              <wp:anchor distT="0" distB="0" distL="114300" distR="114300" simplePos="0" relativeHeight="251719680" behindDoc="0" locked="0" layoutInCell="1" allowOverlap="1" wp14:anchorId="6BC218CE" wp14:editId="103E7819">
-                <wp:simplePos x="0" y="0"/>
-                <wp:positionH relativeFrom="column">
-                  <wp:posOffset>4086225</wp:posOffset>
-                </wp:positionH>
-                <wp:positionV relativeFrom="paragraph">
-                  <wp:posOffset>876300</wp:posOffset>
-                </wp:positionV>
-                <wp:extent cx="1038225" cy="0"/>
-                <wp:effectExtent l="38100" t="76200" r="0" b="95250"/>
-                <wp:wrapNone/>
-                <wp:docPr id="46" name="Straight Arrow Connector 46"/>
-                <wp:cNvGraphicFramePr/>
-                <a:graphic xmlns:a="http://schemas.openxmlformats.org/drawingml/2006/main">
-                  <a:graphicData uri="http://schemas.microsoft.com/office/word/2010/wordprocessingShape">
-                    <wps:wsp>
-                      <wps:cNvCnPr/>
-                      <wps:spPr>
-                        <a:xfrm flipH="1">
-                          <a:off x="0" y="0"/>
-                          <a:ext cx="1038225" cy="0"/>
-                        </a:xfrm>
-                        <a:prstGeom prst="straightConnector1">
-                          <a:avLst/>
-                        </a:prstGeom>
-                        <a:ln>
-                          <a:tailEnd type="triangle"/>
-                        </a:ln>
-                      </wps:spPr>
-                      <wps:style>
-                        <a:lnRef idx="1">
-                          <a:schemeClr val="accent1"/>
-                        </a:lnRef>
-                        <a:fillRef idx="0">
-                          <a:schemeClr val="accent1"/>
-                        </a:fillRef>
-                        <a:effectRef idx="0">
-                          <a:schemeClr val="accent1"/>
-                        </a:effectRef>
-                        <a:fontRef idx="minor">
-                          <a:schemeClr val="tx1"/>
-                        </a:fontRef>
-                      </wps:style>
-                      <wps:bodyPr/>
-                    </wps:wsp>
-                  </a:graphicData>
-                </a:graphic>
-              </wp:anchor>
-            </w:drawing>
-          </mc:Choice>
-          <mc:Fallback>
-            <w:pict>
               <v:shape w14:anchorId="13785ABF" id="Straight Arrow Connector 46" o:spid="_x0000_s1026" type="#_x0000_t32" style="position:absolute;margin-left:321.75pt;margin-top:69pt;width:81.75pt;height:0;flip:x;z-index:251719680;visibility:visible;mso-wrap-style:square;mso-wrap-distance-left:9pt;mso-wrap-distance-top:0;mso-wrap-distance-right:9pt;mso-wrap-distance-bottom:0;mso-position-horizontal:absolute;mso-position-horizontal-relative:text;mso-position-vertical:absolute;mso-position-vertical-relative:text" o:gfxdata="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" strokecolor="#5b9bd5 [3204]" strokeweight=".5pt">
                 <v:stroke endarrow="block" joinstyle="miter"/>
               </v:shape>
@@ -4998,7 +6405,7 @@
         <mc:AlternateContent>
           <mc:Choice Requires="wps">
             <w:drawing>
-              <wp:anchor distT="0" distB="0" distL="114300" distR="114300" simplePos="0" relativeHeight="251718656" behindDoc="0" locked="0" layoutInCell="1" allowOverlap="1" wp14:anchorId="479201DE" wp14:editId="475E709F">
+              <wp:anchor distT="0" distB="0" distL="114300" distR="114300" simplePos="0" relativeHeight="251718656" behindDoc="0" locked="0" layoutInCell="1" allowOverlap="1" wp14:anchorId="629013DA" wp14:editId="4C566DE8">
                 <wp:simplePos x="0" y="0"/>
                 <wp:positionH relativeFrom="column">
                   <wp:posOffset>5114925</wp:posOffset>
@@ -5061,7 +6468,7 @@
         <mc:AlternateContent>
           <mc:Choice Requires="wps">
             <w:drawing>
-              <wp:anchor distT="0" distB="0" distL="114300" distR="114300" simplePos="0" relativeHeight="251714560" behindDoc="0" locked="0" layoutInCell="1" allowOverlap="1" wp14:anchorId="0D136ED6" wp14:editId="3D8FD0DF">
+              <wp:anchor distT="0" distB="0" distL="114300" distR="114300" simplePos="0" relativeHeight="251714560" behindDoc="0" locked="0" layoutInCell="1" allowOverlap="1" wp14:anchorId="2AC343B6" wp14:editId="20095C36">
                 <wp:simplePos x="0" y="0"/>
                 <wp:positionH relativeFrom="column">
                   <wp:posOffset>4733925</wp:posOffset>
@@ -5129,7 +6536,7 @@
         <mc:AlternateContent>
           <mc:Choice Requires="wps">
             <w:drawing>
-              <wp:anchor distT="0" distB="0" distL="114300" distR="114300" simplePos="0" relativeHeight="251716608" behindDoc="0" locked="0" layoutInCell="1" allowOverlap="1" wp14:anchorId="514CDFA4" wp14:editId="0D2C6E3F">
+              <wp:anchor distT="0" distB="0" distL="114300" distR="114300" simplePos="0" relativeHeight="251716608" behindDoc="0" locked="0" layoutInCell="1" allowOverlap="1" wp14:anchorId="222334D9" wp14:editId="3BAF2945">
                 <wp:simplePos x="0" y="0"/>
                 <wp:positionH relativeFrom="column">
                   <wp:posOffset>5124450</wp:posOffset>
@@ -5195,7 +6602,7 @@
         <mc:AlternateContent>
           <mc:Choice Requires="wps">
             <w:drawing>
-              <wp:anchor distT="0" distB="0" distL="114300" distR="114300" simplePos="0" relativeHeight="251715584" behindDoc="0" locked="0" layoutInCell="1" allowOverlap="1" wp14:anchorId="7C8E2E4A" wp14:editId="7592D10E">
+              <wp:anchor distT="0" distB="0" distL="114300" distR="114300" simplePos="0" relativeHeight="251715584" behindDoc="0" locked="0" layoutInCell="1" allowOverlap="1" wp14:anchorId="49CF1DFF" wp14:editId="29BEA8FD">
                 <wp:simplePos x="0" y="0"/>
                 <wp:positionH relativeFrom="column">
                   <wp:posOffset>3943350</wp:posOffset>
@@ -5258,7 +6665,7 @@
         <mc:AlternateContent>
           <mc:Choice Requires="wps">
             <w:drawing>
-              <wp:anchor distT="0" distB="0" distL="114300" distR="114300" simplePos="0" relativeHeight="251713536" behindDoc="0" locked="0" layoutInCell="1" allowOverlap="1" wp14:anchorId="1C6AEFD0" wp14:editId="4D7EBD6D">
+              <wp:anchor distT="0" distB="0" distL="114300" distR="114300" simplePos="0" relativeHeight="251713536" behindDoc="0" locked="0" layoutInCell="1" allowOverlap="1" wp14:anchorId="1265B43A" wp14:editId="62BFBF07">
                 <wp:simplePos x="0" y="0"/>
                 <wp:positionH relativeFrom="column">
                   <wp:posOffset>342900</wp:posOffset>
@@ -5354,7 +6761,7 @@
         <mc:AlternateContent>
           <mc:Choice Requires="wps">
             <w:drawing>
-              <wp:anchor distT="0" distB="0" distL="114300" distR="114300" simplePos="0" relativeHeight="251711488" behindDoc="0" locked="0" layoutInCell="1" allowOverlap="1" wp14:anchorId="00BBE7BB" wp14:editId="43B5A72F">
+              <wp:anchor distT="0" distB="0" distL="114300" distR="114300" simplePos="0" relativeHeight="251711488" behindDoc="0" locked="0" layoutInCell="1" allowOverlap="1" wp14:anchorId="711064F4" wp14:editId="1CFDD6AF">
                 <wp:simplePos x="0" y="0"/>
                 <wp:positionH relativeFrom="column">
                   <wp:posOffset>351790</wp:posOffset>
@@ -5447,7 +6854,7 @@
         <mc:AlternateContent>
           <mc:Choice Requires="wps">
             <w:drawing>
-              <wp:anchor distT="0" distB="0" distL="114300" distR="114300" simplePos="0" relativeHeight="251709440" behindDoc="0" locked="0" layoutInCell="1" allowOverlap="1" wp14:anchorId="472E36C8" wp14:editId="52F87F2E">
+              <wp:anchor distT="0" distB="0" distL="114300" distR="114300" simplePos="0" relativeHeight="251709440" behindDoc="0" locked="0" layoutInCell="1" allowOverlap="1" wp14:anchorId="5121BCBB" wp14:editId="165244E0">
                 <wp:simplePos x="0" y="0"/>
                 <wp:positionH relativeFrom="column">
                   <wp:posOffset>457200</wp:posOffset>
@@ -5544,7 +6951,7 @@
         <mc:AlternateContent>
           <mc:Choice Requires="wps">
             <w:drawing>
-              <wp:anchor distT="0" distB="0" distL="114300" distR="114300" simplePos="0" relativeHeight="251705344" behindDoc="0" locked="0" layoutInCell="1" allowOverlap="1" wp14:anchorId="1570758F" wp14:editId="165AB5FC">
+              <wp:anchor distT="0" distB="0" distL="114300" distR="114300" simplePos="0" relativeHeight="251705344" behindDoc="0" locked="0" layoutInCell="1" allowOverlap="1" wp14:anchorId="5CB33363" wp14:editId="61C74E5E">
                 <wp:simplePos x="0" y="0"/>
                 <wp:positionH relativeFrom="column">
                   <wp:posOffset>571500</wp:posOffset>
@@ -5617,7 +7024,7 @@
           </mc:Choice>
           <mc:Fallback>
             <w:pict>
-              <v:shape w14:anchorId="1570758F" id="Text Box 36" o:spid="_x0000_s1033" type="#_x0000_t202" style="position:absolute;margin-left:45pt;margin-top:334.5pt;width:35.25pt;height:21pt;z-index:251705344;visibility:visible;mso-wrap-style:square;mso-width-percent:0;mso-wrap-distance-left:9pt;mso-wrap-distance-top:0;mso-wrap-distance-right:9pt;mso-wrap-distance-bottom:0;mso-position-horizontal:absolute;mso-position-horizontal-relative:text;mso-position-vertical:absolute;mso-position-vertical-relative:text;mso-width-percent:0;mso-width-relative:margin;v-text-anchor:top" o:gfxdata="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" filled="f" stroked="f" strokeweight=".5pt">
+              <v:shape w14:anchorId="5CB33363" id="Text Box 36" o:spid="_x0000_s1062" type="#_x0000_t202" style="position:absolute;margin-left:45pt;margin-top:334.5pt;width:35.25pt;height:21pt;z-index:251705344;visibility:visible;mso-wrap-style:square;mso-width-percent:0;mso-wrap-distance-left:9pt;mso-wrap-distance-top:0;mso-wrap-distance-right:9pt;mso-wrap-distance-bottom:0;mso-position-horizontal:absolute;mso-position-horizontal-relative:text;mso-position-vertical:absolute;mso-position-vertical-relative:text;mso-width-percent:0;mso-width-relative:margin;v-text-anchor:top" o:gfxdata="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" filled="f" stroked="f" strokeweight=".5pt">
                 <v:textbox>
                   <w:txbxContent>
                     <w:p>
@@ -5641,103 +7048,6 @@
         <mc:AlternateContent>
           <mc:Choice Requires="wps">
             <w:drawing>
-              <wp:anchor distT="0" distB="0" distL="114300" distR="114300" simplePos="0" relativeHeight="251703296" behindDoc="0" locked="0" layoutInCell="1" allowOverlap="1" wp14:anchorId="43BA73AD" wp14:editId="62F49CD2">
-                <wp:simplePos x="0" y="0"/>
-                <wp:positionH relativeFrom="column">
-                  <wp:posOffset>295275</wp:posOffset>
-                </wp:positionH>
-                <wp:positionV relativeFrom="paragraph">
-                  <wp:posOffset>4772025</wp:posOffset>
-                </wp:positionV>
-                <wp:extent cx="1057275" cy="266700"/>
-                <wp:effectExtent l="0" t="0" r="0" b="0"/>
-                <wp:wrapNone/>
-                <wp:docPr id="35" name="Text Box 35"/>
-                <wp:cNvGraphicFramePr/>
-                <a:graphic xmlns:a="http://schemas.openxmlformats.org/drawingml/2006/main">
-                  <a:graphicData uri="http://schemas.microsoft.com/office/word/2010/wordprocessingShape">
-                    <wps:wsp>
-                      <wps:cNvSpPr txBox="1"/>
-                      <wps:spPr>
-                        <a:xfrm>
-                          <a:off x="0" y="0"/>
-                          <a:ext cx="1057275" cy="266700"/>
-                        </a:xfrm>
-                        <a:prstGeom prst="rect">
-                          <a:avLst/>
-                        </a:prstGeom>
-                        <a:noFill/>
-                        <a:ln w="6350">
-                          <a:noFill/>
-                        </a:ln>
-                        <a:effectLst/>
-                      </wps:spPr>
-                      <wps:style>
-                        <a:lnRef idx="0">
-                          <a:schemeClr val="accent1"/>
-                        </a:lnRef>
-                        <a:fillRef idx="0">
-                          <a:schemeClr val="accent1"/>
-                        </a:fillRef>
-                        <a:effectRef idx="0">
-                          <a:schemeClr val="accent1"/>
-                        </a:effectRef>
-                        <a:fontRef idx="minor">
-                          <a:schemeClr val="dk1"/>
-                        </a:fontRef>
-                      </wps:style>
-                      <wps:txbx>
-                        <w:txbxContent>
-                          <w:p>
-                            <w:proofErr w:type="spellStart"/>
-                            <w:r>
-                              <w:t>load_half_imm</w:t>
-                            </w:r>
-                            <w:proofErr w:type="spellEnd"/>
-                          </w:p>
-                        </w:txbxContent>
-                      </wps:txbx>
-                      <wps:bodyPr rot="0" spcFirstLastPara="0" vertOverflow="overflow" horzOverflow="overflow" vert="horz" wrap="square" lIns="91440" tIns="45720" rIns="91440" bIns="45720" numCol="1" spcCol="0" rtlCol="0" fromWordArt="0" anchor="t" anchorCtr="0" forceAA="0" compatLnSpc="1">
-                        <a:prstTxWarp prst="textNoShape">
-                          <a:avLst/>
-                        </a:prstTxWarp>
-                        <a:noAutofit/>
-                      </wps:bodyPr>
-                    </wps:wsp>
-                  </a:graphicData>
-                </a:graphic>
-                <wp14:sizeRelH relativeFrom="margin">
-                  <wp14:pctWidth>0</wp14:pctWidth>
-                </wp14:sizeRelH>
-              </wp:anchor>
-            </w:drawing>
-          </mc:Choice>
-          <mc:Fallback>
-            <w:pict>
-              <v:shape w14:anchorId="43BA73AD" id="Text Box 35" o:spid="_x0000_s1034" type="#_x0000_t202" style="position:absolute;margin-left:23.25pt;margin-top:375.75pt;width:83.25pt;height:21pt;z-index:251703296;visibility:visible;mso-wrap-style:square;mso-width-percent:0;mso-wrap-distance-left:9pt;mso-wrap-distance-top:0;mso-wrap-distance-right:9pt;mso-wrap-distance-bottom:0;mso-position-horizontal:absolute;mso-position-horizontal-relative:text;mso-position-vertical:absolute;mso-position-vertical-relative:text;mso-width-percent:0;mso-width-relative:margin;v-text-anchor:top" o:gfxdata="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" filled="f" stroked="f" strokeweight=".5pt">
-                <v:textbox>
-                  <w:txbxContent>
-                    <w:p>
-                      <w:proofErr w:type="spellStart"/>
-                      <w:r>
-                        <w:t>load_half_imm</w:t>
-                      </w:r>
-                      <w:proofErr w:type="spellEnd"/>
-                    </w:p>
-                  </w:txbxContent>
-                </v:textbox>
-              </v:shape>
-            </w:pict>
-          </mc:Fallback>
-        </mc:AlternateContent>
-      </w:r>
-      <w:r>
-        <w:rPr>
-          <w:noProof/>
-        </w:rPr>
-        <mc:AlternateContent>
-          <mc:Choice Requires="wps">
-            <w:drawing>
               <wp:anchor distT="0" distB="0" distL="114300" distR="114300" simplePos="0" relativeHeight="251689984" behindDoc="0" locked="0" layoutInCell="1" allowOverlap="1" wp14:anchorId="5D31107C" wp14:editId="3E5249FA">
                 <wp:simplePos x="0" y="0"/>
                 <wp:positionH relativeFrom="column">
@@ -6855,18 +8165,18 @@
         <mc:AlternateContent>
           <mc:Choice Requires="wps">
             <w:drawing>
-              <wp:anchor distT="0" distB="0" distL="114300" distR="114300" simplePos="0" relativeHeight="251671552" behindDoc="0" locked="0" layoutInCell="1" allowOverlap="1">
+              <wp:anchor distT="0" distB="0" distL="114300" distR="114300" simplePos="0" relativeHeight="251670528" behindDoc="0" locked="0" layoutInCell="1" allowOverlap="1">
                 <wp:simplePos x="0" y="0"/>
                 <wp:positionH relativeFrom="column">
                   <wp:posOffset>304800</wp:posOffset>
                 </wp:positionH>
                 <wp:positionV relativeFrom="paragraph">
-                  <wp:posOffset>5010150</wp:posOffset>
-                </wp:positionV>
-                <wp:extent cx="2200275" cy="0"/>
+                  <wp:posOffset>4457700</wp:posOffset>
+                </wp:positionV>
+                <wp:extent cx="1971675" cy="0"/>
                 <wp:effectExtent l="0" t="0" r="9525" b="19050"/>
                 <wp:wrapNone/>
-                <wp:docPr id="14" name="Straight Connector 14"/>
+                <wp:docPr id="13" name="Straight Connector 13"/>
                 <wp:cNvGraphicFramePr/>
                 <a:graphic xmlns:a="http://schemas.openxmlformats.org/drawingml/2006/main">
                   <a:graphicData uri="http://schemas.microsoft.com/office/word/2010/wordprocessingShape">
@@ -6875,7 +8185,7 @@
                       <wps:spPr>
                         <a:xfrm flipH="1">
                           <a:off x="0" y="0"/>
-                          <a:ext cx="2200275" cy="0"/>
+                          <a:ext cx="1971675" cy="0"/>
                         </a:xfrm>
                         <a:prstGeom prst="line">
                           <a:avLst/>
@@ -6904,7 +8214,7 @@
           </mc:Choice>
           <mc:Fallback>
             <w:pict>
-              <v:line w14:anchorId="393F4738" id="Straight Connector 14" o:spid="_x0000_s1026" style="position:absolute;flip:x;z-index:251671552;visibility:visible;mso-wrap-style:square;mso-wrap-distance-left:9pt;mso-wrap-distance-top:0;mso-wrap-distance-right:9pt;mso-wrap-distance-bottom:0;mso-position-horizontal:absolute;mso-position-horizontal-relative:text;mso-position-vertical:absolute;mso-position-vertical-relative:text" from="24pt,394.5pt" to="197.25pt,394.5pt" o:gfxdata="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" strokecolor="#5b9bd5 [3204]" strokeweight=".5pt">
+              <v:line w14:anchorId="74A1506B" id="Straight Connector 13" o:spid="_x0000_s1026" style="position:absolute;flip:x;z-index:251670528;visibility:visible;mso-wrap-style:square;mso-wrap-distance-left:9pt;mso-wrap-distance-top:0;mso-wrap-distance-right:9pt;mso-wrap-distance-bottom:0;mso-position-horizontal:absolute;mso-position-horizontal-relative:text;mso-position-vertical:absolute;mso-position-vertical-relative:text" from="24pt,351pt" to="179.25pt,351pt" o:gfxdata="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" strokecolor="#5b9bd5 [3204]" strokeweight=".5pt">
                 <v:stroke joinstyle="miter"/>
               </v:line>
             </w:pict>
@@ -6918,198 +8228,6 @@
         <mc:AlternateContent>
           <mc:Choice Requires="wps">
             <w:drawing>
-              <wp:anchor distT="0" distB="0" distL="114300" distR="114300" simplePos="0" relativeHeight="251670528" behindDoc="0" locked="0" layoutInCell="1" allowOverlap="1">
-                <wp:simplePos x="0" y="0"/>
-                <wp:positionH relativeFrom="column">
-                  <wp:posOffset>304800</wp:posOffset>
-                </wp:positionH>
-                <wp:positionV relativeFrom="paragraph">
-                  <wp:posOffset>4457700</wp:posOffset>
-                </wp:positionV>
-                <wp:extent cx="1971675" cy="0"/>
-                <wp:effectExtent l="0" t="0" r="9525" b="19050"/>
-                <wp:wrapNone/>
-                <wp:docPr id="13" name="Straight Connector 13"/>
-                <wp:cNvGraphicFramePr/>
-                <a:graphic xmlns:a="http://schemas.openxmlformats.org/drawingml/2006/main">
-                  <a:graphicData uri="http://schemas.microsoft.com/office/word/2010/wordprocessingShape">
-                    <wps:wsp>
-                      <wps:cNvCnPr/>
-                      <wps:spPr>
-                        <a:xfrm flipH="1">
-                          <a:off x="0" y="0"/>
-                          <a:ext cx="1971675" cy="0"/>
-                        </a:xfrm>
-                        <a:prstGeom prst="line">
-                          <a:avLst/>
-                        </a:prstGeom>
-                      </wps:spPr>
-                      <wps:style>
-                        <a:lnRef idx="1">
-                          <a:schemeClr val="accent1"/>
-                        </a:lnRef>
-                        <a:fillRef idx="0">
-                          <a:schemeClr val="accent1"/>
-                        </a:fillRef>
-                        <a:effectRef idx="0">
-                          <a:schemeClr val="accent1"/>
-                        </a:effectRef>
-                        <a:fontRef idx="minor">
-                          <a:schemeClr val="tx1"/>
-                        </a:fontRef>
-                      </wps:style>
-                      <wps:bodyPr/>
-                    </wps:wsp>
-                  </a:graphicData>
-                </a:graphic>
-              </wp:anchor>
-            </w:drawing>
-          </mc:Choice>
-          <mc:Fallback>
-            <w:pict>
-              <v:line w14:anchorId="5B130D09" id="Straight Connector 13" o:spid="_x0000_s1026" style="position:absolute;flip:x;z-index:251670528;visibility:visible;mso-wrap-style:square;mso-wrap-distance-left:9pt;mso-wrap-distance-top:0;mso-wrap-distance-right:9pt;mso-wrap-distance-bottom:0;mso-position-horizontal:absolute;mso-position-horizontal-relative:text;mso-position-vertical:absolute;mso-position-vertical-relative:text" from="24pt,351pt" to="179.25pt,351pt" o:gfxdata="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" strokecolor="#5b9bd5 [3204]" strokeweight=".5pt">
-                <v:stroke joinstyle="miter"/>
-              </v:line>
-            </w:pict>
-          </mc:Fallback>
-        </mc:AlternateContent>
-      </w:r>
-      <w:r>
-        <w:rPr>
-          <w:noProof/>
-        </w:rPr>
-        <mc:AlternateContent>
-          <mc:Choice Requires="wps">
-            <w:drawing>
-              <wp:anchor distT="0" distB="0" distL="114300" distR="114300" simplePos="0" relativeHeight="251669504" behindDoc="0" locked="0" layoutInCell="1" allowOverlap="1">
-                <wp:simplePos x="0" y="0"/>
-                <wp:positionH relativeFrom="column">
-                  <wp:posOffset>2505075</wp:posOffset>
-                </wp:positionH>
-                <wp:positionV relativeFrom="paragraph">
-                  <wp:posOffset>3981450</wp:posOffset>
-                </wp:positionV>
-                <wp:extent cx="0" cy="1028700"/>
-                <wp:effectExtent l="0" t="0" r="19050" b="19050"/>
-                <wp:wrapNone/>
-                <wp:docPr id="12" name="Straight Connector 12"/>
-                <wp:cNvGraphicFramePr/>
-                <a:graphic xmlns:a="http://schemas.openxmlformats.org/drawingml/2006/main">
-                  <a:graphicData uri="http://schemas.microsoft.com/office/word/2010/wordprocessingShape">
-                    <wps:wsp>
-                      <wps:cNvCnPr/>
-                      <wps:spPr>
-                        <a:xfrm>
-                          <a:off x="0" y="0"/>
-                          <a:ext cx="0" cy="1028700"/>
-                        </a:xfrm>
-                        <a:prstGeom prst="line">
-                          <a:avLst/>
-                        </a:prstGeom>
-                      </wps:spPr>
-                      <wps:style>
-                        <a:lnRef idx="1">
-                          <a:schemeClr val="accent1"/>
-                        </a:lnRef>
-                        <a:fillRef idx="0">
-                          <a:schemeClr val="accent1"/>
-                        </a:fillRef>
-                        <a:effectRef idx="0">
-                          <a:schemeClr val="accent1"/>
-                        </a:effectRef>
-                        <a:fontRef idx="minor">
-                          <a:schemeClr val="tx1"/>
-                        </a:fontRef>
-                      </wps:style>
-                      <wps:bodyPr/>
-                    </wps:wsp>
-                  </a:graphicData>
-                </a:graphic>
-              </wp:anchor>
-            </w:drawing>
-          </mc:Choice>
-          <mc:Fallback>
-            <w:pict>
-              <v:line w14:anchorId="7259BB95" id="Straight Connector 12" o:spid="_x0000_s1026" style="position:absolute;z-index:251669504;visibility:visible;mso-wrap-style:square;mso-wrap-distance-left:9pt;mso-wrap-distance-top:0;mso-wrap-distance-right:9pt;mso-wrap-distance-bottom:0;mso-position-horizontal:absolute;mso-position-horizontal-relative:text;mso-position-vertical:absolute;mso-position-vertical-relative:text" from="197.25pt,313.5pt" to="197.25pt,394.5pt" o:gfxdata="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" strokecolor="#5b9bd5 [3204]" strokeweight=".5pt">
-                <v:stroke joinstyle="miter"/>
-              </v:line>
-            </w:pict>
-          </mc:Fallback>
-        </mc:AlternateContent>
-      </w:r>
-      <w:r>
-        <w:rPr>
-          <w:noProof/>
-        </w:rPr>
-        <mc:AlternateContent>
-          <mc:Choice Requires="wps">
-            <w:drawing>
-              <wp:anchor distT="0" distB="0" distL="114300" distR="114300" simplePos="0" relativeHeight="251668480" behindDoc="0" locked="0" layoutInCell="1" allowOverlap="1">
-                <wp:simplePos x="0" y="0"/>
-                <wp:positionH relativeFrom="column">
-                  <wp:posOffset>2505075</wp:posOffset>
-                </wp:positionH>
-                <wp:positionV relativeFrom="paragraph">
-                  <wp:posOffset>3971925</wp:posOffset>
-                </wp:positionV>
-                <wp:extent cx="375920" cy="0"/>
-                <wp:effectExtent l="0" t="76200" r="24130" b="95250"/>
-                <wp:wrapNone/>
-                <wp:docPr id="11" name="Straight Arrow Connector 11"/>
-                <wp:cNvGraphicFramePr/>
-                <a:graphic xmlns:a="http://schemas.openxmlformats.org/drawingml/2006/main">
-                  <a:graphicData uri="http://schemas.microsoft.com/office/word/2010/wordprocessingShape">
-                    <wps:wsp>
-                      <wps:cNvCnPr/>
-                      <wps:spPr>
-                        <a:xfrm>
-                          <a:off x="0" y="0"/>
-                          <a:ext cx="375920" cy="0"/>
-                        </a:xfrm>
-                        <a:prstGeom prst="straightConnector1">
-                          <a:avLst/>
-                        </a:prstGeom>
-                        <a:ln>
-                          <a:tailEnd type="triangle"/>
-                        </a:ln>
-                      </wps:spPr>
-                      <wps:style>
-                        <a:lnRef idx="1">
-                          <a:schemeClr val="accent1"/>
-                        </a:lnRef>
-                        <a:fillRef idx="0">
-                          <a:schemeClr val="accent1"/>
-                        </a:fillRef>
-                        <a:effectRef idx="0">
-                          <a:schemeClr val="accent1"/>
-                        </a:effectRef>
-                        <a:fontRef idx="minor">
-                          <a:schemeClr val="tx1"/>
-                        </a:fontRef>
-                      </wps:style>
-                      <wps:bodyPr/>
-                    </wps:wsp>
-                  </a:graphicData>
-                </a:graphic>
-              </wp:anchor>
-            </w:drawing>
-          </mc:Choice>
-          <mc:Fallback>
-            <w:pict>
-              <v:shape w14:anchorId="5EDB30B6" id="Straight Arrow Connector 11" o:spid="_x0000_s1026" type="#_x0000_t32" style="position:absolute;margin-left:197.25pt;margin-top:312.75pt;width:29.6pt;height:0;z-index:251668480;visibility:visible;mso-wrap-style:square;mso-wrap-distance-left:9pt;mso-wrap-distance-top:0;mso-wrap-distance-right:9pt;mso-wrap-distance-bottom:0;mso-position-horizontal:absolute;mso-position-horizontal-relative:text;mso-position-vertical:absolute;mso-position-vertical-relative:text" o:gfxdata="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" strokecolor="#5b9bd5 [3204]" strokeweight=".5pt">
-                <v:stroke endarrow="block" joinstyle="miter"/>
-              </v:shape>
-            </w:pict>
-          </mc:Fallback>
-        </mc:AlternateContent>
-      </w:r>
-      <w:r>
-        <w:rPr>
-          <w:noProof/>
-        </w:rPr>
-        <mc:AlternateContent>
-          <mc:Choice Requires="wps">
-            <w:drawing>
               <wp:anchor distT="0" distB="0" distL="114300" distR="114300" simplePos="0" relativeHeight="251667456" behindDoc="0" locked="0" layoutInCell="1" allowOverlap="1">
                 <wp:simplePos x="0" y="0"/>
                 <wp:positionH relativeFrom="column">
@@ -7159,7 +8277,7 @@
           </mc:Choice>
           <mc:Fallback>
             <w:pict>
-              <v:line w14:anchorId="7B9102A3" id="Straight Connector 9" o:spid="_x0000_s1026" style="position:absolute;z-index:251667456;visibility:visible;mso-wrap-style:square;mso-wrap-distance-left:9pt;mso-wrap-distance-top:0;mso-wrap-distance-right:9pt;mso-wrap-distance-bottom:0;mso-position-horizontal:absolute;mso-position-horizontal-relative:text;mso-position-vertical:absolute;mso-position-vertical-relative:text" from="179.25pt,297.75pt" to="179.25pt,351.75pt" o:gfxdata="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" strokecolor="#5b9bd5 [3204]" strokeweight=".5pt">
+              <v:line w14:anchorId="13BEC7C9" id="Straight Connector 9" o:spid="_x0000_s1026" style="position:absolute;z-index:251667456;visibility:visible;mso-wrap-style:square;mso-wrap-distance-left:9pt;mso-wrap-distance-top:0;mso-wrap-distance-right:9pt;mso-wrap-distance-bottom:0;mso-position-horizontal:absolute;mso-position-horizontal-relative:text;mso-position-vertical:absolute;mso-position-vertical-relative:text" from="179.25pt,297.75pt" to="179.25pt,351.75pt" o:gfxdata="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" strokecolor="#5b9bd5 [3204]" strokeweight=".5pt">
                 <v:stroke joinstyle="miter"/>
               </v:line>
             </w:pict>
@@ -7924,7 +9042,7 @@
   <w:style w:type="paragraph" w:default="1" w:styleId="Normal">
     <w:name w:val="Normal"/>
     <w:qFormat/>
-    <w:rsid w:val="00F7163B"/>
+    <w:rsid w:val="004D6A76"/>
   </w:style>
   <w:style w:type="character" w:default="1" w:styleId="DefaultParagraphFont">
     <w:name w:val="Default Paragraph Font"/>

</xml_diff>

<commit_message>
Updated all UML diagrams
</commit_message>
<xml_diff>
--- a/EX_Unit.docx
+++ b/EX_Unit.docx
@@ -12,7 +12,627 @@
         <mc:AlternateContent>
           <mc:Choice Requires="wps">
             <w:drawing>
-              <wp:anchor distT="0" distB="0" distL="114300" distR="114300" simplePos="0" relativeHeight="251839488" behindDoc="0" locked="0" layoutInCell="1" allowOverlap="1" wp14:anchorId="49CE7F96" wp14:editId="120176E3">
+              <wp:anchor distT="0" distB="0" distL="114300" distR="114300" simplePos="0" relativeHeight="251747328" behindDoc="0" locked="0" layoutInCell="1" allowOverlap="1" wp14:anchorId="26F7DF6F" wp14:editId="0E436A56">
+                <wp:simplePos x="0" y="0"/>
+                <wp:positionH relativeFrom="column">
+                  <wp:posOffset>4146071</wp:posOffset>
+                </wp:positionH>
+                <wp:positionV relativeFrom="paragraph">
+                  <wp:posOffset>649317</wp:posOffset>
+                </wp:positionV>
+                <wp:extent cx="1028700" cy="266700"/>
+                <wp:effectExtent l="0" t="0" r="0" b="0"/>
+                <wp:wrapNone/>
+                <wp:docPr id="57" name="Text Box 57"/>
+                <wp:cNvGraphicFramePr/>
+                <a:graphic xmlns:a="http://schemas.openxmlformats.org/drawingml/2006/main">
+                  <a:graphicData uri="http://schemas.microsoft.com/office/word/2010/wordprocessingShape">
+                    <wps:wsp>
+                      <wps:cNvSpPr txBox="1"/>
+                      <wps:spPr>
+                        <a:xfrm>
+                          <a:off x="0" y="0"/>
+                          <a:ext cx="1028700" cy="266700"/>
+                        </a:xfrm>
+                        <a:prstGeom prst="rect">
+                          <a:avLst/>
+                        </a:prstGeom>
+                        <a:noFill/>
+                        <a:ln w="6350">
+                          <a:noFill/>
+                        </a:ln>
+                        <a:effectLst/>
+                      </wps:spPr>
+                      <wps:style>
+                        <a:lnRef idx="0">
+                          <a:schemeClr val="accent1"/>
+                        </a:lnRef>
+                        <a:fillRef idx="0">
+                          <a:schemeClr val="accent1"/>
+                        </a:fillRef>
+                        <a:effectRef idx="0">
+                          <a:schemeClr val="accent1"/>
+                        </a:effectRef>
+                        <a:fontRef idx="minor">
+                          <a:schemeClr val="dk1"/>
+                        </a:fontRef>
+                      </wps:style>
+                      <wps:txbx>
+                        <w:txbxContent>
+                          <w:p>
+                            <w:proofErr w:type="spellStart"/>
+                            <w:r>
+                              <w:t>updated_flags</w:t>
+                            </w:r>
+                            <w:proofErr w:type="spellEnd"/>
+                          </w:p>
+                        </w:txbxContent>
+                      </wps:txbx>
+                      <wps:bodyPr rot="0" spcFirstLastPara="0" vertOverflow="overflow" horzOverflow="overflow" vert="horz" wrap="square" lIns="91440" tIns="45720" rIns="91440" bIns="45720" numCol="1" spcCol="0" rtlCol="0" fromWordArt="0" anchor="t" anchorCtr="0" forceAA="0" compatLnSpc="1">
+                        <a:prstTxWarp prst="textNoShape">
+                          <a:avLst/>
+                        </a:prstTxWarp>
+                        <a:noAutofit/>
+                      </wps:bodyPr>
+                    </wps:wsp>
+                  </a:graphicData>
+                </a:graphic>
+                <wp14:sizeRelH relativeFrom="margin">
+                  <wp14:pctWidth>0</wp14:pctWidth>
+                </wp14:sizeRelH>
+              </wp:anchor>
+            </w:drawing>
+          </mc:Choice>
+          <mc:Fallback>
+            <w:pict>
+              <v:shapetype w14:anchorId="26F7DF6F" id="_x0000_t202" coordsize="21600,21600" o:spt="202" path="m,l,21600r21600,l21600,xe">
+                <v:stroke joinstyle="miter"/>
+                <v:path gradientshapeok="t" o:connecttype="rect"/>
+              </v:shapetype>
+              <v:shape id="Text Box 57" o:spid="_x0000_s1026" type="#_x0000_t202" style="position:absolute;margin-left:326.45pt;margin-top:51.15pt;width:81pt;height:21pt;z-index:251747328;visibility:visible;mso-wrap-style:square;mso-width-percent:0;mso-wrap-distance-left:9pt;mso-wrap-distance-top:0;mso-wrap-distance-right:9pt;mso-wrap-distance-bottom:0;mso-position-horizontal:absolute;mso-position-horizontal-relative:text;mso-position-vertical:absolute;mso-position-vertical-relative:text;mso-width-percent:0;mso-width-relative:margin;v-text-anchor:top" o:gfxdata="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" filled="f" stroked="f" strokeweight=".5pt">
+                <v:textbox>
+                  <w:txbxContent>
+                    <w:p>
+                      <w:proofErr w:type="spellStart"/>
+                      <w:r>
+                        <w:t>updated_flags</w:t>
+                      </w:r>
+                      <w:proofErr w:type="spellEnd"/>
+                    </w:p>
+                  </w:txbxContent>
+                </v:textbox>
+              </v:shape>
+            </w:pict>
+          </mc:Fallback>
+        </mc:AlternateContent>
+      </w:r>
+      <w:r>
+        <w:rPr>
+          <w:noProof/>
+        </w:rPr>
+        <mc:AlternateContent>
+          <mc:Choice Requires="wps">
+            <w:drawing>
+              <wp:anchor distT="0" distB="0" distL="114300" distR="114300" simplePos="0" relativeHeight="251847680" behindDoc="0" locked="0" layoutInCell="1" allowOverlap="1" wp14:anchorId="65AE8942" wp14:editId="73D48CDA">
+                <wp:simplePos x="0" y="0"/>
+                <wp:positionH relativeFrom="column">
+                  <wp:posOffset>1949079</wp:posOffset>
+                </wp:positionH>
+                <wp:positionV relativeFrom="paragraph">
+                  <wp:posOffset>5960638</wp:posOffset>
+                </wp:positionV>
+                <wp:extent cx="1639019" cy="301362"/>
+                <wp:effectExtent l="0" t="0" r="0" b="3810"/>
+                <wp:wrapNone/>
+                <wp:docPr id="47" name="Text Box 47"/>
+                <wp:cNvGraphicFramePr/>
+                <a:graphic xmlns:a="http://schemas.openxmlformats.org/drawingml/2006/main">
+                  <a:graphicData uri="http://schemas.microsoft.com/office/word/2010/wordprocessingShape">
+                    <wps:wsp>
+                      <wps:cNvSpPr txBox="1"/>
+                      <wps:spPr>
+                        <a:xfrm>
+                          <a:off x="0" y="0"/>
+                          <a:ext cx="1639019" cy="301362"/>
+                        </a:xfrm>
+                        <a:prstGeom prst="rect">
+                          <a:avLst/>
+                        </a:prstGeom>
+                        <a:noFill/>
+                        <a:ln w="6350">
+                          <a:noFill/>
+                        </a:ln>
+                        <a:effectLst/>
+                      </wps:spPr>
+                      <wps:style>
+                        <a:lnRef idx="0">
+                          <a:schemeClr val="accent1"/>
+                        </a:lnRef>
+                        <a:fillRef idx="0">
+                          <a:schemeClr val="accent1"/>
+                        </a:fillRef>
+                        <a:effectRef idx="0">
+                          <a:schemeClr val="accent1"/>
+                        </a:effectRef>
+                        <a:fontRef idx="minor">
+                          <a:schemeClr val="dk1"/>
+                        </a:fontRef>
+                      </wps:style>
+                      <wps:txbx>
+                        <w:txbxContent>
+                          <w:p>
+                            <w:pPr>
+                              <w:rPr>
+                                <w:sz w:val="20"/>
+                              </w:rPr>
+                            </w:pPr>
+                            <w:proofErr w:type="spellStart"/>
+                            <w:r>
+                              <w:rPr>
+                                <w:sz w:val="20"/>
+                              </w:rPr>
+                              <w:t>mem_to_reg</w:t>
+                            </w:r>
+                            <w:proofErr w:type="spellEnd"/>
+                            <w:r>
+                              <w:rPr>
+                                <w:sz w:val="20"/>
+                              </w:rPr>
+                              <w:t xml:space="preserve">, </w:t>
+                            </w:r>
+                            <w:proofErr w:type="spellStart"/>
+                            <w:r>
+                              <w:rPr>
+                                <w:sz w:val="20"/>
+                              </w:rPr>
+                              <w:t>ret_future_in</w:t>
+                            </w:r>
+                            <w:proofErr w:type="spellEnd"/>
+                          </w:p>
+                        </w:txbxContent>
+                      </wps:txbx>
+                      <wps:bodyPr rot="0" spcFirstLastPara="0" vertOverflow="overflow" horzOverflow="overflow" vert="horz" wrap="square" lIns="91440" tIns="45720" rIns="91440" bIns="45720" numCol="1" spcCol="0" rtlCol="0" fromWordArt="0" anchor="t" anchorCtr="0" forceAA="0" compatLnSpc="1">
+                        <a:prstTxWarp prst="textNoShape">
+                          <a:avLst/>
+                        </a:prstTxWarp>
+                        <a:noAutofit/>
+                      </wps:bodyPr>
+                    </wps:wsp>
+                  </a:graphicData>
+                </a:graphic>
+                <wp14:sizeRelH relativeFrom="margin">
+                  <wp14:pctWidth>0</wp14:pctWidth>
+                </wp14:sizeRelH>
+                <wp14:sizeRelV relativeFrom="margin">
+                  <wp14:pctHeight>0</wp14:pctHeight>
+                </wp14:sizeRelV>
+              </wp:anchor>
+            </w:drawing>
+          </mc:Choice>
+          <mc:Fallback>
+            <w:pict>
+              <v:shape w14:anchorId="65AE8942" id="Text Box 47" o:spid="_x0000_s1027" type="#_x0000_t202" style="position:absolute;margin-left:153.45pt;margin-top:469.35pt;width:129.05pt;height:23.75pt;z-index:251847680;visibility:visible;mso-wrap-style:square;mso-width-percent:0;mso-height-percent:0;mso-wrap-distance-left:9pt;mso-wrap-distance-top:0;mso-wrap-distance-right:9pt;mso-wrap-distance-bottom:0;mso-position-horizontal:absolute;mso-position-horizontal-relative:text;mso-position-vertical:absolute;mso-position-vertical-relative:text;mso-width-percent:0;mso-height-percent:0;mso-width-relative:margin;mso-height-relative:margin;v-text-anchor:top" o:gfxdata="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" filled="f" stroked="f" strokeweight=".5pt">
+                <v:textbox>
+                  <w:txbxContent>
+                    <w:p>
+                      <w:pPr>
+                        <w:rPr>
+                          <w:sz w:val="20"/>
+                        </w:rPr>
+                      </w:pPr>
+                      <w:proofErr w:type="spellStart"/>
+                      <w:r>
+                        <w:rPr>
+                          <w:sz w:val="20"/>
+                        </w:rPr>
+                        <w:t>mem_to_reg</w:t>
+                      </w:r>
+                      <w:proofErr w:type="spellEnd"/>
+                      <w:r>
+                        <w:rPr>
+                          <w:sz w:val="20"/>
+                        </w:rPr>
+                        <w:t xml:space="preserve">, </w:t>
+                      </w:r>
+                      <w:proofErr w:type="spellStart"/>
+                      <w:r>
+                        <w:rPr>
+                          <w:sz w:val="20"/>
+                        </w:rPr>
+                        <w:t>ret_future_in</w:t>
+                      </w:r>
+                      <w:proofErr w:type="spellEnd"/>
+                    </w:p>
+                  </w:txbxContent>
+                </v:textbox>
+              </v:shape>
+            </w:pict>
+          </mc:Fallback>
+        </mc:AlternateContent>
+      </w:r>
+      <w:r>
+        <w:rPr>
+          <w:noProof/>
+        </w:rPr>
+        <mc:AlternateContent>
+          <mc:Choice Requires="wps">
+            <w:drawing>
+              <wp:anchor distT="0" distB="0" distL="114300" distR="114300" simplePos="0" relativeHeight="251845632" behindDoc="0" locked="0" layoutInCell="1" allowOverlap="1" wp14:anchorId="3C2C8C45" wp14:editId="140DFD53">
+                <wp:simplePos x="0" y="0"/>
+                <wp:positionH relativeFrom="column">
+                  <wp:posOffset>1949570</wp:posOffset>
+                </wp:positionH>
+                <wp:positionV relativeFrom="paragraph">
+                  <wp:posOffset>5633049</wp:posOffset>
+                </wp:positionV>
+                <wp:extent cx="1940943" cy="293298"/>
+                <wp:effectExtent l="0" t="0" r="0" b="0"/>
+                <wp:wrapNone/>
+                <wp:docPr id="14" name="Text Box 14"/>
+                <wp:cNvGraphicFramePr/>
+                <a:graphic xmlns:a="http://schemas.openxmlformats.org/drawingml/2006/main">
+                  <a:graphicData uri="http://schemas.microsoft.com/office/word/2010/wordprocessingShape">
+                    <wps:wsp>
+                      <wps:cNvSpPr txBox="1"/>
+                      <wps:spPr>
+                        <a:xfrm>
+                          <a:off x="0" y="0"/>
+                          <a:ext cx="1940943" cy="293298"/>
+                        </a:xfrm>
+                        <a:prstGeom prst="rect">
+                          <a:avLst/>
+                        </a:prstGeom>
+                        <a:noFill/>
+                        <a:ln w="6350">
+                          <a:noFill/>
+                        </a:ln>
+                        <a:effectLst/>
+                      </wps:spPr>
+                      <wps:style>
+                        <a:lnRef idx="0">
+                          <a:schemeClr val="accent1"/>
+                        </a:lnRef>
+                        <a:fillRef idx="0">
+                          <a:schemeClr val="accent1"/>
+                        </a:fillRef>
+                        <a:effectRef idx="0">
+                          <a:schemeClr val="accent1"/>
+                        </a:effectRef>
+                        <a:fontRef idx="minor">
+                          <a:schemeClr val="dk1"/>
+                        </a:fontRef>
+                      </wps:style>
+                      <wps:txbx>
+                        <w:txbxContent>
+                          <w:p>
+                            <w:pPr>
+                              <w:rPr>
+                                <w:sz w:val="20"/>
+                              </w:rPr>
+                            </w:pPr>
+                            <w:proofErr w:type="spellStart"/>
+                            <w:r>
+                              <w:rPr>
+                                <w:sz w:val="20"/>
+                              </w:rPr>
+                              <w:t>RegWrite</w:t>
+                            </w:r>
+                            <w:proofErr w:type="spellEnd"/>
+                            <w:r>
+                              <w:rPr>
+                                <w:sz w:val="20"/>
+                              </w:rPr>
+                              <w:t xml:space="preserve">, </w:t>
+                            </w:r>
+                            <w:proofErr w:type="spellStart"/>
+                            <w:r>
+                              <w:rPr>
+                                <w:sz w:val="20"/>
+                              </w:rPr>
+                              <w:t>MemWrite</w:t>
+                            </w:r>
+                            <w:proofErr w:type="spellEnd"/>
+                            <w:r>
+                              <w:rPr>
+                                <w:sz w:val="20"/>
+                              </w:rPr>
+                              <w:t xml:space="preserve">, </w:t>
+                            </w:r>
+                            <w:proofErr w:type="spellStart"/>
+                            <w:r>
+                              <w:rPr>
+                                <w:sz w:val="20"/>
+                              </w:rPr>
+                              <w:t>MemRead</w:t>
+                            </w:r>
+                            <w:proofErr w:type="spellEnd"/>
+                          </w:p>
+                        </w:txbxContent>
+                      </wps:txbx>
+                      <wps:bodyPr rot="0" spcFirstLastPara="0" vertOverflow="overflow" horzOverflow="overflow" vert="horz" wrap="square" lIns="91440" tIns="45720" rIns="91440" bIns="45720" numCol="1" spcCol="0" rtlCol="0" fromWordArt="0" anchor="t" anchorCtr="0" forceAA="0" compatLnSpc="1">
+                        <a:prstTxWarp prst="textNoShape">
+                          <a:avLst/>
+                        </a:prstTxWarp>
+                        <a:noAutofit/>
+                      </wps:bodyPr>
+                    </wps:wsp>
+                  </a:graphicData>
+                </a:graphic>
+                <wp14:sizeRelH relativeFrom="margin">
+                  <wp14:pctWidth>0</wp14:pctWidth>
+                </wp14:sizeRelH>
+                <wp14:sizeRelV relativeFrom="margin">
+                  <wp14:pctHeight>0</wp14:pctHeight>
+                </wp14:sizeRelV>
+              </wp:anchor>
+            </w:drawing>
+          </mc:Choice>
+          <mc:Fallback>
+            <w:pict>
+              <v:shape w14:anchorId="3C2C8C45" id="Text Box 14" o:spid="_x0000_s1028" type="#_x0000_t202" style="position:absolute;margin-left:153.5pt;margin-top:443.55pt;width:152.85pt;height:23.1pt;z-index:251845632;visibility:visible;mso-wrap-style:square;mso-width-percent:0;mso-height-percent:0;mso-wrap-distance-left:9pt;mso-wrap-distance-top:0;mso-wrap-distance-right:9pt;mso-wrap-distance-bottom:0;mso-position-horizontal:absolute;mso-position-horizontal-relative:text;mso-position-vertical:absolute;mso-position-vertical-relative:text;mso-width-percent:0;mso-height-percent:0;mso-width-relative:margin;mso-height-relative:margin;v-text-anchor:top" o:gfxdata="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" filled="f" stroked="f" strokeweight=".5pt">
+                <v:textbox>
+                  <w:txbxContent>
+                    <w:p>
+                      <w:pPr>
+                        <w:rPr>
+                          <w:sz w:val="20"/>
+                        </w:rPr>
+                      </w:pPr>
+                      <w:proofErr w:type="spellStart"/>
+                      <w:r>
+                        <w:rPr>
+                          <w:sz w:val="20"/>
+                        </w:rPr>
+                        <w:t>RegWrite</w:t>
+                      </w:r>
+                      <w:proofErr w:type="spellEnd"/>
+                      <w:r>
+                        <w:rPr>
+                          <w:sz w:val="20"/>
+                        </w:rPr>
+                        <w:t xml:space="preserve">, </w:t>
+                      </w:r>
+                      <w:proofErr w:type="spellStart"/>
+                      <w:r>
+                        <w:rPr>
+                          <w:sz w:val="20"/>
+                        </w:rPr>
+                        <w:t>MemWrite</w:t>
+                      </w:r>
+                      <w:proofErr w:type="spellEnd"/>
+                      <w:r>
+                        <w:rPr>
+                          <w:sz w:val="20"/>
+                        </w:rPr>
+                        <w:t xml:space="preserve">, </w:t>
+                      </w:r>
+                      <w:proofErr w:type="spellStart"/>
+                      <w:r>
+                        <w:rPr>
+                          <w:sz w:val="20"/>
+                        </w:rPr>
+                        <w:t>MemRead</w:t>
+                      </w:r>
+                      <w:proofErr w:type="spellEnd"/>
+                    </w:p>
+                  </w:txbxContent>
+                </v:textbox>
+              </v:shape>
+            </w:pict>
+          </mc:Fallback>
+        </mc:AlternateContent>
+      </w:r>
+      <w:r>
+        <w:rPr>
+          <w:noProof/>
+        </w:rPr>
+        <mc:AlternateContent>
+          <mc:Choice Requires="wps">
+            <w:drawing>
+              <wp:anchor distT="0" distB="0" distL="114300" distR="114300" simplePos="0" relativeHeight="251702272" behindDoc="0" locked="0" layoutInCell="1" allowOverlap="1" wp14:anchorId="77BC0CDA" wp14:editId="0445EDC7">
+                <wp:simplePos x="0" y="0"/>
+                <wp:positionH relativeFrom="margin">
+                  <wp:posOffset>333375</wp:posOffset>
+                </wp:positionH>
+                <wp:positionV relativeFrom="paragraph">
+                  <wp:posOffset>6057900</wp:posOffset>
+                </wp:positionV>
+                <wp:extent cx="7610475" cy="0"/>
+                <wp:effectExtent l="0" t="76200" r="9525" b="95250"/>
+                <wp:wrapNone/>
+                <wp:docPr id="34" name="Straight Arrow Connector 34"/>
+                <wp:cNvGraphicFramePr/>
+                <a:graphic xmlns:a="http://schemas.openxmlformats.org/drawingml/2006/main">
+                  <a:graphicData uri="http://schemas.microsoft.com/office/word/2010/wordprocessingShape">
+                    <wps:wsp>
+                      <wps:cNvCnPr/>
+                      <wps:spPr>
+                        <a:xfrm>
+                          <a:off x="0" y="0"/>
+                          <a:ext cx="7610475" cy="0"/>
+                        </a:xfrm>
+                        <a:prstGeom prst="straightConnector1">
+                          <a:avLst/>
+                        </a:prstGeom>
+                        <a:ln>
+                          <a:tailEnd type="triangle"/>
+                        </a:ln>
+                      </wps:spPr>
+                      <wps:style>
+                        <a:lnRef idx="1">
+                          <a:schemeClr val="accent1"/>
+                        </a:lnRef>
+                        <a:fillRef idx="0">
+                          <a:schemeClr val="accent1"/>
+                        </a:fillRef>
+                        <a:effectRef idx="0">
+                          <a:schemeClr val="accent1"/>
+                        </a:effectRef>
+                        <a:fontRef idx="minor">
+                          <a:schemeClr val="tx1"/>
+                        </a:fontRef>
+                      </wps:style>
+                      <wps:bodyPr/>
+                    </wps:wsp>
+                  </a:graphicData>
+                </a:graphic>
+              </wp:anchor>
+            </w:drawing>
+          </mc:Choice>
+          <mc:Fallback>
+            <w:pict>
+              <v:shapetype w14:anchorId="3A59A73C" id="_x0000_t32" coordsize="21600,21600" o:spt="32" o:oned="t" path="m,l21600,21600e" filled="f">
+                <v:path arrowok="t" fillok="f" o:connecttype="none"/>
+                <o:lock v:ext="edit" shapetype="t"/>
+              </v:shapetype>
+              <v:shape id="Straight Arrow Connector 34" o:spid="_x0000_s1026" type="#_x0000_t32" style="position:absolute;margin-left:26.25pt;margin-top:477pt;width:599.25pt;height:0;z-index:251702272;visibility:visible;mso-wrap-style:square;mso-wrap-distance-left:9pt;mso-wrap-distance-top:0;mso-wrap-distance-right:9pt;mso-wrap-distance-bottom:0;mso-position-horizontal:absolute;mso-position-horizontal-relative:margin;mso-position-vertical:absolute;mso-position-vertical-relative:text" o:gfxdata="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" strokecolor="#5b9bd5 [3204]" strokeweight=".5pt">
+                <v:stroke endarrow="block" joinstyle="miter"/>
+                <w10:wrap anchorx="margin"/>
+              </v:shape>
+            </w:pict>
+          </mc:Fallback>
+        </mc:AlternateContent>
+      </w:r>
+      <w:r>
+        <w:rPr>
+          <w:noProof/>
+        </w:rPr>
+        <mc:AlternateContent>
+          <mc:Choice Requires="wps">
+            <w:drawing>
+              <wp:anchor distT="0" distB="0" distL="114300" distR="114300" simplePos="0" relativeHeight="251843584" behindDoc="0" locked="0" layoutInCell="1" allowOverlap="1" wp14:anchorId="09BF9209" wp14:editId="1552133A">
+                <wp:simplePos x="0" y="0"/>
+                <wp:positionH relativeFrom="column">
+                  <wp:posOffset>334980</wp:posOffset>
+                </wp:positionH>
+                <wp:positionV relativeFrom="paragraph">
+                  <wp:posOffset>5780273</wp:posOffset>
+                </wp:positionV>
+                <wp:extent cx="7610475" cy="0"/>
+                <wp:effectExtent l="0" t="76200" r="9525" b="95250"/>
+                <wp:wrapNone/>
+                <wp:docPr id="12" name="Straight Arrow Connector 12"/>
+                <wp:cNvGraphicFramePr/>
+                <a:graphic xmlns:a="http://schemas.openxmlformats.org/drawingml/2006/main">
+                  <a:graphicData uri="http://schemas.microsoft.com/office/word/2010/wordprocessingShape">
+                    <wps:wsp>
+                      <wps:cNvCnPr/>
+                      <wps:spPr>
+                        <a:xfrm>
+                          <a:off x="0" y="0"/>
+                          <a:ext cx="7610475" cy="0"/>
+                        </a:xfrm>
+                        <a:prstGeom prst="straightConnector1">
+                          <a:avLst/>
+                        </a:prstGeom>
+                        <a:ln>
+                          <a:tailEnd type="triangle"/>
+                        </a:ln>
+                      </wps:spPr>
+                      <wps:style>
+                        <a:lnRef idx="1">
+                          <a:schemeClr val="accent1"/>
+                        </a:lnRef>
+                        <a:fillRef idx="0">
+                          <a:schemeClr val="accent1"/>
+                        </a:fillRef>
+                        <a:effectRef idx="0">
+                          <a:schemeClr val="accent1"/>
+                        </a:effectRef>
+                        <a:fontRef idx="minor">
+                          <a:schemeClr val="tx1"/>
+                        </a:fontRef>
+                      </wps:style>
+                      <wps:bodyPr/>
+                    </wps:wsp>
+                  </a:graphicData>
+                </a:graphic>
+              </wp:anchor>
+            </w:drawing>
+          </mc:Choice>
+          <mc:Fallback>
+            <w:pict>
+              <v:shape w14:anchorId="6BE347EC" id="Straight Arrow Connector 12" o:spid="_x0000_s1026" type="#_x0000_t32" style="position:absolute;margin-left:26.4pt;margin-top:455.15pt;width:599.25pt;height:0;z-index:251843584;visibility:visible;mso-wrap-style:square;mso-wrap-distance-left:9pt;mso-wrap-distance-top:0;mso-wrap-distance-right:9pt;mso-wrap-distance-bottom:0;mso-position-horizontal:absolute;mso-position-horizontal-relative:text;mso-position-vertical:absolute;mso-position-vertical-relative:text" o:gfxdata="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" strokecolor="#5b9bd5 [3204]" strokeweight=".5pt">
+                <v:stroke endarrow="block" joinstyle="miter"/>
+              </v:shape>
+            </w:pict>
+          </mc:Fallback>
+        </mc:AlternateContent>
+      </w:r>
+      <w:r>
+        <w:rPr>
+          <w:noProof/>
+        </w:rPr>
+        <mc:AlternateContent>
+          <mc:Choice Requires="wps">
+            <w:drawing>
+              <wp:anchor distT="0" distB="0" distL="114300" distR="114300" simplePos="0" relativeHeight="251841536" behindDoc="0" locked="0" layoutInCell="1" allowOverlap="1" wp14:anchorId="08B85524" wp14:editId="22A6FAFB">
+                <wp:simplePos x="0" y="0"/>
+                <wp:positionH relativeFrom="column">
+                  <wp:posOffset>339126</wp:posOffset>
+                </wp:positionH>
+                <wp:positionV relativeFrom="paragraph">
+                  <wp:posOffset>6155726</wp:posOffset>
+                </wp:positionV>
+                <wp:extent cx="7610475" cy="0"/>
+                <wp:effectExtent l="0" t="76200" r="9525" b="95250"/>
+                <wp:wrapNone/>
+                <wp:docPr id="11" name="Straight Arrow Connector 11"/>
+                <wp:cNvGraphicFramePr/>
+                <a:graphic xmlns:a="http://schemas.openxmlformats.org/drawingml/2006/main">
+                  <a:graphicData uri="http://schemas.microsoft.com/office/word/2010/wordprocessingShape">
+                    <wps:wsp>
+                      <wps:cNvCnPr/>
+                      <wps:spPr>
+                        <a:xfrm>
+                          <a:off x="0" y="0"/>
+                          <a:ext cx="7610475" cy="0"/>
+                        </a:xfrm>
+                        <a:prstGeom prst="straightConnector1">
+                          <a:avLst/>
+                        </a:prstGeom>
+                        <a:ln>
+                          <a:tailEnd type="triangle"/>
+                        </a:ln>
+                      </wps:spPr>
+                      <wps:style>
+                        <a:lnRef idx="1">
+                          <a:schemeClr val="accent1"/>
+                        </a:lnRef>
+                        <a:fillRef idx="0">
+                          <a:schemeClr val="accent1"/>
+                        </a:fillRef>
+                        <a:effectRef idx="0">
+                          <a:schemeClr val="accent1"/>
+                        </a:effectRef>
+                        <a:fontRef idx="minor">
+                          <a:schemeClr val="tx1"/>
+                        </a:fontRef>
+                      </wps:style>
+                      <wps:bodyPr/>
+                    </wps:wsp>
+                  </a:graphicData>
+                </a:graphic>
+              </wp:anchor>
+            </w:drawing>
+          </mc:Choice>
+          <mc:Fallback>
+            <w:pict>
+              <v:shape w14:anchorId="14AC0BA3" id="Straight Arrow Connector 11" o:spid="_x0000_s1026" type="#_x0000_t32" style="position:absolute;margin-left:26.7pt;margin-top:484.7pt;width:599.25pt;height:0;z-index:251841536;visibility:visible;mso-wrap-style:square;mso-wrap-distance-left:9pt;mso-wrap-distance-top:0;mso-wrap-distance-right:9pt;mso-wrap-distance-bottom:0;mso-position-horizontal:absolute;mso-position-horizontal-relative:text;mso-position-vertical:absolute;mso-position-vertical-relative:text" o:gfxdata="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" strokecolor="#5b9bd5 [3204]" strokeweight=".5pt">
+                <v:stroke endarrow="block" joinstyle="miter"/>
+              </v:shape>
+            </w:pict>
+          </mc:Fallback>
+        </mc:AlternateContent>
+      </w:r>
+      <w:r>
+        <w:rPr>
+          <w:noProof/>
+        </w:rPr>
+        <mc:AlternateContent>
+          <mc:Choice Requires="wps">
+            <w:drawing>
+              <wp:anchor distT="0" distB="0" distL="114300" distR="114300" simplePos="0" relativeHeight="251839488" behindDoc="0" locked="0" layoutInCell="1" allowOverlap="1" wp14:anchorId="7AF72BCC" wp14:editId="77582F49">
                 <wp:simplePos x="0" y="0"/>
                 <wp:positionH relativeFrom="column">
                   <wp:posOffset>4752340</wp:posOffset>
@@ -116,7 +736,7 @@
         <mc:AlternateContent>
           <mc:Choice Requires="wps">
             <w:drawing>
-              <wp:anchor distT="0" distB="0" distL="114300" distR="114300" simplePos="0" relativeHeight="251837440" behindDoc="0" locked="0" layoutInCell="1" allowOverlap="1" wp14:anchorId="214E5D80" wp14:editId="5665AC06">
+              <wp:anchor distT="0" distB="0" distL="114300" distR="114300" simplePos="0" relativeHeight="251837440" behindDoc="0" locked="0" layoutInCell="1" allowOverlap="1" wp14:anchorId="0D1AFF3B" wp14:editId="5FBE29B6">
                 <wp:simplePos x="0" y="0"/>
                 <wp:positionH relativeFrom="column">
                   <wp:posOffset>4638675</wp:posOffset>
@@ -186,7 +806,7 @@
         <mc:AlternateContent>
           <mc:Choice Requires="wps">
             <w:drawing>
-              <wp:anchor distT="0" distB="0" distL="114300" distR="114300" simplePos="0" relativeHeight="251836416" behindDoc="0" locked="0" layoutInCell="1" allowOverlap="1" wp14:anchorId="158548AF" wp14:editId="354227A2">
+              <wp:anchor distT="0" distB="0" distL="114300" distR="114300" simplePos="0" relativeHeight="251836416" behindDoc="0" locked="0" layoutInCell="1" allowOverlap="1" wp14:anchorId="1D531C90" wp14:editId="187B73F1">
                 <wp:simplePos x="0" y="0"/>
                 <wp:positionH relativeFrom="column">
                   <wp:posOffset>5939155</wp:posOffset>
@@ -286,7 +906,7 @@
         <mc:AlternateContent>
           <mc:Choice Requires="wps">
             <w:drawing>
-              <wp:anchor distT="0" distB="0" distL="114300" distR="114300" simplePos="0" relativeHeight="251834368" behindDoc="0" locked="0" layoutInCell="1" allowOverlap="1" wp14:anchorId="45F74552" wp14:editId="3A2B41F7">
+              <wp:anchor distT="0" distB="0" distL="114300" distR="114300" simplePos="0" relativeHeight="251834368" behindDoc="0" locked="0" layoutInCell="1" allowOverlap="1" wp14:anchorId="531B9DCC" wp14:editId="65816C41">
                 <wp:simplePos x="0" y="0"/>
                 <wp:positionH relativeFrom="column">
                   <wp:posOffset>6315075</wp:posOffset>
@@ -352,7 +972,7 @@
         <mc:AlternateContent>
           <mc:Choice Requires="wps">
             <w:drawing>
-              <wp:anchor distT="0" distB="0" distL="114300" distR="114300" simplePos="0" relativeHeight="251833344" behindDoc="0" locked="0" layoutInCell="1" allowOverlap="1" wp14:anchorId="288E7F24" wp14:editId="7DB05CD2">
+              <wp:anchor distT="0" distB="0" distL="114300" distR="114300" simplePos="0" relativeHeight="251833344" behindDoc="0" locked="0" layoutInCell="1" allowOverlap="1" wp14:anchorId="3122EEF4" wp14:editId="2435CB5A">
                 <wp:simplePos x="0" y="0"/>
                 <wp:positionH relativeFrom="column">
                   <wp:posOffset>4912995</wp:posOffset>
@@ -452,7 +1072,7 @@
         <mc:AlternateContent>
           <mc:Choice Requires="wps">
             <w:drawing>
-              <wp:anchor distT="0" distB="0" distL="114300" distR="114300" simplePos="0" relativeHeight="251831296" behindDoc="0" locked="0" layoutInCell="1" allowOverlap="1" wp14:anchorId="33EFFCE0" wp14:editId="18C4FA97">
+              <wp:anchor distT="0" distB="0" distL="114300" distR="114300" simplePos="0" relativeHeight="251831296" behindDoc="0" locked="0" layoutInCell="1" allowOverlap="1" wp14:anchorId="3EC704D3" wp14:editId="7410F747">
                 <wp:simplePos x="0" y="0"/>
                 <wp:positionH relativeFrom="column">
                   <wp:posOffset>5381624</wp:posOffset>
@@ -502,10 +1122,7 @@
                           <w:p>
                             <w:proofErr w:type="spellStart"/>
                             <w:r>
-                              <w:t>alu_</w:t>
-                            </w:r>
-                            <w:r>
-                              <w:t>out</w:t>
+                              <w:t>alu_out</w:t>
                             </w:r>
                             <w:proofErr w:type="spellEnd"/>
                           </w:p>
@@ -555,7 +1172,7 @@
         <mc:AlternateContent>
           <mc:Choice Requires="wps">
             <w:drawing>
-              <wp:anchor distT="0" distB="0" distL="114300" distR="114300" simplePos="0" relativeHeight="251761664" behindDoc="0" locked="0" layoutInCell="1" allowOverlap="1" wp14:anchorId="73042033" wp14:editId="0054333D">
+              <wp:anchor distT="0" distB="0" distL="114300" distR="114300" simplePos="0" relativeHeight="251761664" behindDoc="0" locked="0" layoutInCell="1" allowOverlap="1" wp14:anchorId="49EB5CD2" wp14:editId="6554D235">
                 <wp:simplePos x="0" y="0"/>
                 <wp:positionH relativeFrom="column">
                   <wp:posOffset>6679883</wp:posOffset>
@@ -652,7 +1269,7 @@
         <mc:AlternateContent>
           <mc:Choice Requires="wps">
             <w:drawing>
-              <wp:anchor distT="0" distB="0" distL="114300" distR="114300" simplePos="0" relativeHeight="251829248" behindDoc="0" locked="0" layoutInCell="1" allowOverlap="1" wp14:anchorId="4A023311" wp14:editId="516DE885">
+              <wp:anchor distT="0" distB="0" distL="114300" distR="114300" simplePos="0" relativeHeight="251829248" behindDoc="0" locked="0" layoutInCell="1" allowOverlap="1" wp14:anchorId="02112701" wp14:editId="67120C7B">
                 <wp:simplePos x="0" y="0"/>
                 <wp:positionH relativeFrom="column">
                   <wp:posOffset>3923665</wp:posOffset>
@@ -718,7 +1335,7 @@
         <mc:AlternateContent>
           <mc:Choice Requires="wps">
             <w:drawing>
-              <wp:anchor distT="0" distB="0" distL="114300" distR="114300" simplePos="0" relativeHeight="251828224" behindDoc="0" locked="0" layoutInCell="1" allowOverlap="1" wp14:anchorId="007E0BE4" wp14:editId="7E9AC792">
+              <wp:anchor distT="0" distB="0" distL="114300" distR="114300" simplePos="0" relativeHeight="251828224" behindDoc="0" locked="0" layoutInCell="1" allowOverlap="1" wp14:anchorId="3A75B097" wp14:editId="50045C88">
                 <wp:simplePos x="0" y="0"/>
                 <wp:positionH relativeFrom="column">
                   <wp:posOffset>4467225</wp:posOffset>
@@ -784,7 +1401,7 @@
         <mc:AlternateContent>
           <mc:Choice Requires="wps">
             <w:drawing>
-              <wp:anchor distT="0" distB="0" distL="114300" distR="114300" simplePos="0" relativeHeight="251827200" behindDoc="0" locked="0" layoutInCell="1" allowOverlap="1" wp14:anchorId="12E73084" wp14:editId="4A3CFC5D">
+              <wp:anchor distT="0" distB="0" distL="114300" distR="114300" simplePos="0" relativeHeight="251827200" behindDoc="0" locked="0" layoutInCell="1" allowOverlap="1" wp14:anchorId="525EB8C7" wp14:editId="16E38F4D">
                 <wp:simplePos x="0" y="0"/>
                 <wp:positionH relativeFrom="column">
                   <wp:posOffset>4467225</wp:posOffset>
@@ -847,7 +1464,7 @@
         <mc:AlternateContent>
           <mc:Choice Requires="wps">
             <w:drawing>
-              <wp:anchor distT="0" distB="0" distL="114300" distR="114300" simplePos="0" relativeHeight="251826176" behindDoc="0" locked="0" layoutInCell="1" allowOverlap="1" wp14:anchorId="20AA4F68" wp14:editId="40B51788">
+              <wp:anchor distT="0" distB="0" distL="114300" distR="114300" simplePos="0" relativeHeight="251826176" behindDoc="0" locked="0" layoutInCell="1" allowOverlap="1" wp14:anchorId="32FD2AC1" wp14:editId="355E0747">
                 <wp:simplePos x="0" y="0"/>
                 <wp:positionH relativeFrom="column">
                   <wp:posOffset>4248150</wp:posOffset>
@@ -959,7 +1576,7 @@
         <mc:AlternateContent>
           <mc:Choice Requires="wps">
             <w:drawing>
-              <wp:anchor distT="0" distB="0" distL="114300" distR="114300" simplePos="0" relativeHeight="251824128" behindDoc="0" locked="0" layoutInCell="1" allowOverlap="1" wp14:anchorId="7E549292" wp14:editId="0D87E6E6">
+              <wp:anchor distT="0" distB="0" distL="114300" distR="114300" simplePos="0" relativeHeight="251824128" behindDoc="0" locked="0" layoutInCell="1" allowOverlap="1" wp14:anchorId="734A0E79" wp14:editId="7B1A366F">
                 <wp:simplePos x="0" y="0"/>
                 <wp:positionH relativeFrom="column">
                   <wp:posOffset>4272280</wp:posOffset>
@@ -1027,7 +1644,7 @@
         <mc:AlternateContent>
           <mc:Choice Requires="wps">
             <w:drawing>
-              <wp:anchor distT="0" distB="0" distL="114300" distR="114300" simplePos="0" relativeHeight="251823104" behindDoc="0" locked="0" layoutInCell="1" allowOverlap="1" wp14:anchorId="31B1C2C6" wp14:editId="0B89E8C5">
+              <wp:anchor distT="0" distB="0" distL="114300" distR="114300" simplePos="0" relativeHeight="251823104" behindDoc="0" locked="0" layoutInCell="1" allowOverlap="1" wp14:anchorId="37A7318B" wp14:editId="242466A8">
                 <wp:simplePos x="0" y="0"/>
                 <wp:positionH relativeFrom="column">
                   <wp:posOffset>3957320</wp:posOffset>
@@ -1093,7 +1710,7 @@
         <mc:AlternateContent>
           <mc:Choice Requires="wps">
             <w:drawing>
-              <wp:anchor distT="0" distB="0" distL="114300" distR="114300" simplePos="0" relativeHeight="251822080" behindDoc="0" locked="0" layoutInCell="1" allowOverlap="1" wp14:anchorId="44B381F1" wp14:editId="358CD31E">
+              <wp:anchor distT="0" distB="0" distL="114300" distR="114300" simplePos="0" relativeHeight="251822080" behindDoc="0" locked="0" layoutInCell="1" allowOverlap="1" wp14:anchorId="2383079C" wp14:editId="74C7B792">
                 <wp:simplePos x="0" y="0"/>
                 <wp:positionH relativeFrom="column">
                   <wp:posOffset>3943350</wp:posOffset>
@@ -1156,7 +1773,7 @@
         <mc:AlternateContent>
           <mc:Choice Requires="wps">
             <w:drawing>
-              <wp:anchor distT="0" distB="0" distL="114300" distR="114300" simplePos="0" relativeHeight="251821056" behindDoc="0" locked="0" layoutInCell="1" allowOverlap="1" wp14:anchorId="768BF432" wp14:editId="72241B3F">
+              <wp:anchor distT="0" distB="0" distL="114300" distR="114300" simplePos="0" relativeHeight="251821056" behindDoc="0" locked="0" layoutInCell="1" allowOverlap="1" wp14:anchorId="2CDA5C51" wp14:editId="50146811">
                 <wp:simplePos x="0" y="0"/>
                 <wp:positionH relativeFrom="column">
                   <wp:posOffset>1628774</wp:posOffset>
@@ -1219,7 +1836,7 @@
         <mc:AlternateContent>
           <mc:Choice Requires="wps">
             <w:drawing>
-              <wp:anchor distT="0" distB="0" distL="114300" distR="114300" simplePos="0" relativeHeight="251820032" behindDoc="0" locked="0" layoutInCell="1" allowOverlap="1" wp14:anchorId="6E362E1B" wp14:editId="2F93A324">
+              <wp:anchor distT="0" distB="0" distL="114300" distR="114300" simplePos="0" relativeHeight="251820032" behindDoc="0" locked="0" layoutInCell="1" allowOverlap="1" wp14:anchorId="39E92972" wp14:editId="40E7C904">
                 <wp:simplePos x="0" y="0"/>
                 <wp:positionH relativeFrom="column">
                   <wp:posOffset>4467225</wp:posOffset>
@@ -1285,7 +1902,7 @@
         <mc:AlternateContent>
           <mc:Choice Requires="wps">
             <w:drawing>
-              <wp:anchor distT="0" distB="0" distL="114300" distR="114300" simplePos="0" relativeHeight="251703296" behindDoc="0" locked="0" layoutInCell="1" allowOverlap="1" wp14:anchorId="4DE6741E" wp14:editId="1D018D26">
+              <wp:anchor distT="0" distB="0" distL="114300" distR="114300" simplePos="0" relativeHeight="251703296" behindDoc="0" locked="0" layoutInCell="1" allowOverlap="1" wp14:anchorId="171766B0" wp14:editId="77CB254E">
                 <wp:simplePos x="0" y="0"/>
                 <wp:positionH relativeFrom="column">
                   <wp:posOffset>285750</wp:posOffset>
@@ -1382,7 +1999,7 @@
         <mc:AlternateContent>
           <mc:Choice Requires="wps">
             <w:drawing>
-              <wp:anchor distT="0" distB="0" distL="114300" distR="114300" simplePos="0" relativeHeight="251816960" behindDoc="0" locked="0" layoutInCell="1" allowOverlap="1" wp14:anchorId="5F90B402" wp14:editId="4D569C53">
+              <wp:anchor distT="0" distB="0" distL="114300" distR="114300" simplePos="0" relativeHeight="251816960" behindDoc="0" locked="0" layoutInCell="1" allowOverlap="1" wp14:anchorId="47632A74" wp14:editId="42608D91">
                 <wp:simplePos x="0" y="0"/>
                 <wp:positionH relativeFrom="column">
                   <wp:posOffset>323849</wp:posOffset>
@@ -1445,7 +2062,7 @@
         <mc:AlternateContent>
           <mc:Choice Requires="wps">
             <w:drawing>
-              <wp:anchor distT="0" distB="0" distL="114300" distR="114300" simplePos="0" relativeHeight="251815936" behindDoc="0" locked="0" layoutInCell="1" allowOverlap="1" wp14:anchorId="0EB7EFB3" wp14:editId="41736DCF">
+              <wp:anchor distT="0" distB="0" distL="114300" distR="114300" simplePos="0" relativeHeight="251815936" behindDoc="0" locked="0" layoutInCell="1" allowOverlap="1" wp14:anchorId="0D23BCF6" wp14:editId="2F14CF35">
                 <wp:simplePos x="0" y="0"/>
                 <wp:positionH relativeFrom="column">
                   <wp:posOffset>6410324</wp:posOffset>
@@ -1511,7 +2128,7 @@
         <mc:AlternateContent>
           <mc:Choice Requires="wps">
             <w:drawing>
-              <wp:anchor distT="0" distB="0" distL="114300" distR="114300" simplePos="0" relativeHeight="251814912" behindDoc="0" locked="0" layoutInCell="1" allowOverlap="1" wp14:anchorId="0448787E" wp14:editId="6B432887">
+              <wp:anchor distT="0" distB="0" distL="114300" distR="114300" simplePos="0" relativeHeight="251814912" behindDoc="0" locked="0" layoutInCell="1" allowOverlap="1" wp14:anchorId="4C5DF3AD" wp14:editId="4B5A225E">
                 <wp:simplePos x="0" y="0"/>
                 <wp:positionH relativeFrom="column">
                   <wp:posOffset>5934075</wp:posOffset>
@@ -1588,7 +2205,7 @@
         <mc:AlternateContent>
           <mc:Choice Requires="wps">
             <w:drawing>
-              <wp:anchor distT="0" distB="0" distL="114300" distR="114300" simplePos="0" relativeHeight="251812864" behindDoc="0" locked="0" layoutInCell="1" allowOverlap="1" wp14:anchorId="0A76AA13" wp14:editId="05674517">
+              <wp:anchor distT="0" distB="0" distL="114300" distR="114300" simplePos="0" relativeHeight="251812864" behindDoc="0" locked="0" layoutInCell="1" allowOverlap="1" wp14:anchorId="5BE546EA" wp14:editId="05DE65E3">
                 <wp:simplePos x="0" y="0"/>
                 <wp:positionH relativeFrom="column">
                   <wp:posOffset>7028597</wp:posOffset>
@@ -1693,7 +2310,7 @@
         <mc:AlternateContent>
           <mc:Choice Requires="wps">
             <w:drawing>
-              <wp:anchor distT="0" distB="0" distL="114300" distR="114300" simplePos="0" relativeHeight="251810816" behindDoc="0" locked="0" layoutInCell="1" allowOverlap="1" wp14:anchorId="65D240F2" wp14:editId="4E126997">
+              <wp:anchor distT="0" distB="0" distL="114300" distR="114300" simplePos="0" relativeHeight="251810816" behindDoc="0" locked="0" layoutInCell="1" allowOverlap="1" wp14:anchorId="3FF77800" wp14:editId="13C37D3B">
                 <wp:simplePos x="0" y="0"/>
                 <wp:positionH relativeFrom="column">
                   <wp:posOffset>5895321</wp:posOffset>
@@ -1793,7 +2410,7 @@
         <mc:AlternateContent>
           <mc:Choice Requires="wps">
             <w:drawing>
-              <wp:anchor distT="0" distB="0" distL="114300" distR="114300" simplePos="0" relativeHeight="251808768" behindDoc="0" locked="0" layoutInCell="1" allowOverlap="1" wp14:anchorId="3369B25A" wp14:editId="78EC0121">
+              <wp:anchor distT="0" distB="0" distL="114300" distR="114300" simplePos="0" relativeHeight="251808768" behindDoc="0" locked="0" layoutInCell="1" allowOverlap="1" wp14:anchorId="4DA8031F" wp14:editId="418C8910">
                 <wp:simplePos x="0" y="0"/>
                 <wp:positionH relativeFrom="column">
                   <wp:posOffset>6004636</wp:posOffset>
@@ -1889,7 +2506,7 @@
         <mc:AlternateContent>
           <mc:Choice Requires="wps">
             <w:drawing>
-              <wp:anchor distT="0" distB="0" distL="114300" distR="114300" simplePos="0" relativeHeight="251806720" behindDoc="0" locked="0" layoutInCell="1" allowOverlap="1" wp14:anchorId="10F45869" wp14:editId="08F06CB8">
+              <wp:anchor distT="0" distB="0" distL="114300" distR="114300" simplePos="0" relativeHeight="251806720" behindDoc="0" locked="0" layoutInCell="1" allowOverlap="1" wp14:anchorId="47730B9F" wp14:editId="2391A051">
                 <wp:simplePos x="0" y="0"/>
                 <wp:positionH relativeFrom="column">
                   <wp:posOffset>6075415</wp:posOffset>
@@ -1959,7 +2576,7 @@
         <mc:AlternateContent>
           <mc:Choice Requires="wps">
             <w:drawing>
-              <wp:anchor distT="0" distB="0" distL="114300" distR="114300" simplePos="0" relativeHeight="251804672" behindDoc="0" locked="0" layoutInCell="1" allowOverlap="1" wp14:anchorId="0A8787A5" wp14:editId="0C6B6C48">
+              <wp:anchor distT="0" distB="0" distL="114300" distR="114300" simplePos="0" relativeHeight="251804672" behindDoc="0" locked="0" layoutInCell="1" allowOverlap="1" wp14:anchorId="24BFF6D4" wp14:editId="736CEDB7">
                 <wp:simplePos x="0" y="0"/>
                 <wp:positionH relativeFrom="column">
                   <wp:posOffset>6075073</wp:posOffset>
@@ -2025,7 +2642,7 @@
         <mc:AlternateContent>
           <mc:Choice Requires="wps">
             <w:drawing>
-              <wp:anchor distT="0" distB="0" distL="114300" distR="114300" simplePos="0" relativeHeight="251803648" behindDoc="0" locked="0" layoutInCell="1" allowOverlap="1" wp14:anchorId="1025C77F" wp14:editId="1463159A">
+              <wp:anchor distT="0" distB="0" distL="114300" distR="114300" simplePos="0" relativeHeight="251803648" behindDoc="0" locked="0" layoutInCell="1" allowOverlap="1" wp14:anchorId="34E8895B" wp14:editId="57EA35E8">
                 <wp:simplePos x="0" y="0"/>
                 <wp:positionH relativeFrom="column">
                   <wp:posOffset>6933063</wp:posOffset>
@@ -2091,7 +2708,7 @@
         <mc:AlternateContent>
           <mc:Choice Requires="wps">
             <w:drawing>
-              <wp:anchor distT="0" distB="0" distL="114300" distR="114300" simplePos="0" relativeHeight="251789312" behindDoc="0" locked="0" layoutInCell="1" allowOverlap="1" wp14:anchorId="38406CD8" wp14:editId="1A9C6147">
+              <wp:anchor distT="0" distB="0" distL="114300" distR="114300" simplePos="0" relativeHeight="251789312" behindDoc="0" locked="0" layoutInCell="1" allowOverlap="1" wp14:anchorId="4F22FAEB" wp14:editId="0C00E9F5">
                 <wp:simplePos x="0" y="0"/>
                 <wp:positionH relativeFrom="column">
                   <wp:posOffset>7000667</wp:posOffset>
@@ -2157,7 +2774,7 @@
         <mc:AlternateContent>
           <mc:Choice Requires="wps">
             <w:drawing>
-              <wp:anchor distT="0" distB="0" distL="114300" distR="114300" simplePos="0" relativeHeight="251788288" behindDoc="0" locked="0" layoutInCell="1" allowOverlap="1" wp14:anchorId="7C4CAD37" wp14:editId="249E21AD">
+              <wp:anchor distT="0" distB="0" distL="114300" distR="114300" simplePos="0" relativeHeight="251788288" behindDoc="0" locked="0" layoutInCell="1" allowOverlap="1" wp14:anchorId="1A1C14A7" wp14:editId="42510A6F">
                 <wp:simplePos x="0" y="0"/>
                 <wp:positionH relativeFrom="column">
                   <wp:posOffset>6510338</wp:posOffset>
@@ -2234,7 +2851,7 @@
         <mc:AlternateContent>
           <mc:Choice Requires="wps">
             <w:drawing>
-              <wp:anchor distT="0" distB="0" distL="114300" distR="114300" simplePos="0" relativeHeight="251800576" behindDoc="0" locked="0" layoutInCell="1" allowOverlap="1" wp14:anchorId="617EA5B7" wp14:editId="52A83C57">
+              <wp:anchor distT="0" distB="0" distL="114300" distR="114300" simplePos="0" relativeHeight="251800576" behindDoc="0" locked="0" layoutInCell="1" allowOverlap="1" wp14:anchorId="3A0A0DE8" wp14:editId="2EC43EFF">
                 <wp:simplePos x="0" y="0"/>
                 <wp:positionH relativeFrom="column">
                   <wp:posOffset>5254360</wp:posOffset>
@@ -2334,7 +2951,7 @@
         <mc:AlternateContent>
           <mc:Choice Requires="wps">
             <w:drawing>
-              <wp:anchor distT="0" distB="0" distL="114300" distR="114300" simplePos="0" relativeHeight="251802624" behindDoc="0" locked="0" layoutInCell="1" allowOverlap="1" wp14:anchorId="1B1FADCC" wp14:editId="295B3CEF">
+              <wp:anchor distT="0" distB="0" distL="114300" distR="114300" simplePos="0" relativeHeight="251802624" behindDoc="0" locked="0" layoutInCell="1" allowOverlap="1" wp14:anchorId="39B17B94" wp14:editId="68DEA66B">
                 <wp:simplePos x="0" y="0"/>
                 <wp:positionH relativeFrom="column">
                   <wp:posOffset>5404475</wp:posOffset>
@@ -2434,7 +3051,7 @@
         <mc:AlternateContent>
           <mc:Choice Requires="wps">
             <w:drawing>
-              <wp:anchor distT="0" distB="0" distL="114300" distR="114300" simplePos="0" relativeHeight="251798528" behindDoc="0" locked="0" layoutInCell="1" allowOverlap="1" wp14:anchorId="2C3D5DCA" wp14:editId="4943D45E">
+              <wp:anchor distT="0" distB="0" distL="114300" distR="114300" simplePos="0" relativeHeight="251798528" behindDoc="0" locked="0" layoutInCell="1" allowOverlap="1" wp14:anchorId="40A345EA" wp14:editId="52BE0330">
                 <wp:simplePos x="0" y="0"/>
                 <wp:positionH relativeFrom="column">
                   <wp:posOffset>5706479</wp:posOffset>
@@ -2497,7 +3114,7 @@
         <mc:AlternateContent>
           <mc:Choice Requires="wps">
             <w:drawing>
-              <wp:anchor distT="0" distB="0" distL="114300" distR="114300" simplePos="0" relativeHeight="251796480" behindDoc="0" locked="0" layoutInCell="1" allowOverlap="1" wp14:anchorId="4A36E6A6" wp14:editId="373B599A">
+              <wp:anchor distT="0" distB="0" distL="114300" distR="114300" simplePos="0" relativeHeight="251796480" behindDoc="0" locked="0" layoutInCell="1" allowOverlap="1" wp14:anchorId="5E8D38D4" wp14:editId="6ACA0889">
                 <wp:simplePos x="0" y="0"/>
                 <wp:positionH relativeFrom="column">
                   <wp:posOffset>5704764</wp:posOffset>
@@ -2560,7 +3177,7 @@
         <mc:AlternateContent>
           <mc:Choice Requires="wps">
             <w:drawing>
-              <wp:anchor distT="0" distB="0" distL="114300" distR="114300" simplePos="0" relativeHeight="251793408" behindDoc="0" locked="0" layoutInCell="1" allowOverlap="1" wp14:anchorId="7AE946FA" wp14:editId="6254E373">
+              <wp:anchor distT="0" distB="0" distL="114300" distR="114300" simplePos="0" relativeHeight="251793408" behindDoc="0" locked="0" layoutInCell="1" allowOverlap="1" wp14:anchorId="63B662B5" wp14:editId="66F5AC2B">
                 <wp:simplePos x="0" y="0"/>
                 <wp:positionH relativeFrom="column">
                   <wp:posOffset>5704744</wp:posOffset>
@@ -2626,7 +3243,7 @@
         <mc:AlternateContent>
           <mc:Choice Requires="wps">
             <w:drawing>
-              <wp:anchor distT="0" distB="0" distL="114300" distR="114300" simplePos="0" relativeHeight="251795456" behindDoc="0" locked="0" layoutInCell="1" allowOverlap="1" wp14:anchorId="6DA68BB7" wp14:editId="294ADCA0">
+              <wp:anchor distT="0" distB="0" distL="114300" distR="114300" simplePos="0" relativeHeight="251795456" behindDoc="0" locked="0" layoutInCell="1" allowOverlap="1" wp14:anchorId="79DAD578" wp14:editId="5B3C535B">
                 <wp:simplePos x="0" y="0"/>
                 <wp:positionH relativeFrom="column">
                   <wp:posOffset>5707019</wp:posOffset>
@@ -2692,7 +3309,7 @@
         <mc:AlternateContent>
           <mc:Choice Requires="wps">
             <w:drawing>
-              <wp:anchor distT="0" distB="0" distL="114300" distR="114300" simplePos="0" relativeHeight="251792384" behindDoc="0" locked="0" layoutInCell="1" allowOverlap="1" wp14:anchorId="37FEA464" wp14:editId="3EF567FF">
+              <wp:anchor distT="0" distB="0" distL="114300" distR="114300" simplePos="0" relativeHeight="251792384" behindDoc="0" locked="0" layoutInCell="1" allowOverlap="1" wp14:anchorId="3456A027" wp14:editId="7A4AC6B1">
                 <wp:simplePos x="0" y="0"/>
                 <wp:positionH relativeFrom="column">
                   <wp:posOffset>6045493</wp:posOffset>
@@ -2770,7 +3387,7 @@
         <mc:AlternateContent>
           <mc:Choice Requires="wps">
             <w:drawing>
-              <wp:anchor distT="0" distB="0" distL="114300" distR="114300" simplePos="0" relativeHeight="251791360" behindDoc="0" locked="0" layoutInCell="1" allowOverlap="1" wp14:anchorId="67A3690B" wp14:editId="0301A8CF">
+              <wp:anchor distT="0" distB="0" distL="114300" distR="114300" simplePos="0" relativeHeight="251791360" behindDoc="0" locked="0" layoutInCell="1" allowOverlap="1" wp14:anchorId="21B55BEE" wp14:editId="45947507">
                 <wp:simplePos x="0" y="0"/>
                 <wp:positionH relativeFrom="column">
                   <wp:posOffset>6387152</wp:posOffset>
@@ -2833,7 +3450,7 @@
         <mc:AlternateContent>
           <mc:Choice Requires="wps">
             <w:drawing>
-              <wp:anchor distT="0" distB="0" distL="114300" distR="114300" simplePos="0" relativeHeight="251781120" behindDoc="0" locked="0" layoutInCell="1" allowOverlap="1" wp14:anchorId="71B5D08F" wp14:editId="670EE31A">
+              <wp:anchor distT="0" distB="0" distL="114300" distR="114300" simplePos="0" relativeHeight="251781120" behindDoc="0" locked="0" layoutInCell="1" allowOverlap="1" wp14:anchorId="6B5A76E4" wp14:editId="088FF182">
                 <wp:simplePos x="0" y="0"/>
                 <wp:positionH relativeFrom="column">
                   <wp:posOffset>5800033</wp:posOffset>
@@ -2961,7 +3578,7 @@
         <mc:AlternateContent>
           <mc:Choice Requires="wps">
             <w:drawing>
-              <wp:anchor distT="0" distB="0" distL="114300" distR="114300" simplePos="0" relativeHeight="251786240" behindDoc="0" locked="0" layoutInCell="1" allowOverlap="1" wp14:anchorId="412B559B" wp14:editId="367FEA22">
+              <wp:anchor distT="0" distB="0" distL="114300" distR="114300" simplePos="0" relativeHeight="251786240" behindDoc="0" locked="0" layoutInCell="1" allowOverlap="1" wp14:anchorId="1530B244" wp14:editId="08338A5C">
                 <wp:simplePos x="0" y="0"/>
                 <wp:positionH relativeFrom="column">
                   <wp:posOffset>5733338</wp:posOffset>
@@ -3027,7 +3644,7 @@
         <mc:AlternateContent>
           <mc:Choice Requires="wps">
             <w:drawing>
-              <wp:anchor distT="0" distB="0" distL="114300" distR="114300" simplePos="0" relativeHeight="251735040" behindDoc="0" locked="0" layoutInCell="1" allowOverlap="1" wp14:anchorId="6445F77C" wp14:editId="6B3447C8">
+              <wp:anchor distT="0" distB="0" distL="114300" distR="114300" simplePos="0" relativeHeight="251735040" behindDoc="0" locked="0" layoutInCell="1" allowOverlap="1" wp14:anchorId="3C4FB2FB" wp14:editId="58920C91">
                 <wp:simplePos x="0" y="0"/>
                 <wp:positionH relativeFrom="column">
                   <wp:posOffset>6471598</wp:posOffset>
@@ -3131,7 +3748,7 @@
         <mc:AlternateContent>
           <mc:Choice Requires="wps">
             <w:drawing>
-              <wp:anchor distT="0" distB="0" distL="114300" distR="114300" simplePos="0" relativeHeight="251722752" behindDoc="0" locked="0" layoutInCell="1" allowOverlap="1" wp14:anchorId="4FB2A789" wp14:editId="13D2118F">
+              <wp:anchor distT="0" distB="0" distL="114300" distR="114300" simplePos="0" relativeHeight="251722752" behindDoc="0" locked="0" layoutInCell="1" allowOverlap="1" wp14:anchorId="75F8F828" wp14:editId="6B54FC6E">
                 <wp:simplePos x="0" y="0"/>
                 <wp:positionH relativeFrom="column">
                   <wp:posOffset>402564</wp:posOffset>
@@ -3247,7 +3864,7 @@
         <mc:AlternateContent>
           <mc:Choice Requires="wps">
             <w:drawing>
-              <wp:anchor distT="0" distB="0" distL="114300" distR="114300" simplePos="0" relativeHeight="251724800" behindDoc="0" locked="0" layoutInCell="1" allowOverlap="1" wp14:anchorId="7CF845CE" wp14:editId="5B9AEC24">
+              <wp:anchor distT="0" distB="0" distL="114300" distR="114300" simplePos="0" relativeHeight="251724800" behindDoc="0" locked="0" layoutInCell="1" allowOverlap="1" wp14:anchorId="3665095D" wp14:editId="5D2502EF">
                 <wp:simplePos x="0" y="0"/>
                 <wp:positionH relativeFrom="column">
                   <wp:posOffset>440769</wp:posOffset>
@@ -3363,7 +3980,7 @@
         <mc:AlternateContent>
           <mc:Choice Requires="wps">
             <w:drawing>
-              <wp:anchor distT="0" distB="0" distL="114300" distR="114300" simplePos="0" relativeHeight="251763712" behindDoc="0" locked="0" layoutInCell="1" allowOverlap="1" wp14:anchorId="6162081A" wp14:editId="08DDC449">
+              <wp:anchor distT="0" distB="0" distL="114300" distR="114300" simplePos="0" relativeHeight="251763712" behindDoc="0" locked="0" layoutInCell="1" allowOverlap="1" wp14:anchorId="6FEE75F8" wp14:editId="2A30A18F">
                 <wp:simplePos x="0" y="0"/>
                 <wp:positionH relativeFrom="column">
                   <wp:posOffset>808232</wp:posOffset>
@@ -3445,7 +4062,7 @@
           </mc:Choice>
           <mc:Fallback>
             <w:pict>
-              <v:shape w14:anchorId="20C1BCF2" id="Text Box 66" o:spid="_x0000_s1035" type="#_x0000_t202" style="position:absolute;margin-left:63.65pt;margin-top:456.7pt;width:89pt;height:31.25pt;rotation:2259367fd;z-index:251763712;visibility:visible;mso-wrap-style:square;mso-width-percent:0;mso-height-percent:0;mso-wrap-distance-left:9pt;mso-wrap-distance-top:0;mso-wrap-distance-right:9pt;mso-wrap-distance-bottom:0;mso-position-horizontal:absolute;mso-position-horizontal-relative:text;mso-position-vertical:absolute;mso-position-vertical-relative:text;mso-width-percent:0;mso-height-percent:0;mso-width-relative:margin;mso-height-relative:margin;v-text-anchor:top" o:gfxdata="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" filled="f" stroked="f" strokeweight=".5pt">
+              <v:shape w14:anchorId="6FEE75F8" id="Text Box 66" o:spid="_x0000_s1045" type="#_x0000_t202" style="position:absolute;margin-left:63.65pt;margin-top:456.7pt;width:89pt;height:31.25pt;rotation:2259367fd;z-index:251763712;visibility:visible;mso-wrap-style:square;mso-width-percent:0;mso-height-percent:0;mso-wrap-distance-left:9pt;mso-wrap-distance-top:0;mso-wrap-distance-right:9pt;mso-wrap-distance-bottom:0;mso-position-horizontal:absolute;mso-position-horizontal-relative:text;mso-position-vertical:absolute;mso-position-vertical-relative:text;mso-width-percent:0;mso-height-percent:0;mso-width-relative:margin;mso-height-relative:margin;v-text-anchor:top" o:gfxdata="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" filled="f" stroked="f" strokeweight=".5pt">
                 <v:textbox>
                   <w:txbxContent>
                     <w:p>
@@ -3475,7 +4092,7 @@
         <mc:AlternateContent>
           <mc:Choice Requires="wps">
             <w:drawing>
-              <wp:anchor distT="0" distB="0" distL="114300" distR="114300" simplePos="0" relativeHeight="251785216" behindDoc="0" locked="0" layoutInCell="1" allowOverlap="1" wp14:anchorId="3EBFDB25" wp14:editId="6146DDE0">
+              <wp:anchor distT="0" distB="0" distL="114300" distR="114300" simplePos="0" relativeHeight="251785216" behindDoc="0" locked="0" layoutInCell="1" allowOverlap="1" wp14:anchorId="26B2A52C" wp14:editId="2E7741A2">
                 <wp:simplePos x="0" y="0"/>
                 <wp:positionH relativeFrom="column">
                   <wp:posOffset>4791075</wp:posOffset>
@@ -3572,7 +4189,7 @@
         <mc:AlternateContent>
           <mc:Choice Requires="wps">
             <w:drawing>
-              <wp:anchor distT="0" distB="0" distL="114300" distR="114300" simplePos="0" relativeHeight="251783168" behindDoc="0" locked="0" layoutInCell="1" allowOverlap="1" wp14:anchorId="76BAC67E" wp14:editId="765DD418">
+              <wp:anchor distT="0" distB="0" distL="114300" distR="114300" simplePos="0" relativeHeight="251783168" behindDoc="0" locked="0" layoutInCell="1" allowOverlap="1" wp14:anchorId="301DA39E" wp14:editId="7C1AADFA">
                 <wp:simplePos x="0" y="0"/>
                 <wp:positionH relativeFrom="column">
                   <wp:posOffset>4991100</wp:posOffset>
@@ -3669,7 +4286,7 @@
         <mc:AlternateContent>
           <mc:Choice Requires="wps">
             <w:drawing>
-              <wp:anchor distT="0" distB="0" distL="114300" distR="114300" simplePos="0" relativeHeight="251776000" behindDoc="0" locked="0" layoutInCell="1" allowOverlap="1" wp14:anchorId="089E9488" wp14:editId="46B4E9F7">
+              <wp:anchor distT="0" distB="0" distL="114300" distR="114300" simplePos="0" relativeHeight="251776000" behindDoc="0" locked="0" layoutInCell="1" allowOverlap="1" wp14:anchorId="269137E6" wp14:editId="2C1A3192">
                 <wp:simplePos x="0" y="0"/>
                 <wp:positionH relativeFrom="column">
                   <wp:posOffset>1619250</wp:posOffset>
@@ -3735,7 +4352,7 @@
         <mc:AlternateContent>
           <mc:Choice Requires="wps">
             <w:drawing>
-              <wp:anchor distT="0" distB="0" distL="114300" distR="114300" simplePos="0" relativeHeight="251779072" behindDoc="0" locked="0" layoutInCell="1" allowOverlap="1" wp14:anchorId="25808A4A" wp14:editId="4F45FF64">
+              <wp:anchor distT="0" distB="0" distL="114300" distR="114300" simplePos="0" relativeHeight="251779072" behindDoc="0" locked="0" layoutInCell="1" allowOverlap="1" wp14:anchorId="03EC7EAA" wp14:editId="22C40452">
                 <wp:simplePos x="0" y="0"/>
                 <wp:positionH relativeFrom="column">
                   <wp:posOffset>6315075</wp:posOffset>
@@ -3801,7 +4418,7 @@
         <mc:AlternateContent>
           <mc:Choice Requires="wps">
             <w:drawing>
-              <wp:anchor distT="0" distB="0" distL="114300" distR="114300" simplePos="0" relativeHeight="251707392" behindDoc="0" locked="0" layoutInCell="1" allowOverlap="1" wp14:anchorId="4B63763F" wp14:editId="41BC1D56">
+              <wp:anchor distT="0" distB="0" distL="114300" distR="114300" simplePos="0" relativeHeight="251707392" behindDoc="0" locked="0" layoutInCell="1" allowOverlap="1" wp14:anchorId="54E678FB" wp14:editId="28BC220E">
                 <wp:simplePos x="0" y="0"/>
                 <wp:positionH relativeFrom="column">
                   <wp:posOffset>500785</wp:posOffset>
@@ -3898,7 +4515,7 @@
         <mc:AlternateContent>
           <mc:Choice Requires="wps">
             <w:drawing>
-              <wp:anchor distT="0" distB="0" distL="114300" distR="114300" simplePos="0" relativeHeight="251771904" behindDoc="0" locked="0" layoutInCell="1" allowOverlap="1" wp14:anchorId="68BE4CE6" wp14:editId="6798F988">
+              <wp:anchor distT="0" distB="0" distL="114300" distR="114300" simplePos="0" relativeHeight="251771904" behindDoc="0" locked="0" layoutInCell="1" allowOverlap="1" wp14:anchorId="54734A00" wp14:editId="65EAD6D0">
                 <wp:simplePos x="0" y="0"/>
                 <wp:positionH relativeFrom="column">
                   <wp:posOffset>6734175</wp:posOffset>
@@ -3995,7 +4612,7 @@
         <mc:AlternateContent>
           <mc:Choice Requires="wps">
             <w:drawing>
-              <wp:anchor distT="0" distB="0" distL="114300" distR="114300" simplePos="0" relativeHeight="251774976" behindDoc="0" locked="0" layoutInCell="1" allowOverlap="1" wp14:anchorId="72A9B869" wp14:editId="74148476">
+              <wp:anchor distT="0" distB="0" distL="114300" distR="114300" simplePos="0" relativeHeight="251774976" behindDoc="0" locked="0" layoutInCell="1" allowOverlap="1" wp14:anchorId="7D3FCA37" wp14:editId="133DAC53">
                 <wp:simplePos x="0" y="0"/>
                 <wp:positionH relativeFrom="column">
                   <wp:posOffset>6409690</wp:posOffset>
@@ -4061,7 +4678,7 @@
         <mc:AlternateContent>
           <mc:Choice Requires="wps">
             <w:drawing>
-              <wp:anchor distT="0" distB="0" distL="114300" distR="114300" simplePos="0" relativeHeight="251773952" behindDoc="0" locked="0" layoutInCell="1" allowOverlap="1" wp14:anchorId="522A877F" wp14:editId="449CEAE1">
+              <wp:anchor distT="0" distB="0" distL="114300" distR="114300" simplePos="0" relativeHeight="251773952" behindDoc="0" locked="0" layoutInCell="1" allowOverlap="1" wp14:anchorId="4008A7DF" wp14:editId="271CE6F0">
                 <wp:simplePos x="0" y="0"/>
                 <wp:positionH relativeFrom="column">
                   <wp:posOffset>5931218</wp:posOffset>
@@ -4138,7 +4755,7 @@
         <mc:AlternateContent>
           <mc:Choice Requires="wps">
             <w:drawing>
-              <wp:anchor distT="0" distB="0" distL="114300" distR="114300" simplePos="0" relativeHeight="251778048" behindDoc="0" locked="0" layoutInCell="1" allowOverlap="1" wp14:anchorId="52EB881D" wp14:editId="30D19A3A">
+              <wp:anchor distT="0" distB="0" distL="114300" distR="114300" simplePos="0" relativeHeight="251778048" behindDoc="0" locked="0" layoutInCell="1" allowOverlap="1" wp14:anchorId="1AD43F42" wp14:editId="5B8B980C">
                 <wp:simplePos x="0" y="0"/>
                 <wp:positionH relativeFrom="column">
                   <wp:posOffset>2381250</wp:posOffset>
@@ -4204,7 +4821,7 @@
         <mc:AlternateContent>
           <mc:Choice Requires="wps">
             <w:drawing>
-              <wp:anchor distT="0" distB="0" distL="114300" distR="114300" simplePos="0" relativeHeight="251777024" behindDoc="0" locked="0" layoutInCell="1" allowOverlap="1" wp14:anchorId="741666CD" wp14:editId="1A72CE78">
+              <wp:anchor distT="0" distB="0" distL="114300" distR="114300" simplePos="0" relativeHeight="251777024" behindDoc="0" locked="0" layoutInCell="1" allowOverlap="1" wp14:anchorId="1554F2BB" wp14:editId="76F0B8C3">
                 <wp:simplePos x="0" y="0"/>
                 <wp:positionH relativeFrom="column">
                   <wp:posOffset>2381250</wp:posOffset>
@@ -4267,7 +4884,7 @@
         <mc:AlternateContent>
           <mc:Choice Requires="wps">
             <w:drawing>
-              <wp:anchor distT="0" distB="0" distL="114300" distR="114300" simplePos="0" relativeHeight="251768832" behindDoc="0" locked="0" layoutInCell="1" allowOverlap="1" wp14:anchorId="41679F25" wp14:editId="3F512835">
+              <wp:anchor distT="0" distB="0" distL="114300" distR="114300" simplePos="0" relativeHeight="251768832" behindDoc="0" locked="0" layoutInCell="1" allowOverlap="1" wp14:anchorId="0BECFFF6" wp14:editId="1E24423B">
                 <wp:simplePos x="0" y="0"/>
                 <wp:positionH relativeFrom="column">
                   <wp:posOffset>1619250</wp:posOffset>
@@ -4330,7 +4947,7 @@
         <mc:AlternateContent>
           <mc:Choice Requires="wps">
             <w:drawing>
-              <wp:anchor distT="0" distB="0" distL="114300" distR="114300" simplePos="0" relativeHeight="251767808" behindDoc="0" locked="0" layoutInCell="1" allowOverlap="1" wp14:anchorId="278043F6" wp14:editId="7EBBEB83">
+              <wp:anchor distT="0" distB="0" distL="114300" distR="114300" simplePos="0" relativeHeight="251767808" behindDoc="0" locked="0" layoutInCell="1" allowOverlap="1" wp14:anchorId="700D9E4F" wp14:editId="557F2479">
                 <wp:simplePos x="0" y="0"/>
                 <wp:positionH relativeFrom="column">
                   <wp:posOffset>1285875</wp:posOffset>
@@ -4430,7 +5047,7 @@
         <mc:AlternateContent>
           <mc:Choice Requires="wps">
             <w:drawing>
-              <wp:anchor distT="0" distB="0" distL="114300" distR="114300" simplePos="0" relativeHeight="251743232" behindDoc="0" locked="0" layoutInCell="1" allowOverlap="1" wp14:anchorId="0A46F4CF" wp14:editId="5F2A522F">
+              <wp:anchor distT="0" distB="0" distL="114300" distR="114300" simplePos="0" relativeHeight="251743232" behindDoc="0" locked="0" layoutInCell="1" allowOverlap="1" wp14:anchorId="09A725D4" wp14:editId="6C62F0C2">
                 <wp:simplePos x="0" y="0"/>
                 <wp:positionH relativeFrom="column">
                   <wp:posOffset>1581150</wp:posOffset>
@@ -4530,7 +5147,7 @@
         <mc:AlternateContent>
           <mc:Choice Requires="wps">
             <w:drawing>
-              <wp:anchor distT="0" distB="0" distL="114300" distR="114300" simplePos="0" relativeHeight="251741184" behindDoc="0" locked="0" layoutInCell="1" allowOverlap="1" wp14:anchorId="759FBC9F" wp14:editId="0C142104">
+              <wp:anchor distT="0" distB="0" distL="114300" distR="114300" simplePos="0" relativeHeight="251741184" behindDoc="0" locked="0" layoutInCell="1" allowOverlap="1" wp14:anchorId="2ABB2BE7" wp14:editId="69900645">
                 <wp:simplePos x="0" y="0"/>
                 <wp:positionH relativeFrom="column">
                   <wp:posOffset>1475740</wp:posOffset>
@@ -4627,7 +5244,7 @@
         <mc:AlternateContent>
           <mc:Choice Requires="wps">
             <w:drawing>
-              <wp:anchor distT="0" distB="0" distL="114300" distR="114300" simplePos="0" relativeHeight="251736064" behindDoc="0" locked="0" layoutInCell="1" allowOverlap="1" wp14:anchorId="7B4356AA" wp14:editId="6160AB25">
+              <wp:anchor distT="0" distB="0" distL="114300" distR="114300" simplePos="0" relativeHeight="251736064" behindDoc="0" locked="0" layoutInCell="1" allowOverlap="1" wp14:anchorId="554D7E99" wp14:editId="18FEA540">
                 <wp:simplePos x="0" y="0"/>
                 <wp:positionH relativeFrom="column">
                   <wp:posOffset>3143250</wp:posOffset>
@@ -4693,7 +5310,7 @@
         <mc:AlternateContent>
           <mc:Choice Requires="wps">
             <w:drawing>
-              <wp:anchor distT="0" distB="0" distL="114300" distR="114300" simplePos="0" relativeHeight="251737088" behindDoc="0" locked="0" layoutInCell="1" allowOverlap="1" wp14:anchorId="5492A027" wp14:editId="1816DFB9">
+              <wp:anchor distT="0" distB="0" distL="114300" distR="114300" simplePos="0" relativeHeight="251737088" behindDoc="0" locked="0" layoutInCell="1" allowOverlap="1" wp14:anchorId="7C1650C7" wp14:editId="7F25DBE6">
                 <wp:simplePos x="0" y="0"/>
                 <wp:positionH relativeFrom="column">
                   <wp:posOffset>285750</wp:posOffset>
@@ -4759,7 +5376,7 @@
         <mc:AlternateContent>
           <mc:Choice Requires="wps">
             <w:drawing>
-              <wp:anchor distT="0" distB="0" distL="114300" distR="114300" simplePos="0" relativeHeight="251765760" behindDoc="0" locked="0" layoutInCell="1" allowOverlap="1" wp14:anchorId="409170BB" wp14:editId="269E9C70">
+              <wp:anchor distT="0" distB="0" distL="114300" distR="114300" simplePos="0" relativeHeight="251765760" behindDoc="0" locked="0" layoutInCell="1" allowOverlap="1" wp14:anchorId="6A71FF43" wp14:editId="325A9F28">
                 <wp:simplePos x="0" y="0"/>
                 <wp:positionH relativeFrom="column">
                   <wp:posOffset>276225</wp:posOffset>
@@ -4825,7 +5442,7 @@
         <mc:AlternateContent>
           <mc:Choice Requires="wps">
             <w:drawing>
-              <wp:anchor distT="0" distB="0" distL="114300" distR="114300" simplePos="0" relativeHeight="251764736" behindDoc="0" locked="0" layoutInCell="1" allowOverlap="1" wp14:anchorId="2DE43ABF" wp14:editId="27AE84DC">
+              <wp:anchor distT="0" distB="0" distL="114300" distR="114300" simplePos="0" relativeHeight="251764736" behindDoc="0" locked="0" layoutInCell="1" allowOverlap="1" wp14:anchorId="599897FF" wp14:editId="4E0C0301">
                 <wp:simplePos x="0" y="0"/>
                 <wp:positionH relativeFrom="column">
                   <wp:posOffset>3343275</wp:posOffset>
@@ -4888,7 +5505,7 @@
         <mc:AlternateContent>
           <mc:Choice Requires="wps">
             <w:drawing>
-              <wp:anchor distT="0" distB="0" distL="114300" distR="114300" simplePos="0" relativeHeight="251759616" behindDoc="0" locked="0" layoutInCell="1" allowOverlap="1" wp14:anchorId="32362EEE" wp14:editId="63B3356E">
+              <wp:anchor distT="0" distB="0" distL="114300" distR="114300" simplePos="0" relativeHeight="251759616" behindDoc="0" locked="0" layoutInCell="1" allowOverlap="1" wp14:anchorId="3DDC1062" wp14:editId="3E6D6355">
                 <wp:simplePos x="0" y="0"/>
                 <wp:positionH relativeFrom="column">
                   <wp:posOffset>466725</wp:posOffset>
@@ -4985,7 +5602,7 @@
         <mc:AlternateContent>
           <mc:Choice Requires="wps">
             <w:drawing>
-              <wp:anchor distT="0" distB="0" distL="114300" distR="114300" simplePos="0" relativeHeight="251757568" behindDoc="0" locked="0" layoutInCell="1" allowOverlap="1" wp14:anchorId="6D15960C" wp14:editId="702A496F">
+              <wp:anchor distT="0" distB="0" distL="114300" distR="114300" simplePos="0" relativeHeight="251757568" behindDoc="0" locked="0" layoutInCell="1" allowOverlap="1" wp14:anchorId="058884A8" wp14:editId="6155CD2A">
                 <wp:simplePos x="0" y="0"/>
                 <wp:positionH relativeFrom="column">
                   <wp:posOffset>314325</wp:posOffset>
@@ -5048,7 +5665,7 @@
         <mc:AlternateContent>
           <mc:Choice Requires="wps">
             <w:drawing>
-              <wp:anchor distT="0" distB="0" distL="114300" distR="114300" simplePos="0" relativeHeight="251756544" behindDoc="0" locked="0" layoutInCell="1" allowOverlap="1" wp14:anchorId="215029ED" wp14:editId="1B6533A7">
+              <wp:anchor distT="0" distB="0" distL="114300" distR="114300" simplePos="0" relativeHeight="251756544" behindDoc="0" locked="0" layoutInCell="1" allowOverlap="1" wp14:anchorId="33AC9D93" wp14:editId="0025D7AA">
                 <wp:simplePos x="0" y="0"/>
                 <wp:positionH relativeFrom="column">
                   <wp:posOffset>1962150</wp:posOffset>
@@ -5114,7 +5731,7 @@
         <mc:AlternateContent>
           <mc:Choice Requires="wps">
             <w:drawing>
-              <wp:anchor distT="0" distB="0" distL="114300" distR="114300" simplePos="0" relativeHeight="251755520" behindDoc="0" locked="0" layoutInCell="1" allowOverlap="1" wp14:anchorId="147B5D3F" wp14:editId="5BB4E99D">
+              <wp:anchor distT="0" distB="0" distL="114300" distR="114300" simplePos="0" relativeHeight="251755520" behindDoc="0" locked="0" layoutInCell="1" allowOverlap="1" wp14:anchorId="46CF3E45" wp14:editId="1794A8AC">
                 <wp:simplePos x="0" y="0"/>
                 <wp:positionH relativeFrom="column">
                   <wp:posOffset>3209925</wp:posOffset>
@@ -5207,7 +5824,7 @@
         <mc:AlternateContent>
           <mc:Choice Requires="wps">
             <w:drawing>
-              <wp:anchor distT="0" distB="0" distL="114300" distR="114300" simplePos="0" relativeHeight="251753472" behindDoc="0" locked="0" layoutInCell="1" allowOverlap="1" wp14:anchorId="467320EC" wp14:editId="49C2E55C">
+              <wp:anchor distT="0" distB="0" distL="114300" distR="114300" simplePos="0" relativeHeight="251753472" behindDoc="0" locked="0" layoutInCell="1" allowOverlap="1" wp14:anchorId="3D179AE9" wp14:editId="4D9EC0F9">
                 <wp:simplePos x="0" y="0"/>
                 <wp:positionH relativeFrom="column">
                   <wp:posOffset>2962275</wp:posOffset>
@@ -5304,7 +5921,7 @@
         <mc:AlternateContent>
           <mc:Choice Requires="wps">
             <w:drawing>
-              <wp:anchor distT="0" distB="0" distL="114300" distR="114300" simplePos="0" relativeHeight="251751424" behindDoc="0" locked="0" layoutInCell="1" allowOverlap="1" wp14:anchorId="54E5DC47" wp14:editId="1140722D">
+              <wp:anchor distT="0" distB="0" distL="114300" distR="114300" simplePos="0" relativeHeight="251751424" behindDoc="0" locked="0" layoutInCell="1" allowOverlap="1" wp14:anchorId="5E5DF29D" wp14:editId="553148ED">
                 <wp:simplePos x="0" y="0"/>
                 <wp:positionH relativeFrom="column">
                   <wp:posOffset>4752975</wp:posOffset>
@@ -5401,7 +6018,7 @@
         <mc:AlternateContent>
           <mc:Choice Requires="wps">
             <w:drawing>
-              <wp:anchor distT="0" distB="0" distL="114300" distR="114300" simplePos="0" relativeHeight="251749376" behindDoc="0" locked="0" layoutInCell="1" allowOverlap="1" wp14:anchorId="7068EEC7" wp14:editId="049D3E9C">
+              <wp:anchor distT="0" distB="0" distL="114300" distR="114300" simplePos="0" relativeHeight="251749376" behindDoc="0" locked="0" layoutInCell="1" allowOverlap="1" wp14:anchorId="5EC78868" wp14:editId="27C8F598">
                 <wp:simplePos x="0" y="0"/>
                 <wp:positionH relativeFrom="column">
                   <wp:posOffset>4180840</wp:posOffset>
@@ -5474,7 +6091,7 @@
           </mc:Choice>
           <mc:Fallback>
             <w:pict>
-              <v:shape w14:anchorId="15397B53" id="Text Box 58" o:spid="_x0000_s1036" type="#_x0000_t202" style="position:absolute;margin-left:329.2pt;margin-top:222pt;width:57.75pt;height:21pt;z-index:251749376;visibility:visible;mso-wrap-style:square;mso-width-percent:0;mso-wrap-distance-left:9pt;mso-wrap-distance-top:0;mso-wrap-distance-right:9pt;mso-wrap-distance-bottom:0;mso-position-horizontal:absolute;mso-position-horizontal-relative:text;mso-position-vertical:absolute;mso-position-vertical-relative:text;mso-width-percent:0;mso-width-relative:margin;v-text-anchor:top" o:gfxdata="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" filled="f" stroked="f" strokeweight=".5pt">
+              <v:shape w14:anchorId="5EC78868" id="Text Box 58" o:spid="_x0000_s1057" type="#_x0000_t202" style="position:absolute;margin-left:329.2pt;margin-top:222pt;width:57.75pt;height:21pt;z-index:251749376;visibility:visible;mso-wrap-style:square;mso-width-percent:0;mso-wrap-distance-left:9pt;mso-wrap-distance-top:0;mso-wrap-distance-right:9pt;mso-wrap-distance-bottom:0;mso-position-horizontal:absolute;mso-position-horizontal-relative:text;mso-position-vertical:absolute;mso-position-vertical-relative:text;mso-width-percent:0;mso-width-relative:margin;v-text-anchor:top" o:gfxdata="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" filled="f" stroked="f" strokeweight=".5pt">
                 <v:textbox>
                   <w:txbxContent>
                     <w:p>
@@ -5498,104 +6115,7 @@
         <mc:AlternateContent>
           <mc:Choice Requires="wps">
             <w:drawing>
-              <wp:anchor distT="0" distB="0" distL="114300" distR="114300" simplePos="0" relativeHeight="251747328" behindDoc="0" locked="0" layoutInCell="1" allowOverlap="1" wp14:anchorId="1F7792F5" wp14:editId="494D81E4">
-                <wp:simplePos x="0" y="0"/>
-                <wp:positionH relativeFrom="column">
-                  <wp:posOffset>4171950</wp:posOffset>
-                </wp:positionH>
-                <wp:positionV relativeFrom="paragraph">
-                  <wp:posOffset>657225</wp:posOffset>
-                </wp:positionV>
-                <wp:extent cx="1028700" cy="266700"/>
-                <wp:effectExtent l="0" t="0" r="0" b="0"/>
-                <wp:wrapNone/>
-                <wp:docPr id="57" name="Text Box 57"/>
-                <wp:cNvGraphicFramePr/>
-                <a:graphic xmlns:a="http://schemas.openxmlformats.org/drawingml/2006/main">
-                  <a:graphicData uri="http://schemas.microsoft.com/office/word/2010/wordprocessingShape">
-                    <wps:wsp>
-                      <wps:cNvSpPr txBox="1"/>
-                      <wps:spPr>
-                        <a:xfrm>
-                          <a:off x="0" y="0"/>
-                          <a:ext cx="1028700" cy="266700"/>
-                        </a:xfrm>
-                        <a:prstGeom prst="rect">
-                          <a:avLst/>
-                        </a:prstGeom>
-                        <a:noFill/>
-                        <a:ln w="6350">
-                          <a:noFill/>
-                        </a:ln>
-                        <a:effectLst/>
-                      </wps:spPr>
-                      <wps:style>
-                        <a:lnRef idx="0">
-                          <a:schemeClr val="accent1"/>
-                        </a:lnRef>
-                        <a:fillRef idx="0">
-                          <a:schemeClr val="accent1"/>
-                        </a:fillRef>
-                        <a:effectRef idx="0">
-                          <a:schemeClr val="accent1"/>
-                        </a:effectRef>
-                        <a:fontRef idx="minor">
-                          <a:schemeClr val="dk1"/>
-                        </a:fontRef>
-                      </wps:style>
-                      <wps:txbx>
-                        <w:txbxContent>
-                          <w:p>
-                            <w:proofErr w:type="spellStart"/>
-                            <w:r>
-                              <w:t>updated_flags</w:t>
-                            </w:r>
-                            <w:proofErr w:type="spellEnd"/>
-                          </w:p>
-                        </w:txbxContent>
-                      </wps:txbx>
-                      <wps:bodyPr rot="0" spcFirstLastPara="0" vertOverflow="overflow" horzOverflow="overflow" vert="horz" wrap="square" lIns="91440" tIns="45720" rIns="91440" bIns="45720" numCol="1" spcCol="0" rtlCol="0" fromWordArt="0" anchor="t" anchorCtr="0" forceAA="0" compatLnSpc="1">
-                        <a:prstTxWarp prst="textNoShape">
-                          <a:avLst/>
-                        </a:prstTxWarp>
-                        <a:noAutofit/>
-                      </wps:bodyPr>
-                    </wps:wsp>
-                  </a:graphicData>
-                </a:graphic>
-                <wp14:sizeRelH relativeFrom="margin">
-                  <wp14:pctWidth>0</wp14:pctWidth>
-                </wp14:sizeRelH>
-              </wp:anchor>
-            </w:drawing>
-          </mc:Choice>
-          <mc:Fallback>
-            <w:pict>
-              <v:shape w14:anchorId="0F0449AB" id="Text Box 57" o:spid="_x0000_s1037" type="#_x0000_t202" style="position:absolute;margin-left:328.5pt;margin-top:51.75pt;width:81pt;height:21pt;z-index:251747328;visibility:visible;mso-wrap-style:square;mso-width-percent:0;mso-wrap-distance-left:9pt;mso-wrap-distance-top:0;mso-wrap-distance-right:9pt;mso-wrap-distance-bottom:0;mso-position-horizontal:absolute;mso-position-horizontal-relative:text;mso-position-vertical:absolute;mso-position-vertical-relative:text;mso-width-percent:0;mso-width-relative:margin;v-text-anchor:top" o:gfxdata="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" filled="f" stroked="f" strokeweight=".5pt">
-                <v:textbox>
-                  <w:txbxContent>
-                    <w:p>
-                      <w:proofErr w:type="spellStart"/>
-                      <w:r>
-                        <w:t>updated_flags</w:t>
-                      </w:r>
-                      <w:proofErr w:type="spellEnd"/>
-                    </w:p>
-                  </w:txbxContent>
-                </v:textbox>
-              </v:shape>
-            </w:pict>
-          </mc:Fallback>
-        </mc:AlternateContent>
-      </w:r>
-      <w:r>
-        <w:rPr>
-          <w:noProof/>
-        </w:rPr>
-        <mc:AlternateContent>
-          <mc:Choice Requires="wps">
-            <w:drawing>
-              <wp:anchor distT="0" distB="0" distL="114300" distR="114300" simplePos="0" relativeHeight="251745280" behindDoc="0" locked="0" layoutInCell="1" allowOverlap="1" wp14:anchorId="3D7CED35" wp14:editId="7CA4DAE0">
+              <wp:anchor distT="0" distB="0" distL="114300" distR="114300" simplePos="0" relativeHeight="251745280" behindDoc="0" locked="0" layoutInCell="1" allowOverlap="1" wp14:anchorId="52ACB004" wp14:editId="45E978A6">
                 <wp:simplePos x="0" y="0"/>
                 <wp:positionH relativeFrom="column">
                   <wp:posOffset>3176905</wp:posOffset>
@@ -5692,7 +6212,7 @@
         <mc:AlternateContent>
           <mc:Choice Requires="wps">
             <w:drawing>
-              <wp:anchor distT="0" distB="0" distL="114300" distR="114300" simplePos="0" relativeHeight="251739136" behindDoc="0" locked="0" layoutInCell="1" allowOverlap="1" wp14:anchorId="5B6DAE4C" wp14:editId="19C47B3E">
+              <wp:anchor distT="0" distB="0" distL="114300" distR="114300" simplePos="0" relativeHeight="251739136" behindDoc="0" locked="0" layoutInCell="1" allowOverlap="1" wp14:anchorId="28C64110" wp14:editId="58BAC499">
                 <wp:simplePos x="0" y="0"/>
                 <wp:positionH relativeFrom="column">
                   <wp:posOffset>285750</wp:posOffset>
@@ -5758,7 +6278,7 @@
         <mc:AlternateContent>
           <mc:Choice Requires="wps">
             <w:drawing>
-              <wp:anchor distT="0" distB="0" distL="114300" distR="114300" simplePos="0" relativeHeight="251738112" behindDoc="0" locked="0" layoutInCell="1" allowOverlap="1" wp14:anchorId="21B8C700" wp14:editId="48B71DCC">
+              <wp:anchor distT="0" distB="0" distL="114300" distR="114300" simplePos="0" relativeHeight="251738112" behindDoc="0" locked="0" layoutInCell="1" allowOverlap="1" wp14:anchorId="10150DDB" wp14:editId="12C15018">
                 <wp:simplePos x="0" y="0"/>
                 <wp:positionH relativeFrom="column">
                   <wp:posOffset>2933700</wp:posOffset>
@@ -5821,7 +6341,7 @@
         <mc:AlternateContent>
           <mc:Choice Requires="wps">
             <w:drawing>
-              <wp:anchor distT="0" distB="0" distL="114300" distR="114300" simplePos="0" relativeHeight="251732992" behindDoc="0" locked="0" layoutInCell="1" allowOverlap="1" wp14:anchorId="33FEE9EF" wp14:editId="556152F6">
+              <wp:anchor distT="0" distB="0" distL="114300" distR="114300" simplePos="0" relativeHeight="251732992" behindDoc="0" locked="0" layoutInCell="1" allowOverlap="1" wp14:anchorId="1D2A71C7" wp14:editId="005B9698">
                 <wp:simplePos x="0" y="0"/>
                 <wp:positionH relativeFrom="column">
                   <wp:posOffset>6219826</wp:posOffset>
@@ -5918,7 +6438,7 @@
         <mc:AlternateContent>
           <mc:Choice Requires="wps">
             <w:drawing>
-              <wp:anchor distT="0" distB="0" distL="114300" distR="114300" simplePos="0" relativeHeight="251730944" behindDoc="0" locked="0" layoutInCell="1" allowOverlap="1" wp14:anchorId="11B878BE" wp14:editId="6CFCCE8A">
+              <wp:anchor distT="0" distB="0" distL="114300" distR="114300" simplePos="0" relativeHeight="251730944" behindDoc="0" locked="0" layoutInCell="1" allowOverlap="1" wp14:anchorId="54ACFAA4" wp14:editId="0B1852FA">
                 <wp:simplePos x="0" y="0"/>
                 <wp:positionH relativeFrom="column">
                   <wp:posOffset>3686175</wp:posOffset>
@@ -5981,7 +6501,7 @@
         <mc:AlternateContent>
           <mc:Choice Requires="wps">
             <w:drawing>
-              <wp:anchor distT="0" distB="0" distL="114300" distR="114300" simplePos="0" relativeHeight="251729920" behindDoc="0" locked="0" layoutInCell="1" allowOverlap="1" wp14:anchorId="398C62D8" wp14:editId="59B8C2B9">
+              <wp:anchor distT="0" distB="0" distL="114300" distR="114300" simplePos="0" relativeHeight="251729920" behindDoc="0" locked="0" layoutInCell="1" allowOverlap="1" wp14:anchorId="3F340A2D" wp14:editId="4A773385">
                 <wp:simplePos x="0" y="0"/>
                 <wp:positionH relativeFrom="column">
                   <wp:posOffset>3895724</wp:posOffset>
@@ -6044,7 +6564,7 @@
         <mc:AlternateContent>
           <mc:Choice Requires="wps">
             <w:drawing>
-              <wp:anchor distT="0" distB="0" distL="114300" distR="114300" simplePos="0" relativeHeight="251727872" behindDoc="0" locked="0" layoutInCell="1" allowOverlap="1" wp14:anchorId="20130D46" wp14:editId="15F0F6A5">
+              <wp:anchor distT="0" distB="0" distL="114300" distR="114300" simplePos="0" relativeHeight="251727872" behindDoc="0" locked="0" layoutInCell="1" allowOverlap="1" wp14:anchorId="5A00409E" wp14:editId="56BBDC4B">
                 <wp:simplePos x="0" y="0"/>
                 <wp:positionH relativeFrom="column">
                   <wp:posOffset>3886200</wp:posOffset>
@@ -6110,7 +6630,7 @@
         <mc:AlternateContent>
           <mc:Choice Requires="wps">
             <w:drawing>
-              <wp:anchor distT="0" distB="0" distL="114300" distR="114300" simplePos="0" relativeHeight="251728896" behindDoc="0" locked="0" layoutInCell="1" allowOverlap="1" wp14:anchorId="5832E4F7" wp14:editId="3386CD72">
+              <wp:anchor distT="0" distB="0" distL="114300" distR="114300" simplePos="0" relativeHeight="251728896" behindDoc="0" locked="0" layoutInCell="1" allowOverlap="1" wp14:anchorId="7FFEFC7D" wp14:editId="7429400B">
                 <wp:simplePos x="0" y="0"/>
                 <wp:positionH relativeFrom="column">
                   <wp:posOffset>3686175</wp:posOffset>
@@ -6176,7 +6696,7 @@
         <mc:AlternateContent>
           <mc:Choice Requires="wps">
             <w:drawing>
-              <wp:anchor distT="0" distB="0" distL="114300" distR="114300" simplePos="0" relativeHeight="251726848" behindDoc="0" locked="0" layoutInCell="1" allowOverlap="1" wp14:anchorId="55844F9A" wp14:editId="4FEEA1D5">
+              <wp:anchor distT="0" distB="0" distL="114300" distR="114300" simplePos="0" relativeHeight="251726848" behindDoc="0" locked="0" layoutInCell="1" allowOverlap="1" wp14:anchorId="6D8AD0EB" wp14:editId="017DA902">
                 <wp:simplePos x="0" y="0"/>
                 <wp:positionH relativeFrom="column">
                   <wp:posOffset>466725</wp:posOffset>
@@ -6273,7 +6793,7 @@
         <mc:AlternateContent>
           <mc:Choice Requires="wps">
             <w:drawing>
-              <wp:anchor distT="0" distB="0" distL="114300" distR="114300" simplePos="0" relativeHeight="251717632" behindDoc="0" locked="0" layoutInCell="1" allowOverlap="1" wp14:anchorId="10C34EE2" wp14:editId="2FB5FA29">
+              <wp:anchor distT="0" distB="0" distL="114300" distR="114300" simplePos="0" relativeHeight="251717632" behindDoc="0" locked="0" layoutInCell="1" allowOverlap="1" wp14:anchorId="4CC958EA" wp14:editId="6364E2C5">
                 <wp:simplePos x="0" y="0"/>
                 <wp:positionH relativeFrom="column">
                   <wp:posOffset>3657600</wp:posOffset>
@@ -6339,7 +6859,7 @@
         <mc:AlternateContent>
           <mc:Choice Requires="wps">
             <w:drawing>
-              <wp:anchor distT="0" distB="0" distL="114300" distR="114300" simplePos="0" relativeHeight="251719680" behindDoc="0" locked="0" layoutInCell="1" allowOverlap="1" wp14:anchorId="734ACA5D" wp14:editId="174238F7">
+              <wp:anchor distT="0" distB="0" distL="114300" distR="114300" simplePos="0" relativeHeight="251719680" behindDoc="0" locked="0" layoutInCell="1" allowOverlap="1" wp14:anchorId="305C9C19" wp14:editId="6BDD4093">
                 <wp:simplePos x="0" y="0"/>
                 <wp:positionH relativeFrom="column">
                   <wp:posOffset>4086225</wp:posOffset>
@@ -6405,7 +6925,7 @@
         <mc:AlternateContent>
           <mc:Choice Requires="wps">
             <w:drawing>
-              <wp:anchor distT="0" distB="0" distL="114300" distR="114300" simplePos="0" relativeHeight="251718656" behindDoc="0" locked="0" layoutInCell="1" allowOverlap="1" wp14:anchorId="629013DA" wp14:editId="4C566DE8">
+              <wp:anchor distT="0" distB="0" distL="114300" distR="114300" simplePos="0" relativeHeight="251718656" behindDoc="0" locked="0" layoutInCell="1" allowOverlap="1" wp14:anchorId="22032AE9" wp14:editId="6E91E882">
                 <wp:simplePos x="0" y="0"/>
                 <wp:positionH relativeFrom="column">
                   <wp:posOffset>5114925</wp:posOffset>
@@ -6468,7 +6988,7 @@
         <mc:AlternateContent>
           <mc:Choice Requires="wps">
             <w:drawing>
-              <wp:anchor distT="0" distB="0" distL="114300" distR="114300" simplePos="0" relativeHeight="251714560" behindDoc="0" locked="0" layoutInCell="1" allowOverlap="1" wp14:anchorId="2AC343B6" wp14:editId="20095C36">
+              <wp:anchor distT="0" distB="0" distL="114300" distR="114300" simplePos="0" relativeHeight="251714560" behindDoc="0" locked="0" layoutInCell="1" allowOverlap="1" wp14:anchorId="6E91C872" wp14:editId="69C3BC1E">
                 <wp:simplePos x="0" y="0"/>
                 <wp:positionH relativeFrom="column">
                   <wp:posOffset>4733925</wp:posOffset>
@@ -6536,7 +7056,7 @@
         <mc:AlternateContent>
           <mc:Choice Requires="wps">
             <w:drawing>
-              <wp:anchor distT="0" distB="0" distL="114300" distR="114300" simplePos="0" relativeHeight="251716608" behindDoc="0" locked="0" layoutInCell="1" allowOverlap="1" wp14:anchorId="222334D9" wp14:editId="3BAF2945">
+              <wp:anchor distT="0" distB="0" distL="114300" distR="114300" simplePos="0" relativeHeight="251716608" behindDoc="0" locked="0" layoutInCell="1" allowOverlap="1" wp14:anchorId="1514AABC" wp14:editId="54E6ADFC">
                 <wp:simplePos x="0" y="0"/>
                 <wp:positionH relativeFrom="column">
                   <wp:posOffset>5124450</wp:posOffset>
@@ -6602,7 +7122,7 @@
         <mc:AlternateContent>
           <mc:Choice Requires="wps">
             <w:drawing>
-              <wp:anchor distT="0" distB="0" distL="114300" distR="114300" simplePos="0" relativeHeight="251715584" behindDoc="0" locked="0" layoutInCell="1" allowOverlap="1" wp14:anchorId="49CF1DFF" wp14:editId="29BEA8FD">
+              <wp:anchor distT="0" distB="0" distL="114300" distR="114300" simplePos="0" relativeHeight="251715584" behindDoc="0" locked="0" layoutInCell="1" allowOverlap="1" wp14:anchorId="30AD8586" wp14:editId="0BE82B84">
                 <wp:simplePos x="0" y="0"/>
                 <wp:positionH relativeFrom="column">
                   <wp:posOffset>3943350</wp:posOffset>
@@ -6665,7 +7185,7 @@
         <mc:AlternateContent>
           <mc:Choice Requires="wps">
             <w:drawing>
-              <wp:anchor distT="0" distB="0" distL="114300" distR="114300" simplePos="0" relativeHeight="251713536" behindDoc="0" locked="0" layoutInCell="1" allowOverlap="1" wp14:anchorId="1265B43A" wp14:editId="62BFBF07">
+              <wp:anchor distT="0" distB="0" distL="114300" distR="114300" simplePos="0" relativeHeight="251713536" behindDoc="0" locked="0" layoutInCell="1" allowOverlap="1" wp14:anchorId="64DA2584" wp14:editId="1FDE2C7F">
                 <wp:simplePos x="0" y="0"/>
                 <wp:positionH relativeFrom="column">
                   <wp:posOffset>342900</wp:posOffset>
@@ -6761,7 +7281,7 @@
         <mc:AlternateContent>
           <mc:Choice Requires="wps">
             <w:drawing>
-              <wp:anchor distT="0" distB="0" distL="114300" distR="114300" simplePos="0" relativeHeight="251711488" behindDoc="0" locked="0" layoutInCell="1" allowOverlap="1" wp14:anchorId="711064F4" wp14:editId="1CFDD6AF">
+              <wp:anchor distT="0" distB="0" distL="114300" distR="114300" simplePos="0" relativeHeight="251711488" behindDoc="0" locked="0" layoutInCell="1" allowOverlap="1" wp14:anchorId="295DBB10" wp14:editId="0BDE0DC3">
                 <wp:simplePos x="0" y="0"/>
                 <wp:positionH relativeFrom="column">
                   <wp:posOffset>351790</wp:posOffset>
@@ -6854,7 +7374,7 @@
         <mc:AlternateContent>
           <mc:Choice Requires="wps">
             <w:drawing>
-              <wp:anchor distT="0" distB="0" distL="114300" distR="114300" simplePos="0" relativeHeight="251709440" behindDoc="0" locked="0" layoutInCell="1" allowOverlap="1" wp14:anchorId="5121BCBB" wp14:editId="165244E0">
+              <wp:anchor distT="0" distB="0" distL="114300" distR="114300" simplePos="0" relativeHeight="251709440" behindDoc="0" locked="0" layoutInCell="1" allowOverlap="1" wp14:anchorId="60C2A71D" wp14:editId="2691E2FF">
                 <wp:simplePos x="0" y="0"/>
                 <wp:positionH relativeFrom="column">
                   <wp:posOffset>457200</wp:posOffset>
@@ -6951,7 +7471,7 @@
         <mc:AlternateContent>
           <mc:Choice Requires="wps">
             <w:drawing>
-              <wp:anchor distT="0" distB="0" distL="114300" distR="114300" simplePos="0" relativeHeight="251705344" behindDoc="0" locked="0" layoutInCell="1" allowOverlap="1" wp14:anchorId="5CB33363" wp14:editId="61C74E5E">
+              <wp:anchor distT="0" distB="0" distL="114300" distR="114300" simplePos="0" relativeHeight="251705344" behindDoc="0" locked="0" layoutInCell="1" allowOverlap="1" wp14:anchorId="45BE13D9" wp14:editId="280C430D">
                 <wp:simplePos x="0" y="0"/>
                 <wp:positionH relativeFrom="column">
                   <wp:posOffset>571500</wp:posOffset>
@@ -7048,7 +7568,7 @@
         <mc:AlternateContent>
           <mc:Choice Requires="wps">
             <w:drawing>
-              <wp:anchor distT="0" distB="0" distL="114300" distR="114300" simplePos="0" relativeHeight="251689984" behindDoc="0" locked="0" layoutInCell="1" allowOverlap="1" wp14:anchorId="5D31107C" wp14:editId="3E5249FA">
+              <wp:anchor distT="0" distB="0" distL="114300" distR="114300" simplePos="0" relativeHeight="251689984" behindDoc="0" locked="0" layoutInCell="1" allowOverlap="1" wp14:anchorId="79750DAE" wp14:editId="1A9AC2C0">
                 <wp:simplePos x="0" y="0"/>
                 <wp:positionH relativeFrom="column">
                   <wp:posOffset>332740</wp:posOffset>
@@ -7114,7 +7634,7 @@
         <mc:AlternateContent>
           <mc:Choice Requires="wps">
             <w:drawing>
-              <wp:anchor distT="0" distB="0" distL="114300" distR="114300" simplePos="0" relativeHeight="251698176" behindDoc="0" locked="0" layoutInCell="1" allowOverlap="1" wp14:anchorId="75ECC8FE" wp14:editId="17E7BBED">
+              <wp:anchor distT="0" distB="0" distL="114300" distR="114300" simplePos="0" relativeHeight="251698176" behindDoc="0" locked="0" layoutInCell="1" allowOverlap="1" wp14:anchorId="3E2E0103" wp14:editId="05E9B1F3">
                 <wp:simplePos x="0" y="0"/>
                 <wp:positionH relativeFrom="column">
                   <wp:posOffset>333375</wp:posOffset>
@@ -7166,7 +7686,7 @@
           </mc:Choice>
           <mc:Fallback>
             <w:pict>
-              <v:shape w14:anchorId="50485A58" id="Straight Arrow Connector 32" o:spid="_x0000_s1026" type="#_x0000_t32" style="position:absolute;margin-left:26.25pt;margin-top:462.75pt;width:599.25pt;height:0;z-index:251698176;visibility:visible;mso-wrap-style:square;mso-wrap-distance-left:9pt;mso-wrap-distance-top:0;mso-wrap-distance-right:9pt;mso-wrap-distance-bottom:0;mso-position-horizontal:absolute;mso-position-horizontal-relative:text;mso-position-vertical:absolute;mso-position-vertical-relative:text" o:gfxdata="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" strokecolor="#5b9bd5 [3204]" strokeweight=".5pt">
+              <v:shape w14:anchorId="25694036" id="Straight Arrow Connector 32" o:spid="_x0000_s1026" type="#_x0000_t32" style="position:absolute;margin-left:26.25pt;margin-top:462.75pt;width:599.25pt;height:0;z-index:251698176;visibility:visible;mso-wrap-style:square;mso-wrap-distance-left:9pt;mso-wrap-distance-top:0;mso-wrap-distance-right:9pt;mso-wrap-distance-bottom:0;mso-position-horizontal:absolute;mso-position-horizontal-relative:text;mso-position-vertical:absolute;mso-position-vertical-relative:text" o:gfxdata="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" strokecolor="#5b9bd5 [3204]" strokeweight=".5pt">
                 <v:stroke endarrow="block" joinstyle="miter"/>
               </v:shape>
             </w:pict>
@@ -7180,18 +7700,18 @@
         <mc:AlternateContent>
           <mc:Choice Requires="wps">
             <w:drawing>
-              <wp:anchor distT="0" distB="0" distL="114300" distR="114300" simplePos="0" relativeHeight="251702272" behindDoc="0" locked="0" layoutInCell="1" allowOverlap="1" wp14:anchorId="30212C1F" wp14:editId="03A65D82">
-                <wp:simplePos x="0" y="0"/>
-                <wp:positionH relativeFrom="margin">
-                  <wp:posOffset>333375</wp:posOffset>
-                </wp:positionH>
-                <wp:positionV relativeFrom="paragraph">
-                  <wp:posOffset>6057900</wp:posOffset>
-                </wp:positionV>
-                <wp:extent cx="7610475" cy="0"/>
-                <wp:effectExtent l="0" t="76200" r="9525" b="95250"/>
-                <wp:wrapNone/>
-                <wp:docPr id="34" name="Straight Arrow Connector 34"/>
+              <wp:anchor distT="0" distB="0" distL="114300" distR="114300" simplePos="0" relativeHeight="251696128" behindDoc="0" locked="0" layoutInCell="1" allowOverlap="1" wp14:anchorId="10483305" wp14:editId="3CD9F62C">
+                <wp:simplePos x="0" y="0"/>
+                <wp:positionH relativeFrom="column">
+                  <wp:posOffset>285750</wp:posOffset>
+                </wp:positionH>
+                <wp:positionV relativeFrom="paragraph">
+                  <wp:posOffset>390525</wp:posOffset>
+                </wp:positionV>
+                <wp:extent cx="2438400" cy="0"/>
+                <wp:effectExtent l="0" t="76200" r="19050" b="95250"/>
+                <wp:wrapNone/>
+                <wp:docPr id="31" name="Straight Arrow Connector 31"/>
                 <wp:cNvGraphicFramePr/>
                 <a:graphic xmlns:a="http://schemas.openxmlformats.org/drawingml/2006/main">
                   <a:graphicData uri="http://schemas.microsoft.com/office/word/2010/wordprocessingShape">
@@ -7200,7 +7720,7 @@
                       <wps:spPr>
                         <a:xfrm>
                           <a:off x="0" y="0"/>
-                          <a:ext cx="7610475" cy="0"/>
+                          <a:ext cx="2438400" cy="0"/>
                         </a:xfrm>
                         <a:prstGeom prst="straightConnector1">
                           <a:avLst/>
@@ -7232,140 +7752,7 @@
           </mc:Choice>
           <mc:Fallback>
             <w:pict>
-              <v:shape w14:anchorId="57A034C8" id="Straight Arrow Connector 34" o:spid="_x0000_s1026" type="#_x0000_t32" style="position:absolute;margin-left:26.25pt;margin-top:477pt;width:599.25pt;height:0;z-index:251702272;visibility:visible;mso-wrap-style:square;mso-wrap-distance-left:9pt;mso-wrap-distance-top:0;mso-wrap-distance-right:9pt;mso-wrap-distance-bottom:0;mso-position-horizontal:absolute;mso-position-horizontal-relative:margin;mso-position-vertical:absolute;mso-position-vertical-relative:text" o:gfxdata="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" strokecolor="#5b9bd5 [3204]" strokeweight=".5pt">
-                <v:stroke endarrow="block" joinstyle="miter"/>
-                <w10:wrap anchorx="margin"/>
-              </v:shape>
-            </w:pict>
-          </mc:Fallback>
-        </mc:AlternateContent>
-      </w:r>
-      <w:r>
-        <w:rPr>
-          <w:noProof/>
-        </w:rPr>
-        <mc:AlternateContent>
-          <mc:Choice Requires="wps">
-            <w:drawing>
-              <wp:anchor distT="0" distB="0" distL="114300" distR="114300" simplePos="0" relativeHeight="251700224" behindDoc="0" locked="0" layoutInCell="1" allowOverlap="1" wp14:anchorId="205DF934" wp14:editId="502E037A">
-                <wp:simplePos x="0" y="0"/>
-                <wp:positionH relativeFrom="column">
-                  <wp:posOffset>333375</wp:posOffset>
-                </wp:positionH>
-                <wp:positionV relativeFrom="paragraph">
-                  <wp:posOffset>6248400</wp:posOffset>
-                </wp:positionV>
-                <wp:extent cx="7610475" cy="0"/>
-                <wp:effectExtent l="0" t="76200" r="9525" b="95250"/>
-                <wp:wrapNone/>
-                <wp:docPr id="33" name="Straight Arrow Connector 33"/>
-                <wp:cNvGraphicFramePr/>
-                <a:graphic xmlns:a="http://schemas.openxmlformats.org/drawingml/2006/main">
-                  <a:graphicData uri="http://schemas.microsoft.com/office/word/2010/wordprocessingShape">
-                    <wps:wsp>
-                      <wps:cNvCnPr/>
-                      <wps:spPr>
-                        <a:xfrm>
-                          <a:off x="0" y="0"/>
-                          <a:ext cx="7610475" cy="0"/>
-                        </a:xfrm>
-                        <a:prstGeom prst="straightConnector1">
-                          <a:avLst/>
-                        </a:prstGeom>
-                        <a:ln>
-                          <a:tailEnd type="triangle"/>
-                        </a:ln>
-                      </wps:spPr>
-                      <wps:style>
-                        <a:lnRef idx="1">
-                          <a:schemeClr val="accent1"/>
-                        </a:lnRef>
-                        <a:fillRef idx="0">
-                          <a:schemeClr val="accent1"/>
-                        </a:fillRef>
-                        <a:effectRef idx="0">
-                          <a:schemeClr val="accent1"/>
-                        </a:effectRef>
-                        <a:fontRef idx="minor">
-                          <a:schemeClr val="tx1"/>
-                        </a:fontRef>
-                      </wps:style>
-                      <wps:bodyPr/>
-                    </wps:wsp>
-                  </a:graphicData>
-                </a:graphic>
-              </wp:anchor>
-            </w:drawing>
-          </mc:Choice>
-          <mc:Fallback>
-            <w:pict>
-              <v:shape w14:anchorId="4092E3AC" id="Straight Arrow Connector 33" o:spid="_x0000_s1026" type="#_x0000_t32" style="position:absolute;margin-left:26.25pt;margin-top:492pt;width:599.25pt;height:0;z-index:251700224;visibility:visible;mso-wrap-style:square;mso-wrap-distance-left:9pt;mso-wrap-distance-top:0;mso-wrap-distance-right:9pt;mso-wrap-distance-bottom:0;mso-position-horizontal:absolute;mso-position-horizontal-relative:text;mso-position-vertical:absolute;mso-position-vertical-relative:text" o:gfxdata="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" strokecolor="#5b9bd5 [3204]" strokeweight=".5pt">
-                <v:stroke endarrow="block" joinstyle="miter"/>
-              </v:shape>
-            </w:pict>
-          </mc:Fallback>
-        </mc:AlternateContent>
-      </w:r>
-      <w:r>
-        <w:rPr>
-          <w:noProof/>
-        </w:rPr>
-        <mc:AlternateContent>
-          <mc:Choice Requires="wps">
-            <w:drawing>
-              <wp:anchor distT="0" distB="0" distL="114300" distR="114300" simplePos="0" relativeHeight="251696128" behindDoc="0" locked="0" layoutInCell="1" allowOverlap="1" wp14:anchorId="10483305" wp14:editId="3CD9F62C">
-                <wp:simplePos x="0" y="0"/>
-                <wp:positionH relativeFrom="column">
-                  <wp:posOffset>285750</wp:posOffset>
-                </wp:positionH>
-                <wp:positionV relativeFrom="paragraph">
-                  <wp:posOffset>390525</wp:posOffset>
-                </wp:positionV>
-                <wp:extent cx="2438400" cy="0"/>
-                <wp:effectExtent l="0" t="76200" r="19050" b="95250"/>
-                <wp:wrapNone/>
-                <wp:docPr id="31" name="Straight Arrow Connector 31"/>
-                <wp:cNvGraphicFramePr/>
-                <a:graphic xmlns:a="http://schemas.openxmlformats.org/drawingml/2006/main">
-                  <a:graphicData uri="http://schemas.microsoft.com/office/word/2010/wordprocessingShape">
-                    <wps:wsp>
-                      <wps:cNvCnPr/>
-                      <wps:spPr>
-                        <a:xfrm>
-                          <a:off x="0" y="0"/>
-                          <a:ext cx="2438400" cy="0"/>
-                        </a:xfrm>
-                        <a:prstGeom prst="straightConnector1">
-                          <a:avLst/>
-                        </a:prstGeom>
-                        <a:ln>
-                          <a:tailEnd type="triangle"/>
-                        </a:ln>
-                      </wps:spPr>
-                      <wps:style>
-                        <a:lnRef idx="1">
-                          <a:schemeClr val="accent1"/>
-                        </a:lnRef>
-                        <a:fillRef idx="0">
-                          <a:schemeClr val="accent1"/>
-                        </a:fillRef>
-                        <a:effectRef idx="0">
-                          <a:schemeClr val="accent1"/>
-                        </a:effectRef>
-                        <a:fontRef idx="minor">
-                          <a:schemeClr val="tx1"/>
-                        </a:fontRef>
-                      </wps:style>
-                      <wps:bodyPr/>
-                    </wps:wsp>
-                  </a:graphicData>
-                </a:graphic>
-              </wp:anchor>
-            </w:drawing>
-          </mc:Choice>
-          <mc:Fallback>
-            <w:pict>
-              <v:shape w14:anchorId="7D0DA601" id="Straight Arrow Connector 31" o:spid="_x0000_s1026" type="#_x0000_t32" style="position:absolute;margin-left:22.5pt;margin-top:30.75pt;width:192pt;height:0;z-index:251696128;visibility:visible;mso-wrap-style:square;mso-wrap-distance-left:9pt;mso-wrap-distance-top:0;mso-wrap-distance-right:9pt;mso-wrap-distance-bottom:0;mso-position-horizontal:absolute;mso-position-horizontal-relative:text;mso-position-vertical:absolute;mso-position-vertical-relative:text" o:gfxdata="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" strokecolor="#5b9bd5 [3204]" strokeweight=".5pt">
+              <v:shape w14:anchorId="2A36B435" id="Straight Arrow Connector 31" o:spid="_x0000_s1026" type="#_x0000_t32" style="position:absolute;margin-left:22.5pt;margin-top:30.75pt;width:192pt;height:0;z-index:251696128;visibility:visible;mso-wrap-style:square;mso-wrap-distance-left:9pt;mso-wrap-distance-top:0;mso-wrap-distance-right:9pt;mso-wrap-distance-bottom:0;mso-position-horizontal:absolute;mso-position-horizontal-relative:text;mso-position-vertical:absolute;mso-position-vertical-relative:text" o:gfxdata="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" strokecolor="#5b9bd5 [3204]" strokeweight=".5pt">
                 <v:stroke endarrow="block" joinstyle="miter"/>
               </v:shape>
             </w:pict>
@@ -9042,7 +9429,7 @@
   <w:style w:type="paragraph" w:default="1" w:styleId="Normal">
     <w:name w:val="Normal"/>
     <w:qFormat/>
-    <w:rsid w:val="004D6A76"/>
+    <w:rsid w:val="00616079"/>
   </w:style>
   <w:style w:type="character" w:default="1" w:styleId="DefaultParagraphFont">
     <w:name w:val="Default Paragraph Font"/>

</xml_diff>